<commit_message>
actualización del documento 2
</commit_message>
<xml_diff>
--- a/Documento2.docx
+++ b/Documento2.docx
@@ -502,7 +502,25 @@
           <w:sz w:val="24"/>
           <w:szCs w:val="24"/>
         </w:rPr>
-        <w:t>y con colores suaves. Para poder acceder a esta interfaz, previamente será necesario iniciar sesión en la página de login, con el correo y contraseña del usuario.</w:t>
+        <w:t xml:space="preserve">y con colores suaves. Para poder acceder a esta interfaz, previamente será necesario iniciar sesión en la página de </w:t>
+      </w:r>
+      <w:proofErr w:type="spellStart"/>
+      <w:r>
+        <w:rPr>
+          <w:rFonts w:ascii="Arial" w:hAnsi="Arial" w:cs="Arial"/>
+          <w:sz w:val="24"/>
+          <w:szCs w:val="24"/>
+        </w:rPr>
+        <w:t>login</w:t>
+      </w:r>
+      <w:proofErr w:type="spellEnd"/>
+      <w:r>
+        <w:rPr>
+          <w:rFonts w:ascii="Arial" w:hAnsi="Arial" w:cs="Arial"/>
+          <w:sz w:val="24"/>
+          <w:szCs w:val="24"/>
+        </w:rPr>
+        <w:t>, con el correo y contraseña del usuario.</w:t>
       </w:r>
     </w:p>
     <w:p>
@@ -527,24 +545,60 @@
           <w:sz w:val="24"/>
           <w:szCs w:val="24"/>
         </w:rPr>
-        <w:t xml:space="preserve">igirá a la página o vista de Home, en la cual se mostrará un carrusel con todas las noticias que hayan sido registradas por los profesores o administradores, también aparecerá un header con información del usuario y el botón de cerrar sesión, así como un menú lateral desplegable para poder seleccionar la página a la que queremos navegar. </w:t>
-      </w:r>
-    </w:p>
-    <w:p>
-      <w:pPr>
-        <w:rPr>
-          <w:rFonts w:ascii="Arial" w:hAnsi="Arial" w:cs="Arial"/>
-          <w:sz w:val="24"/>
-          <w:szCs w:val="24"/>
-        </w:rPr>
-      </w:pPr>
-      <w:r>
-        <w:rPr>
-          <w:rFonts w:ascii="Arial" w:hAnsi="Arial" w:cs="Arial"/>
-          <w:sz w:val="24"/>
-          <w:szCs w:val="24"/>
-        </w:rPr>
-        <w:t>Las páginas a las que se podrá navegar una vez se ha accedido a la aplicación, dependerán del rol de usuario, pero a continuación muestro un breve resumen de cada una de ellas:</w:t>
+        <w:t xml:space="preserve">igirá a la página o vista de Home, en la cual se mostrará un carrusel con todas las noticias que hayan sido registradas por los profesores o administradores, también aparecerá un </w:t>
+      </w:r>
+      <w:proofErr w:type="spellStart"/>
+      <w:r>
+        <w:rPr>
+          <w:rFonts w:ascii="Arial" w:hAnsi="Arial" w:cs="Arial"/>
+          <w:sz w:val="24"/>
+          <w:szCs w:val="24"/>
+        </w:rPr>
+        <w:t>header</w:t>
+      </w:r>
+      <w:proofErr w:type="spellEnd"/>
+      <w:r>
+        <w:rPr>
+          <w:rFonts w:ascii="Arial" w:hAnsi="Arial" w:cs="Arial"/>
+          <w:sz w:val="24"/>
+          <w:szCs w:val="24"/>
+        </w:rPr>
+        <w:t xml:space="preserve"> con información del usuario y el botón de cerrar sesión, así como un menú lateral desplegable para poder seleccionar la página a la que queremos navegar. </w:t>
+      </w:r>
+    </w:p>
+    <w:p>
+      <w:pPr>
+        <w:rPr>
+          <w:rFonts w:ascii="Arial" w:hAnsi="Arial" w:cs="Arial"/>
+          <w:sz w:val="24"/>
+          <w:szCs w:val="24"/>
+        </w:rPr>
+      </w:pPr>
+      <w:r>
+        <w:rPr>
+          <w:rFonts w:ascii="Arial" w:hAnsi="Arial" w:cs="Arial"/>
+          <w:sz w:val="24"/>
+          <w:szCs w:val="24"/>
+        </w:rPr>
+        <w:t xml:space="preserve">Las páginas a las que se podrá navegar una vez se </w:t>
+      </w:r>
+      <w:proofErr w:type="gramStart"/>
+      <w:r>
+        <w:rPr>
+          <w:rFonts w:ascii="Arial" w:hAnsi="Arial" w:cs="Arial"/>
+          <w:sz w:val="24"/>
+          <w:szCs w:val="24"/>
+        </w:rPr>
+        <w:t>ha</w:t>
+      </w:r>
+      <w:proofErr w:type="gramEnd"/>
+      <w:r>
+        <w:rPr>
+          <w:rFonts w:ascii="Arial" w:hAnsi="Arial" w:cs="Arial"/>
+          <w:sz w:val="24"/>
+          <w:szCs w:val="24"/>
+        </w:rPr>
+        <w:t xml:space="preserve"> accedido a la aplicación, dependerán del rol de usuario, pero a continuación muestro un breve resumen de cada una de ellas:</w:t>
       </w:r>
     </w:p>
     <w:p>
@@ -1245,7 +1299,43 @@
           <w:sz w:val="24"/>
           <w:szCs w:val="24"/>
         </w:rPr>
-        <w:t xml:space="preserve">Los usuarios podrán agregar o actualizar su foto de perfil desde cualquier página de nuestra aplicación. Para ello, tendremos que dirigirnos al header de nuestra aplicación y pulsar sobre la foto de nuestro perfil. De esta forma se nos abrirá una nueva ventana flotante con la cual podremos subir un archivo en formato jpg (solo voy a permitir este formato ya que es compatible con la mayoría de los navegadores y no es muy pesado). Al subir este archivo, visualizaremos una vista previa de nuestra foto de perfil en la ventana flotante y si esta es de nuestro agrado podremos pulsar en Guardar para actualizarla. </w:t>
+        <w:t xml:space="preserve">Los usuarios podrán agregar o actualizar su foto de perfil desde cualquier página de nuestra aplicación. Para ello, tendremos que dirigirnos al </w:t>
+      </w:r>
+      <w:proofErr w:type="spellStart"/>
+      <w:r>
+        <w:rPr>
+          <w:rFonts w:ascii="Arial" w:hAnsi="Arial" w:cs="Arial"/>
+          <w:sz w:val="24"/>
+          <w:szCs w:val="24"/>
+        </w:rPr>
+        <w:t>header</w:t>
+      </w:r>
+      <w:proofErr w:type="spellEnd"/>
+      <w:r>
+        <w:rPr>
+          <w:rFonts w:ascii="Arial" w:hAnsi="Arial" w:cs="Arial"/>
+          <w:sz w:val="24"/>
+          <w:szCs w:val="24"/>
+        </w:rPr>
+        <w:t xml:space="preserve"> de nuestra aplicación y pulsar sobre la foto de nuestro perfil. De esta forma se nos abrirá una nueva ventana flotante con la cual podremos subir un archivo en formato </w:t>
+      </w:r>
+      <w:proofErr w:type="spellStart"/>
+      <w:r>
+        <w:rPr>
+          <w:rFonts w:ascii="Arial" w:hAnsi="Arial" w:cs="Arial"/>
+          <w:sz w:val="24"/>
+          <w:szCs w:val="24"/>
+        </w:rPr>
+        <w:t>jpg</w:t>
+      </w:r>
+      <w:proofErr w:type="spellEnd"/>
+      <w:r>
+        <w:rPr>
+          <w:rFonts w:ascii="Arial" w:hAnsi="Arial" w:cs="Arial"/>
+          <w:sz w:val="24"/>
+          <w:szCs w:val="24"/>
+        </w:rPr>
+        <w:t xml:space="preserve"> (solo voy a permitir este formato ya que es compatible con la mayoría de los navegadores y no es muy pesado). Al subir este archivo, visualizaremos una vista previa de nuestra foto de perfil en la ventana flotante y si esta es de nuestro agrado podremos pulsar en Guardar para actualizarla. </w:t>
       </w:r>
     </w:p>
     <w:p>
@@ -1299,7 +1389,43 @@
           <w:sz w:val="24"/>
           <w:szCs w:val="24"/>
         </w:rPr>
-        <w:t xml:space="preserve"> pulsar sobre el nombre de usuario ubicado en el header de la aplicación. Tras esto, se nos abrirá una nueva ventana emergente, en la cual se nos solicitará escribir la contraseña anterior y la nueva contraseña, pudiendo visualizar o ocultar esta información con el icono del ojo en cada uno de los inputs. Si hacemos clic en Guardar y la contraseña antigua es la correcta, se procederá al cambio de esta, en caso contrario se informará con un mensaje de error al usuario en la misma ventana. </w:t>
+        <w:t xml:space="preserve"> pulsar sobre el nombre de usuario ubicado en el </w:t>
+      </w:r>
+      <w:proofErr w:type="spellStart"/>
+      <w:r>
+        <w:rPr>
+          <w:rFonts w:ascii="Arial" w:hAnsi="Arial" w:cs="Arial"/>
+          <w:sz w:val="24"/>
+          <w:szCs w:val="24"/>
+        </w:rPr>
+        <w:t>header</w:t>
+      </w:r>
+      <w:proofErr w:type="spellEnd"/>
+      <w:r>
+        <w:rPr>
+          <w:rFonts w:ascii="Arial" w:hAnsi="Arial" w:cs="Arial"/>
+          <w:sz w:val="24"/>
+          <w:szCs w:val="24"/>
+        </w:rPr>
+        <w:t xml:space="preserve"> de la aplicación. Tras esto, se nos abrirá una nueva ventana emergente, en la cual se nos solicitará escribir la contraseña anterior y la nueva contraseña, pudiendo visualizar </w:t>
+      </w:r>
+      <w:proofErr w:type="spellStart"/>
+      <w:r>
+        <w:rPr>
+          <w:rFonts w:ascii="Arial" w:hAnsi="Arial" w:cs="Arial"/>
+          <w:sz w:val="24"/>
+          <w:szCs w:val="24"/>
+        </w:rPr>
+        <w:t>o</w:t>
+      </w:r>
+      <w:proofErr w:type="spellEnd"/>
+      <w:r>
+        <w:rPr>
+          <w:rFonts w:ascii="Arial" w:hAnsi="Arial" w:cs="Arial"/>
+          <w:sz w:val="24"/>
+          <w:szCs w:val="24"/>
+        </w:rPr>
+        <w:t xml:space="preserve"> ocultar esta información con el icono del ojo en cada uno de los inputs. Si hacemos clic en Guardar y la contraseña antigua es la correcta, se procederá al cambio de esta, en caso contrario se informará con un mensaje de error al usuario en la misma ventana. </w:t>
       </w:r>
     </w:p>
     <w:p>
@@ -1346,7 +1472,43 @@
           <w:sz w:val="24"/>
           <w:szCs w:val="24"/>
         </w:rPr>
-        <w:t xml:space="preserve">Para poder navegar a nuestra página principal o Home, simplemente bastará con hacer clic en el logo de la aplicación EducaCenter, situado en el centro de nuestro Header en todas las vistas. </w:t>
+        <w:t xml:space="preserve">Para poder navegar a nuestra página principal o Home, simplemente bastará con hacer clic en el logo de la aplicación </w:t>
+      </w:r>
+      <w:proofErr w:type="spellStart"/>
+      <w:r>
+        <w:rPr>
+          <w:rFonts w:ascii="Arial" w:hAnsi="Arial" w:cs="Arial"/>
+          <w:sz w:val="24"/>
+          <w:szCs w:val="24"/>
+        </w:rPr>
+        <w:t>EducaCenter</w:t>
+      </w:r>
+      <w:proofErr w:type="spellEnd"/>
+      <w:r>
+        <w:rPr>
+          <w:rFonts w:ascii="Arial" w:hAnsi="Arial" w:cs="Arial"/>
+          <w:sz w:val="24"/>
+          <w:szCs w:val="24"/>
+        </w:rPr>
+        <w:t xml:space="preserve">, situado en el centro de nuestro </w:t>
+      </w:r>
+      <w:proofErr w:type="spellStart"/>
+      <w:r>
+        <w:rPr>
+          <w:rFonts w:ascii="Arial" w:hAnsi="Arial" w:cs="Arial"/>
+          <w:sz w:val="24"/>
+          <w:szCs w:val="24"/>
+        </w:rPr>
+        <w:t>Header</w:t>
+      </w:r>
+      <w:proofErr w:type="spellEnd"/>
+      <w:r>
+        <w:rPr>
+          <w:rFonts w:ascii="Arial" w:hAnsi="Arial" w:cs="Arial"/>
+          <w:sz w:val="24"/>
+          <w:szCs w:val="24"/>
+        </w:rPr>
+        <w:t xml:space="preserve"> en todas las vistas. </w:t>
       </w:r>
     </w:p>
     <w:p>
@@ -1386,6 +1548,22 @@
         </w:rPr>
         <w:t xml:space="preserve">Visualización de noticias: </w:t>
       </w:r>
+      <w:r>
+        <w:rPr>
+          <w:rFonts w:ascii="Arial" w:hAnsi="Arial" w:cs="Arial"/>
+          <w:sz w:val="24"/>
+          <w:szCs w:val="24"/>
+        </w:rPr>
+        <w:t xml:space="preserve">Desde el menú de navegación lateral, podremos acceder a la vista de las noticias. Esta vista será la misma que la que aparece para Home, y en ella podremos visualizar un carrusel de imágenes con el título de la noticia debajo de estas. A ambos lados de la imagen tendremos una flecha, la cual nos permitirá desplazarnos a la siguiente noticia (derecha) o a la anterior (izquierda), siendo la primera notica en aparecer la última que haya sido generada, es decir, la más reciente. Si </w:t>
+      </w:r>
+      <w:r>
+        <w:rPr>
+          <w:rFonts w:ascii="Arial" w:hAnsi="Arial" w:cs="Arial"/>
+          <w:sz w:val="24"/>
+          <w:szCs w:val="24"/>
+        </w:rPr>
+        <w:t xml:space="preserve">hacemos clic en seguir leyendo, debajo del título de la noticia, nos aparecerá la información completa de esta. </w:t>
+      </w:r>
     </w:p>
     <w:p>
       <w:pPr>
@@ -1424,6 +1602,24 @@
         </w:rPr>
         <w:t>Visualización de informes:</w:t>
       </w:r>
+      <w:r>
+        <w:rPr>
+          <w:rFonts w:ascii="Arial" w:hAnsi="Arial" w:cs="Arial"/>
+          <w:b/>
+          <w:bCs/>
+          <w:sz w:val="24"/>
+          <w:szCs w:val="24"/>
+        </w:rPr>
+        <w:t xml:space="preserve"> </w:t>
+      </w:r>
+      <w:r>
+        <w:rPr>
+          <w:rFonts w:ascii="Arial" w:hAnsi="Arial" w:cs="Arial"/>
+          <w:sz w:val="24"/>
+          <w:szCs w:val="24"/>
+        </w:rPr>
+        <w:t xml:space="preserve">Para poder visualizar los informes generados sobre un alumno, el usuario tendrá que navegar desde el menú lateral a la página de Informes. Una vez aquí, este tendrá acceso a todos los informes generados para el alumno vinculado a este usuario. Al hacer clic en alguno de estos informes (identificados con un número, fecha y apareciendo el más reciente en primera posición), el usuario tendrá acceso a la descripción del informe que haya elaborado el profesor para este alumno. </w:t>
+      </w:r>
     </w:p>
     <w:p>
       <w:pPr>
@@ -1462,6 +1658,24 @@
         </w:rPr>
         <w:t>Visualización de faltas de asistencia:</w:t>
       </w:r>
+      <w:r>
+        <w:rPr>
+          <w:rFonts w:ascii="Arial" w:hAnsi="Arial" w:cs="Arial"/>
+          <w:b/>
+          <w:bCs/>
+          <w:sz w:val="24"/>
+          <w:szCs w:val="24"/>
+        </w:rPr>
+        <w:t xml:space="preserve"> </w:t>
+      </w:r>
+      <w:r>
+        <w:rPr>
+          <w:rFonts w:ascii="Arial" w:hAnsi="Arial" w:cs="Arial"/>
+          <w:sz w:val="24"/>
+          <w:szCs w:val="24"/>
+        </w:rPr>
+        <w:t xml:space="preserve">Esta funcionalidad es similar a la visualización de informes. En este caso, el usuario podrá navegar desde el menú lateral a la página de Faltas, en la cual podrá visualizar todas las faltas de asistencia que hayan sido registradas para el alumno vinculado al usuario. Estas faltas aparecerán en forma de lista, y en cada fila podremos visualizar la fecha en la que se produjo la falta de asistencia y si esta estuvo o no justificada. </w:t>
+      </w:r>
     </w:p>
     <w:p>
       <w:pPr>
@@ -1500,462 +1714,156 @@
         </w:rPr>
         <w:t>Gestión de noticias:</w:t>
       </w:r>
-    </w:p>
-    <w:p>
-      <w:pPr>
-        <w:rPr>
-          <w:rFonts w:ascii="Arial" w:hAnsi="Arial" w:cs="Arial"/>
-          <w:sz w:val="24"/>
-          <w:szCs w:val="24"/>
-        </w:rPr>
-      </w:pPr>
-      <w:r>
-        <w:rPr>
-          <w:rFonts w:ascii="Arial" w:hAnsi="Arial" w:cs="Arial"/>
-          <w:sz w:val="24"/>
-          <w:szCs w:val="24"/>
-        </w:rPr>
-        <w:t>Sin embargo, com</w:t>
-      </w:r>
-      <w:r>
-        <w:rPr>
-          <w:rFonts w:ascii="Arial" w:hAnsi="Arial" w:cs="Arial"/>
-          <w:sz w:val="24"/>
-          <w:szCs w:val="24"/>
-        </w:rPr>
-        <w:t>o</w:t>
-      </w:r>
-      <w:r>
-        <w:rPr>
-          <w:rFonts w:ascii="Arial" w:hAnsi="Arial" w:cs="Arial"/>
-          <w:sz w:val="24"/>
-          <w:szCs w:val="24"/>
-        </w:rPr>
-        <w:t xml:space="preserve"> se ha resumido en el apartado anterior, en función del tipo de rol que tenga definido el usuario, este tendrá acceso a unas u otras funciones. Por lo tanto, voy a </w:t>
-      </w:r>
-      <w:r>
-        <w:rPr>
-          <w:rFonts w:ascii="Arial" w:hAnsi="Arial" w:cs="Arial"/>
-          <w:sz w:val="24"/>
-          <w:szCs w:val="24"/>
-        </w:rPr>
-        <w:t>asignar cada una de las funcionalidades</w:t>
-      </w:r>
-      <w:r>
-        <w:rPr>
-          <w:rFonts w:ascii="Arial" w:hAnsi="Arial" w:cs="Arial"/>
-          <w:sz w:val="24"/>
-          <w:szCs w:val="24"/>
-        </w:rPr>
-        <w:t xml:space="preserve"> definidas anteriormente en mi aplicación a cada tipo de</w:t>
-      </w:r>
-      <w:r>
-        <w:rPr>
-          <w:rFonts w:ascii="Arial" w:hAnsi="Arial" w:cs="Arial"/>
-          <w:sz w:val="24"/>
-          <w:szCs w:val="24"/>
-        </w:rPr>
-        <w:t xml:space="preserve"> usuario.</w:t>
-      </w:r>
-    </w:p>
-    <w:p>
-      <w:pPr>
-        <w:rPr>
-          <w:rFonts w:ascii="Arial" w:hAnsi="Arial" w:cs="Arial"/>
-          <w:b/>
-          <w:bCs/>
-          <w:sz w:val="24"/>
-          <w:szCs w:val="24"/>
-        </w:rPr>
-      </w:pPr>
-      <w:r>
-        <w:rPr>
-          <w:rFonts w:ascii="Arial" w:hAnsi="Arial" w:cs="Arial"/>
-          <w:b/>
-          <w:bCs/>
-          <w:sz w:val="24"/>
-          <w:szCs w:val="24"/>
-        </w:rPr>
-        <w:t>Funcionalidad por tipo de usuario</w:t>
-      </w:r>
-      <w:r>
-        <w:rPr>
-          <w:rFonts w:ascii="Arial" w:hAnsi="Arial" w:cs="Arial"/>
-          <w:b/>
-          <w:bCs/>
-          <w:sz w:val="24"/>
-          <w:szCs w:val="24"/>
-        </w:rPr>
-        <w:t>:</w:t>
-      </w:r>
-    </w:p>
-    <w:p>
-      <w:pPr>
-        <w:numPr>
-          <w:ilvl w:val="0"/>
-          <w:numId w:val="4"/>
-        </w:numPr>
-        <w:tabs>
-          <w:tab w:val="clear" w:pos="360"/>
-          <w:tab w:val="num" w:pos="720"/>
-        </w:tabs>
-        <w:rPr>
-          <w:rFonts w:ascii="Arial" w:hAnsi="Arial" w:cs="Arial"/>
-          <w:sz w:val="24"/>
-          <w:szCs w:val="24"/>
-        </w:rPr>
-      </w:pPr>
-      <w:r>
-        <w:rPr>
-          <w:rFonts w:ascii="Arial" w:hAnsi="Arial" w:cs="Arial"/>
-          <w:b/>
-          <w:bCs/>
-          <w:sz w:val="24"/>
-          <w:szCs w:val="24"/>
-        </w:rPr>
-        <w:t>Administrador:</w:t>
-      </w:r>
-    </w:p>
-    <w:p>
-      <w:pPr>
-        <w:numPr>
-          <w:ilvl w:val="0"/>
-          <w:numId w:val="14"/>
-        </w:numPr>
-        <w:rPr>
-          <w:rFonts w:ascii="Arial" w:hAnsi="Arial" w:cs="Arial"/>
-          <w:sz w:val="24"/>
-          <w:szCs w:val="24"/>
-        </w:rPr>
-      </w:pPr>
-      <w:r>
-        <w:rPr>
-          <w:rFonts w:ascii="Arial" w:hAnsi="Arial" w:cs="Arial"/>
-          <w:sz w:val="24"/>
-          <w:szCs w:val="24"/>
-        </w:rPr>
-        <w:t>Los usuarios con el rol de administrador tendrán acceso a todas las funciones presentes en la aplicación</w:t>
-      </w:r>
-    </w:p>
-    <w:p>
-      <w:pPr>
-        <w:numPr>
-          <w:ilvl w:val="0"/>
-          <w:numId w:val="14"/>
-        </w:numPr>
-        <w:rPr>
-          <w:rFonts w:ascii="Arial" w:hAnsi="Arial" w:cs="Arial"/>
-          <w:sz w:val="24"/>
-          <w:szCs w:val="24"/>
-        </w:rPr>
-      </w:pPr>
-      <w:r>
-        <w:rPr>
-          <w:rFonts w:ascii="Arial" w:hAnsi="Arial" w:cs="Arial"/>
-          <w:sz w:val="24"/>
-          <w:szCs w:val="24"/>
-        </w:rPr>
-        <w:t>Crear y gestionar grupos.</w:t>
-      </w:r>
-    </w:p>
-    <w:p>
-      <w:pPr>
-        <w:numPr>
-          <w:ilvl w:val="0"/>
-          <w:numId w:val="14"/>
-        </w:numPr>
-        <w:rPr>
-          <w:rFonts w:ascii="Arial" w:hAnsi="Arial" w:cs="Arial"/>
-          <w:sz w:val="24"/>
-          <w:szCs w:val="24"/>
-        </w:rPr>
-      </w:pPr>
-      <w:r>
-        <w:rPr>
-          <w:rFonts w:ascii="Arial" w:hAnsi="Arial" w:cs="Arial"/>
-          <w:sz w:val="24"/>
-          <w:szCs w:val="24"/>
-        </w:rPr>
-        <w:t>Crear noticias para todos los usuarios.</w:t>
-      </w:r>
-    </w:p>
-    <w:p>
-      <w:pPr>
-        <w:numPr>
-          <w:ilvl w:val="0"/>
-          <w:numId w:val="14"/>
-        </w:numPr>
-        <w:rPr>
-          <w:rFonts w:ascii="Arial" w:hAnsi="Arial" w:cs="Arial"/>
-          <w:sz w:val="24"/>
-          <w:szCs w:val="24"/>
-        </w:rPr>
-      </w:pPr>
-      <w:r>
-        <w:rPr>
-          <w:rFonts w:ascii="Arial" w:hAnsi="Arial" w:cs="Arial"/>
-          <w:sz w:val="24"/>
-          <w:szCs w:val="24"/>
-        </w:rPr>
-        <w:t>Crear y visualizar informes.</w:t>
-      </w:r>
-    </w:p>
-    <w:p>
-      <w:pPr>
-        <w:numPr>
-          <w:ilvl w:val="0"/>
-          <w:numId w:val="4"/>
-        </w:numPr>
-        <w:tabs>
-          <w:tab w:val="clear" w:pos="360"/>
-          <w:tab w:val="num" w:pos="720"/>
-        </w:tabs>
-        <w:rPr>
-          <w:rFonts w:ascii="Arial" w:hAnsi="Arial" w:cs="Arial"/>
-          <w:sz w:val="24"/>
-          <w:szCs w:val="24"/>
-        </w:rPr>
-      </w:pPr>
-      <w:r>
-        <w:rPr>
-          <w:rFonts w:ascii="Arial" w:hAnsi="Arial" w:cs="Arial"/>
-          <w:b/>
-          <w:bCs/>
-          <w:sz w:val="24"/>
-          <w:szCs w:val="24"/>
-        </w:rPr>
-        <w:t>Profesor:</w:t>
-      </w:r>
-    </w:p>
-    <w:p>
-      <w:pPr>
-        <w:numPr>
-          <w:ilvl w:val="0"/>
-          <w:numId w:val="16"/>
-        </w:numPr>
-        <w:rPr>
-          <w:rFonts w:ascii="Arial" w:hAnsi="Arial" w:cs="Arial"/>
-          <w:sz w:val="24"/>
-          <w:szCs w:val="24"/>
-        </w:rPr>
-      </w:pPr>
-      <w:r>
-        <w:rPr>
-          <w:rFonts w:ascii="Arial" w:hAnsi="Arial" w:cs="Arial"/>
-          <w:sz w:val="24"/>
-          <w:szCs w:val="24"/>
-        </w:rPr>
-        <w:t>Crear y visualizar informes para los alumnos de su grupo.</w:t>
-      </w:r>
-    </w:p>
-    <w:p>
-      <w:pPr>
-        <w:numPr>
-          <w:ilvl w:val="0"/>
-          <w:numId w:val="16"/>
-        </w:numPr>
-        <w:rPr>
-          <w:rFonts w:ascii="Arial" w:hAnsi="Arial" w:cs="Arial"/>
-          <w:sz w:val="24"/>
-          <w:szCs w:val="24"/>
-        </w:rPr>
-      </w:pPr>
-      <w:r>
-        <w:rPr>
-          <w:rFonts w:ascii="Arial" w:hAnsi="Arial" w:cs="Arial"/>
-          <w:sz w:val="24"/>
-          <w:szCs w:val="24"/>
-        </w:rPr>
-        <w:t>Registrar faltas de asistencia de los alumnos.</w:t>
-      </w:r>
-    </w:p>
-    <w:p>
-      <w:pPr>
-        <w:numPr>
-          <w:ilvl w:val="0"/>
-          <w:numId w:val="16"/>
-        </w:numPr>
-        <w:rPr>
-          <w:rFonts w:ascii="Arial" w:hAnsi="Arial" w:cs="Arial"/>
-          <w:sz w:val="24"/>
-          <w:szCs w:val="24"/>
-        </w:rPr>
-      </w:pPr>
-      <w:r>
-        <w:rPr>
-          <w:rFonts w:ascii="Arial" w:hAnsi="Arial" w:cs="Arial"/>
-          <w:sz w:val="24"/>
-          <w:szCs w:val="24"/>
-        </w:rPr>
-        <w:t>Crear y visualizar noticias.</w:t>
-      </w:r>
-    </w:p>
-    <w:p>
-      <w:pPr>
-        <w:numPr>
-          <w:ilvl w:val="0"/>
-          <w:numId w:val="16"/>
-        </w:numPr>
-        <w:rPr>
-          <w:rFonts w:ascii="Arial" w:hAnsi="Arial" w:cs="Arial"/>
-          <w:sz w:val="24"/>
-          <w:szCs w:val="24"/>
-        </w:rPr>
-      </w:pPr>
-      <w:r>
-        <w:rPr>
-          <w:rFonts w:ascii="Arial" w:hAnsi="Arial" w:cs="Arial"/>
-          <w:sz w:val="24"/>
-          <w:szCs w:val="24"/>
-        </w:rPr>
-        <w:t>Enviar mensajes a alumnos y padres de su grupo.</w:t>
-      </w:r>
-    </w:p>
-    <w:p>
-      <w:pPr>
-        <w:numPr>
-          <w:ilvl w:val="0"/>
-          <w:numId w:val="4"/>
-        </w:numPr>
-        <w:tabs>
-          <w:tab w:val="clear" w:pos="360"/>
-          <w:tab w:val="num" w:pos="720"/>
-        </w:tabs>
-        <w:rPr>
-          <w:rFonts w:ascii="Arial" w:hAnsi="Arial" w:cs="Arial"/>
-          <w:sz w:val="24"/>
-          <w:szCs w:val="24"/>
-        </w:rPr>
-      </w:pPr>
-      <w:r>
-        <w:rPr>
-          <w:rFonts w:ascii="Arial" w:hAnsi="Arial" w:cs="Arial"/>
-          <w:b/>
-          <w:bCs/>
-          <w:sz w:val="24"/>
-          <w:szCs w:val="24"/>
-        </w:rPr>
-        <w:t>Padre:</w:t>
-      </w:r>
-    </w:p>
-    <w:p>
-      <w:pPr>
-        <w:numPr>
-          <w:ilvl w:val="0"/>
-          <w:numId w:val="18"/>
-        </w:numPr>
-        <w:rPr>
-          <w:rFonts w:ascii="Arial" w:hAnsi="Arial" w:cs="Arial"/>
-          <w:sz w:val="24"/>
-          <w:szCs w:val="24"/>
-        </w:rPr>
-      </w:pPr>
-      <w:r>
-        <w:rPr>
-          <w:rFonts w:ascii="Arial" w:hAnsi="Arial" w:cs="Arial"/>
-          <w:sz w:val="24"/>
-          <w:szCs w:val="24"/>
-        </w:rPr>
-        <w:t>Ver los informes de su hijo.</w:t>
-      </w:r>
-    </w:p>
-    <w:p>
-      <w:pPr>
-        <w:numPr>
-          <w:ilvl w:val="0"/>
-          <w:numId w:val="18"/>
-        </w:numPr>
-        <w:rPr>
-          <w:rFonts w:ascii="Arial" w:hAnsi="Arial" w:cs="Arial"/>
-          <w:sz w:val="24"/>
-          <w:szCs w:val="24"/>
-        </w:rPr>
-      </w:pPr>
-      <w:r>
-        <w:rPr>
-          <w:rFonts w:ascii="Arial" w:hAnsi="Arial" w:cs="Arial"/>
-          <w:sz w:val="24"/>
-          <w:szCs w:val="24"/>
-        </w:rPr>
-        <w:t>Recibir y responder mensajes.</w:t>
-      </w:r>
-    </w:p>
-    <w:p>
-      <w:pPr>
-        <w:numPr>
-          <w:ilvl w:val="0"/>
-          <w:numId w:val="18"/>
-        </w:numPr>
-        <w:rPr>
-          <w:rFonts w:ascii="Arial" w:hAnsi="Arial" w:cs="Arial"/>
-          <w:sz w:val="24"/>
-          <w:szCs w:val="24"/>
-        </w:rPr>
-      </w:pPr>
-      <w:r>
-        <w:rPr>
-          <w:rFonts w:ascii="Arial" w:hAnsi="Arial" w:cs="Arial"/>
-          <w:sz w:val="24"/>
-          <w:szCs w:val="24"/>
-        </w:rPr>
-        <w:t>Visualizar las faltas de asistencia de su hijo.</w:t>
-      </w:r>
-    </w:p>
-    <w:p>
-      <w:pPr>
-        <w:numPr>
-          <w:ilvl w:val="0"/>
-          <w:numId w:val="4"/>
-        </w:numPr>
-        <w:tabs>
-          <w:tab w:val="clear" w:pos="360"/>
-          <w:tab w:val="num" w:pos="720"/>
-        </w:tabs>
-        <w:rPr>
-          <w:rFonts w:ascii="Arial" w:hAnsi="Arial" w:cs="Arial"/>
-          <w:sz w:val="24"/>
-          <w:szCs w:val="24"/>
-        </w:rPr>
-      </w:pPr>
-      <w:r>
-        <w:rPr>
-          <w:rFonts w:ascii="Arial" w:hAnsi="Arial" w:cs="Arial"/>
-          <w:b/>
-          <w:bCs/>
-          <w:sz w:val="24"/>
-          <w:szCs w:val="24"/>
-        </w:rPr>
-        <w:t>Alumno:</w:t>
-      </w:r>
+      <w:r>
+        <w:rPr>
+          <w:rFonts w:ascii="Arial" w:hAnsi="Arial" w:cs="Arial"/>
+          <w:b/>
+          <w:bCs/>
+          <w:sz w:val="24"/>
+          <w:szCs w:val="24"/>
+        </w:rPr>
+        <w:t xml:space="preserve"> </w:t>
+      </w:r>
+      <w:r>
+        <w:rPr>
+          <w:rFonts w:ascii="Arial" w:hAnsi="Arial" w:cs="Arial"/>
+          <w:sz w:val="24"/>
+          <w:szCs w:val="24"/>
+        </w:rPr>
+        <w:t xml:space="preserve">En caso de que el usuario tenga los permisos adecuados, si este accede a la página de Noticias desde el menú lateral de navegación, tendrá acceso a todas las noticias generadas y podrá modificarlas eliminarlas o crear nuevas. La interfaz para poder gestionar estas </w:t>
+      </w:r>
+      <w:r>
+        <w:rPr>
+          <w:rFonts w:ascii="Arial" w:hAnsi="Arial" w:cs="Arial"/>
+          <w:sz w:val="24"/>
+          <w:szCs w:val="24"/>
+        </w:rPr>
+        <w:t>noticias</w:t>
+      </w:r>
+      <w:r>
+        <w:rPr>
+          <w:rFonts w:ascii="Arial" w:hAnsi="Arial" w:cs="Arial"/>
+          <w:sz w:val="24"/>
+          <w:szCs w:val="24"/>
+        </w:rPr>
+        <w:t xml:space="preserve"> será muy similar a la de la gestión de usuarios, en la cual podremos visualizar el título de la noticia y si hacemos clic en el botón de editar, se nos abrirá un formulario en una ventana emergente para poder editar el contenido o título de la noticia</w:t>
+      </w:r>
+      <w:r>
+        <w:rPr>
+          <w:rFonts w:ascii="Arial" w:hAnsi="Arial" w:cs="Arial"/>
+          <w:sz w:val="24"/>
+          <w:szCs w:val="24"/>
+        </w:rPr>
+        <w:t xml:space="preserve">. Si pulsamos en borrar nos aparecerá una ventana de confirmación con el nombre del título de la noticia. Además, tendremos otro botón llamado foto, con el cual podremos agregar o editar la foto asociada a cada una de las noticias, las cuales vendrán con una imagen por defecto si no se sube nada. Por último, si hacemos clic en Nueva, podremos generar una nueva noticia con su título y contenido. Cuando la agreguemos, nos aparecerá en la primera fila de nuestra lista, pudiendo entonces añadirle una foto si fuese necesario. </w:t>
+      </w:r>
+    </w:p>
+    <w:p>
+      <w:pPr>
+        <w:pStyle w:val="Prrafodelista"/>
+        <w:rPr>
+          <w:rFonts w:ascii="Arial" w:hAnsi="Arial" w:cs="Arial"/>
+          <w:b/>
+          <w:bCs/>
+          <w:sz w:val="24"/>
+          <w:szCs w:val="24"/>
+        </w:rPr>
+      </w:pPr>
     </w:p>
     <w:p>
       <w:pPr>
         <w:pStyle w:val="Prrafodelista"/>
         <w:numPr>
           <w:ilvl w:val="0"/>
-          <w:numId w:val="19"/>
+          <w:numId w:val="20"/>
         </w:numPr>
         <w:rPr>
           <w:rFonts w:ascii="Arial" w:hAnsi="Arial" w:cs="Arial"/>
-          <w:sz w:val="24"/>
-          <w:szCs w:val="24"/>
-        </w:rPr>
-      </w:pPr>
-      <w:r>
-        <w:rPr>
-          <w:rFonts w:ascii="Arial" w:hAnsi="Arial" w:cs="Arial"/>
-          <w:sz w:val="24"/>
-          <w:szCs w:val="24"/>
-        </w:rPr>
-        <w:t>Visualizar mensajes.</w:t>
-      </w:r>
+          <w:b/>
+          <w:bCs/>
+          <w:sz w:val="24"/>
+          <w:szCs w:val="24"/>
+        </w:rPr>
+      </w:pPr>
+      <w:r>
+        <w:rPr>
+          <w:rFonts w:ascii="Arial" w:hAnsi="Arial" w:cs="Arial"/>
+          <w:b/>
+          <w:bCs/>
+          <w:sz w:val="24"/>
+          <w:szCs w:val="24"/>
+        </w:rPr>
+        <w:lastRenderedPageBreak/>
+        <w:t>Gestión de informes:</w:t>
+      </w:r>
+      <w:r>
+        <w:rPr>
+          <w:rFonts w:ascii="Arial" w:hAnsi="Arial" w:cs="Arial"/>
+          <w:b/>
+          <w:bCs/>
+          <w:sz w:val="24"/>
+          <w:szCs w:val="24"/>
+        </w:rPr>
+        <w:t xml:space="preserve"> </w:t>
+      </w:r>
+      <w:r>
+        <w:rPr>
+          <w:rFonts w:ascii="Arial" w:hAnsi="Arial" w:cs="Arial"/>
+          <w:sz w:val="24"/>
+          <w:szCs w:val="24"/>
+        </w:rPr>
+        <w:t xml:space="preserve">La gestión de los informes del alumnado podrá ser realizada solo por aquellos usuarios permitidos. Esta gestión será posible, accediendo a la página informes desde nuestro menú lateral de navegación. Una vez en la vista, el usuario podrá visualizar todos los </w:t>
+      </w:r>
+      <w:r>
+        <w:rPr>
+          <w:rFonts w:ascii="Arial" w:hAnsi="Arial" w:cs="Arial"/>
+          <w:sz w:val="24"/>
+          <w:szCs w:val="24"/>
+        </w:rPr>
+        <w:t>informes</w:t>
+      </w:r>
+      <w:r>
+        <w:rPr>
+          <w:rFonts w:ascii="Arial" w:hAnsi="Arial" w:cs="Arial"/>
+          <w:sz w:val="24"/>
+          <w:szCs w:val="24"/>
+        </w:rPr>
+        <w:t xml:space="preserve"> que este usuario haya generado, pudiendo editar o borrar cualquiera de ellos o añadir uno nuevo. La interfaz de usuario para la gestión de estos informes será la misma que para el resto de </w:t>
+      </w:r>
+      <w:r>
+        <w:rPr>
+          <w:rFonts w:ascii="Arial" w:hAnsi="Arial" w:cs="Arial"/>
+          <w:sz w:val="24"/>
+          <w:szCs w:val="24"/>
+        </w:rPr>
+        <w:t>las gestiones</w:t>
+      </w:r>
+      <w:r>
+        <w:rPr>
+          <w:rFonts w:ascii="Arial" w:hAnsi="Arial" w:cs="Arial"/>
+          <w:sz w:val="24"/>
+          <w:szCs w:val="24"/>
+        </w:rPr>
+        <w:t xml:space="preserve">, con el botón de editar o eliminar al lado de cada uno de los informes a gestionar y el botón de añadir para añadir uno nuevo, mediante un formulario en una ventana emergente. </w:t>
+      </w:r>
+    </w:p>
+    <w:p>
+      <w:pPr>
+        <w:pStyle w:val="Prrafodelista"/>
+        <w:rPr>
+          <w:rFonts w:ascii="Arial" w:hAnsi="Arial" w:cs="Arial"/>
+          <w:b/>
+          <w:bCs/>
+          <w:sz w:val="24"/>
+          <w:szCs w:val="24"/>
+        </w:rPr>
+      </w:pPr>
     </w:p>
     <w:p>
       <w:pPr>
         <w:pStyle w:val="Prrafodelista"/>
         <w:numPr>
           <w:ilvl w:val="0"/>
-          <w:numId w:val="19"/>
+          <w:numId w:val="20"/>
         </w:numPr>
         <w:rPr>
           <w:rFonts w:ascii="Arial" w:hAnsi="Arial" w:cs="Arial"/>
@@ -1966,32 +1874,249 @@
       <w:r>
         <w:rPr>
           <w:rFonts w:ascii="Arial" w:hAnsi="Arial" w:cs="Arial"/>
-          <w:sz w:val="24"/>
-          <w:szCs w:val="24"/>
-        </w:rPr>
-        <w:t>Visualizar las noticias (si aplica).</w:t>
-      </w:r>
+          <w:b/>
+          <w:bCs/>
+          <w:sz w:val="24"/>
+          <w:szCs w:val="24"/>
+        </w:rPr>
+        <w:t>Gestión de faltas de asistencia:</w:t>
+      </w:r>
+      <w:r>
+        <w:rPr>
+          <w:rFonts w:ascii="Arial" w:hAnsi="Arial" w:cs="Arial"/>
+          <w:b/>
+          <w:bCs/>
+          <w:sz w:val="24"/>
+          <w:szCs w:val="24"/>
+        </w:rPr>
+        <w:t xml:space="preserve"> </w:t>
+      </w:r>
+      <w:r>
+        <w:rPr>
+          <w:rFonts w:ascii="Arial" w:hAnsi="Arial" w:cs="Arial"/>
+          <w:sz w:val="24"/>
+          <w:szCs w:val="24"/>
+        </w:rPr>
+        <w:t>Las faltas de asistencia también podrán ser gestionadas por aquellos usuarios que tengan los permisos adecuados.</w:t>
+      </w:r>
+      <w:r>
+        <w:rPr>
+          <w:rFonts w:ascii="Arial" w:hAnsi="Arial" w:cs="Arial"/>
+          <w:sz w:val="24"/>
+          <w:szCs w:val="24"/>
+        </w:rPr>
+        <w:t xml:space="preserve"> Para poder gestionarlas, de nuevo accederemos a la vista de Faltas, desde el menú lateral de navegación. En esta vista, el usuario podrá </w:t>
+      </w:r>
+      <w:r>
+        <w:rPr>
+          <w:rFonts w:ascii="Arial" w:hAnsi="Arial" w:cs="Arial"/>
+          <w:sz w:val="24"/>
+          <w:szCs w:val="24"/>
+        </w:rPr>
+        <w:t>visualizar todas las faltas de asistencia que ha registrado para un determinado alumno, visualizando la fecha de la falta de asistencia, el alumno al que ha sido adjudicada y</w:t>
+      </w:r>
+      <w:r>
+        <w:rPr>
+          <w:rFonts w:ascii="Arial" w:hAnsi="Arial" w:cs="Arial"/>
+          <w:sz w:val="24"/>
+          <w:szCs w:val="24"/>
+        </w:rPr>
+        <w:t xml:space="preserve"> si estaba justificada o no. Si pulsamos en el botón de editar, nos aparecerá un nuevo formulario emergente, donde seleccionar la fecha de la falta, si </w:t>
+      </w:r>
+      <w:r>
+        <w:rPr>
+          <w:rFonts w:ascii="Arial" w:hAnsi="Arial" w:cs="Arial"/>
+          <w:sz w:val="24"/>
+          <w:szCs w:val="24"/>
+        </w:rPr>
+        <w:t>está</w:t>
+      </w:r>
+      <w:r>
+        <w:rPr>
+          <w:rFonts w:ascii="Arial" w:hAnsi="Arial" w:cs="Arial"/>
+          <w:sz w:val="24"/>
+          <w:szCs w:val="24"/>
+        </w:rPr>
+        <w:t xml:space="preserve"> o no justificada y el alumno al que va dirigida. Solo aparecerán, en un desplegable, los alumnos que tenga vinculado el usuario que está gestionando la falta. Para crear una nueva falta, aparecerá el mismo </w:t>
+      </w:r>
+      <w:r>
+        <w:rPr>
+          <w:rFonts w:ascii="Arial" w:hAnsi="Arial" w:cs="Arial"/>
+          <w:sz w:val="24"/>
+          <w:szCs w:val="24"/>
+        </w:rPr>
+        <w:t>formulario,</w:t>
+      </w:r>
+      <w:r>
+        <w:rPr>
+          <w:rFonts w:ascii="Arial" w:hAnsi="Arial" w:cs="Arial"/>
+          <w:sz w:val="24"/>
+          <w:szCs w:val="24"/>
+        </w:rPr>
+        <w:t xml:space="preserve"> pero vacío, y en caso de querer eliminarla, se mostrará el dialogo de confirmación correspondiente. </w:t>
+      </w:r>
+    </w:p>
+    <w:p>
+      <w:pPr>
+        <w:pStyle w:val="Prrafodelista"/>
+        <w:rPr>
+          <w:rFonts w:ascii="Arial" w:hAnsi="Arial" w:cs="Arial"/>
+          <w:b/>
+          <w:bCs/>
+          <w:sz w:val="24"/>
+          <w:szCs w:val="24"/>
+        </w:rPr>
+      </w:pPr>
     </w:p>
     <w:p>
       <w:pPr>
         <w:pStyle w:val="Prrafodelista"/>
         <w:numPr>
           <w:ilvl w:val="0"/>
-          <w:numId w:val="19"/>
+          <w:numId w:val="20"/>
         </w:numPr>
         <w:rPr>
           <w:rFonts w:ascii="Arial" w:hAnsi="Arial" w:cs="Arial"/>
-          <w:sz w:val="24"/>
-          <w:szCs w:val="24"/>
-        </w:rPr>
-      </w:pPr>
-      <w:r>
-        <w:rPr>
-          <w:rFonts w:ascii="Arial" w:hAnsi="Arial" w:cs="Arial"/>
-          <w:sz w:val="24"/>
-          <w:szCs w:val="24"/>
-        </w:rPr>
-        <w:t>Recibir informes de su rendimiento (a través de los padres).</w:t>
+          <w:b/>
+          <w:bCs/>
+          <w:sz w:val="24"/>
+          <w:szCs w:val="24"/>
+        </w:rPr>
+      </w:pPr>
+      <w:r>
+        <w:rPr>
+          <w:rFonts w:ascii="Arial" w:hAnsi="Arial" w:cs="Arial"/>
+          <w:b/>
+          <w:bCs/>
+          <w:sz w:val="24"/>
+          <w:szCs w:val="24"/>
+        </w:rPr>
+        <w:t>Mensajería interna:</w:t>
+      </w:r>
+      <w:r>
+        <w:rPr>
+          <w:rFonts w:ascii="Arial" w:hAnsi="Arial" w:cs="Arial"/>
+          <w:b/>
+          <w:bCs/>
+          <w:sz w:val="24"/>
+          <w:szCs w:val="24"/>
+        </w:rPr>
+        <w:t xml:space="preserve"> </w:t>
+      </w:r>
+      <w:r>
+        <w:rPr>
+          <w:rFonts w:ascii="Arial" w:hAnsi="Arial" w:cs="Arial"/>
+          <w:sz w:val="24"/>
+          <w:szCs w:val="24"/>
+        </w:rPr>
+        <w:t xml:space="preserve">Para poder acceder a esta funcionalidad, el usuario podrá hacer clic en el icono del mensaje que aparece arriba a la derecha en el </w:t>
+      </w:r>
+      <w:proofErr w:type="spellStart"/>
+      <w:r>
+        <w:rPr>
+          <w:rFonts w:ascii="Arial" w:hAnsi="Arial" w:cs="Arial"/>
+          <w:sz w:val="24"/>
+          <w:szCs w:val="24"/>
+        </w:rPr>
+        <w:t>Header</w:t>
+      </w:r>
+      <w:proofErr w:type="spellEnd"/>
+      <w:r>
+        <w:rPr>
+          <w:rFonts w:ascii="Arial" w:hAnsi="Arial" w:cs="Arial"/>
+          <w:sz w:val="24"/>
+          <w:szCs w:val="24"/>
+        </w:rPr>
+        <w:t xml:space="preserve">, o bien dirigirse a la vista Mensajes del menú lateral de navegación. Una vez se ha accedido a esta vista, el usuario visualizará una lista con todos los mensajes recibidos, y sus remitentes, apareciendo en primera fila siempre el más reciente. Si se pulsa en alguno de estos mensajes, podremos visualizar el contenido de este. En caso de querer visualizar los mensajes enviados, podremos cambiar a la pestaña llamada Enviados que aparecerá arriba en nuestra vista, obteniendo de nuevo la misma vista que </w:t>
+      </w:r>
+      <w:r>
+        <w:rPr>
+          <w:rFonts w:ascii="Arial" w:hAnsi="Arial" w:cs="Arial"/>
+          <w:sz w:val="24"/>
+          <w:szCs w:val="24"/>
+        </w:rPr>
+        <w:t>antes,</w:t>
+      </w:r>
+      <w:r>
+        <w:rPr>
+          <w:rFonts w:ascii="Arial" w:hAnsi="Arial" w:cs="Arial"/>
+          <w:sz w:val="24"/>
+          <w:szCs w:val="24"/>
+        </w:rPr>
+        <w:t xml:space="preserve"> pero para los mensajes que se han enviado </w:t>
+      </w:r>
+      <w:r>
+        <w:rPr>
+          <w:rFonts w:ascii="Arial" w:hAnsi="Arial" w:cs="Arial"/>
+          <w:sz w:val="24"/>
+          <w:szCs w:val="24"/>
+        </w:rPr>
+        <w:t xml:space="preserve">y en lugar de aparecer el remitente aparecerá el receptor. Por último, en ambas vistas, nos aparecerá un icono grande abajo a la derecha con el símbolo ‘+’, el cual al pulsarlo nos permitirá crear un nuevo mensaje. Para crear el mensaje nos aparecerá de nuevo una ventana emergente en la que tendremos que seleccionar el usuario al que queremos </w:t>
+      </w:r>
+      <w:r>
+        <w:rPr>
+          <w:rFonts w:ascii="Arial" w:hAnsi="Arial" w:cs="Arial"/>
+          <w:sz w:val="24"/>
+          <w:szCs w:val="24"/>
+        </w:rPr>
+        <w:t xml:space="preserve">enviar el mensaje mediante un desplegable, y luego rellenar el título del mensaje y el cuerpo, para finalmente enviarlo con el botón de enviar. </w:t>
+      </w:r>
+    </w:p>
+    <w:p>
+      <w:pPr>
+        <w:rPr>
+          <w:rFonts w:ascii="Arial" w:hAnsi="Arial" w:cs="Arial"/>
+          <w:sz w:val="24"/>
+          <w:szCs w:val="24"/>
+        </w:rPr>
+      </w:pPr>
+      <w:r>
+        <w:rPr>
+          <w:rFonts w:ascii="Arial" w:hAnsi="Arial" w:cs="Arial"/>
+          <w:sz w:val="24"/>
+          <w:szCs w:val="24"/>
+        </w:rPr>
+        <w:t>Sin embargo, com</w:t>
+      </w:r>
+      <w:r>
+        <w:rPr>
+          <w:rFonts w:ascii="Arial" w:hAnsi="Arial" w:cs="Arial"/>
+          <w:sz w:val="24"/>
+          <w:szCs w:val="24"/>
+        </w:rPr>
+        <w:t>o</w:t>
+      </w:r>
+      <w:r>
+        <w:rPr>
+          <w:rFonts w:ascii="Arial" w:hAnsi="Arial" w:cs="Arial"/>
+          <w:sz w:val="24"/>
+          <w:szCs w:val="24"/>
+        </w:rPr>
+        <w:t xml:space="preserve"> se ha resumido en el apartado anterior, en función del tipo de rol que tenga definido el usuario, este tendrá acceso a unas u otras funciones. Por lo tanto, voy a </w:t>
+      </w:r>
+      <w:r>
+        <w:rPr>
+          <w:rFonts w:ascii="Arial" w:hAnsi="Arial" w:cs="Arial"/>
+          <w:sz w:val="24"/>
+          <w:szCs w:val="24"/>
+        </w:rPr>
+        <w:t>asignar cada una de las funcionalidades</w:t>
+      </w:r>
+      <w:r>
+        <w:rPr>
+          <w:rFonts w:ascii="Arial" w:hAnsi="Arial" w:cs="Arial"/>
+          <w:sz w:val="24"/>
+          <w:szCs w:val="24"/>
+        </w:rPr>
+        <w:t xml:space="preserve"> definidas anteriormente en mi aplicación a cada tipo de</w:t>
+      </w:r>
+      <w:r>
+        <w:rPr>
+          <w:rFonts w:ascii="Arial" w:hAnsi="Arial" w:cs="Arial"/>
+          <w:sz w:val="24"/>
+          <w:szCs w:val="24"/>
+        </w:rPr>
+        <w:t xml:space="preserve"> usuario.</w:t>
       </w:r>
     </w:p>
     <w:p>
@@ -2013,258 +2138,896 @@
           <w:szCs w:val="24"/>
         </w:rPr>
         <w:lastRenderedPageBreak/>
-        <w:t>Mensajes:</w:t>
-      </w:r>
-    </w:p>
-    <w:p>
-      <w:pPr>
-        <w:numPr>
-          <w:ilvl w:val="0"/>
-          <w:numId w:val="5"/>
-        </w:numPr>
-        <w:rPr>
-          <w:rFonts w:ascii="Arial" w:hAnsi="Arial" w:cs="Arial"/>
-          <w:sz w:val="24"/>
-          <w:szCs w:val="24"/>
-        </w:rPr>
-      </w:pPr>
-      <w:r>
-        <w:rPr>
-          <w:rFonts w:ascii="Arial" w:hAnsi="Arial" w:cs="Arial"/>
-          <w:sz w:val="24"/>
-          <w:szCs w:val="24"/>
-        </w:rPr>
-        <w:t>Los usuarios podrán enviar mensajes entre ellos (alumnos-profesores, padres-profesores, etc.).</w:t>
-      </w:r>
-    </w:p>
-    <w:p>
-      <w:pPr>
-        <w:numPr>
-          <w:ilvl w:val="0"/>
-          <w:numId w:val="5"/>
-        </w:numPr>
-        <w:rPr>
-          <w:rFonts w:ascii="Arial" w:hAnsi="Arial" w:cs="Arial"/>
-          <w:sz w:val="24"/>
-          <w:szCs w:val="24"/>
-        </w:rPr>
-      </w:pPr>
-      <w:r>
-        <w:rPr>
-          <w:rFonts w:ascii="Arial" w:hAnsi="Arial" w:cs="Arial"/>
-          <w:sz w:val="24"/>
-          <w:szCs w:val="24"/>
-        </w:rPr>
-        <w:t>Los mensajes tendrán un sistema de notificación con un punto rojo para los mensajes no leídos. Al abrir los mensajes, el sistema marcará el mensaje como leído.</w:t>
-      </w:r>
-    </w:p>
-    <w:p>
-      <w:pPr>
-        <w:rPr>
-          <w:rFonts w:ascii="Arial" w:hAnsi="Arial" w:cs="Arial"/>
-          <w:b/>
-          <w:bCs/>
-          <w:sz w:val="24"/>
-          <w:szCs w:val="24"/>
-        </w:rPr>
-      </w:pPr>
-      <w:r>
-        <w:rPr>
-          <w:rFonts w:ascii="Arial" w:hAnsi="Arial" w:cs="Arial"/>
-          <w:b/>
-          <w:bCs/>
-          <w:sz w:val="24"/>
-          <w:szCs w:val="24"/>
-        </w:rPr>
-        <w:t>Grupos:</w:t>
-      </w:r>
-    </w:p>
-    <w:p>
-      <w:pPr>
-        <w:numPr>
-          <w:ilvl w:val="0"/>
-          <w:numId w:val="6"/>
-        </w:numPr>
-        <w:rPr>
-          <w:rFonts w:ascii="Arial" w:hAnsi="Arial" w:cs="Arial"/>
-          <w:sz w:val="24"/>
-          <w:szCs w:val="24"/>
-        </w:rPr>
-      </w:pPr>
-      <w:r>
-        <w:rPr>
-          <w:rFonts w:ascii="Arial" w:hAnsi="Arial" w:cs="Arial"/>
-          <w:sz w:val="24"/>
-          <w:szCs w:val="24"/>
-        </w:rPr>
-        <w:t>Los administradores y profesores podrán crear grupos, vinculando a alumnos y profesores.</w:t>
-      </w:r>
-    </w:p>
-    <w:p>
-      <w:pPr>
-        <w:numPr>
-          <w:ilvl w:val="0"/>
-          <w:numId w:val="6"/>
-        </w:numPr>
-        <w:rPr>
-          <w:rFonts w:ascii="Arial" w:hAnsi="Arial" w:cs="Arial"/>
-          <w:sz w:val="24"/>
-          <w:szCs w:val="24"/>
-        </w:rPr>
-      </w:pPr>
-      <w:r>
-        <w:rPr>
-          <w:rFonts w:ascii="Arial" w:hAnsi="Arial" w:cs="Arial"/>
-          <w:sz w:val="24"/>
-          <w:szCs w:val="24"/>
-        </w:rPr>
-        <w:t>Los padres podrán ser vinculados con los alumnos (en el caso de las guarderías).</w:t>
-      </w:r>
-    </w:p>
-    <w:p>
-      <w:pPr>
-        <w:rPr>
-          <w:rFonts w:ascii="Arial" w:hAnsi="Arial" w:cs="Arial"/>
-          <w:b/>
-          <w:bCs/>
-          <w:sz w:val="24"/>
-          <w:szCs w:val="24"/>
-        </w:rPr>
-      </w:pPr>
-      <w:r>
-        <w:rPr>
-          <w:rFonts w:ascii="Arial" w:hAnsi="Arial" w:cs="Arial"/>
-          <w:b/>
-          <w:bCs/>
-          <w:sz w:val="24"/>
-          <w:szCs w:val="24"/>
-        </w:rPr>
-        <w:t>Noticias:</w:t>
-      </w:r>
-    </w:p>
-    <w:p>
-      <w:pPr>
-        <w:numPr>
-          <w:ilvl w:val="0"/>
-          <w:numId w:val="7"/>
-        </w:numPr>
-        <w:rPr>
-          <w:rFonts w:ascii="Arial" w:hAnsi="Arial" w:cs="Arial"/>
-          <w:sz w:val="24"/>
-          <w:szCs w:val="24"/>
-        </w:rPr>
-      </w:pPr>
-      <w:r>
-        <w:rPr>
-          <w:rFonts w:ascii="Arial" w:hAnsi="Arial" w:cs="Arial"/>
-          <w:sz w:val="24"/>
-          <w:szCs w:val="24"/>
-        </w:rPr>
-        <w:t>Los administradores y profesores podrán crear y visualizar noticias.</w:t>
-      </w:r>
-    </w:p>
-    <w:p>
-      <w:pPr>
-        <w:numPr>
-          <w:ilvl w:val="0"/>
-          <w:numId w:val="7"/>
-        </w:numPr>
-        <w:rPr>
-          <w:rFonts w:ascii="Arial" w:hAnsi="Arial" w:cs="Arial"/>
-          <w:sz w:val="24"/>
-          <w:szCs w:val="24"/>
-        </w:rPr>
-      </w:pPr>
-      <w:r>
-        <w:rPr>
-          <w:rFonts w:ascii="Arial" w:hAnsi="Arial" w:cs="Arial"/>
-          <w:sz w:val="24"/>
-          <w:szCs w:val="24"/>
-        </w:rPr>
-        <w:t>Las noticias estarán visibles para todos los usuarios registrados.</w:t>
-      </w:r>
-    </w:p>
-    <w:p>
-      <w:pPr>
-        <w:rPr>
-          <w:rFonts w:ascii="Arial" w:hAnsi="Arial" w:cs="Arial"/>
-          <w:b/>
-          <w:bCs/>
-          <w:sz w:val="24"/>
-          <w:szCs w:val="24"/>
-        </w:rPr>
-      </w:pPr>
-      <w:r>
-        <w:rPr>
-          <w:rFonts w:ascii="Arial" w:hAnsi="Arial" w:cs="Arial"/>
-          <w:b/>
-          <w:bCs/>
-          <w:sz w:val="24"/>
-          <w:szCs w:val="24"/>
-        </w:rPr>
-        <w:t>Informes y Asistencia:</w:t>
-      </w:r>
-    </w:p>
-    <w:p>
-      <w:pPr>
-        <w:numPr>
-          <w:ilvl w:val="0"/>
-          <w:numId w:val="8"/>
-        </w:numPr>
-        <w:rPr>
-          <w:rFonts w:ascii="Arial" w:hAnsi="Arial" w:cs="Arial"/>
-          <w:sz w:val="24"/>
-          <w:szCs w:val="24"/>
-        </w:rPr>
-      </w:pPr>
-      <w:r>
-        <w:rPr>
-          <w:rFonts w:ascii="Arial" w:hAnsi="Arial" w:cs="Arial"/>
-          <w:sz w:val="24"/>
-          <w:szCs w:val="24"/>
-        </w:rPr>
-        <w:t>Los profesores pueden generar informes sobre el rendimiento de los alumnos y enviarlos a los padres.</w:t>
-      </w:r>
-    </w:p>
-    <w:p>
-      <w:pPr>
-        <w:numPr>
-          <w:ilvl w:val="0"/>
-          <w:numId w:val="8"/>
-        </w:numPr>
-        <w:rPr>
-          <w:rFonts w:ascii="Arial" w:hAnsi="Arial" w:cs="Arial"/>
-          <w:sz w:val="24"/>
-          <w:szCs w:val="24"/>
-        </w:rPr>
-      </w:pPr>
-      <w:r>
-        <w:rPr>
-          <w:rFonts w:ascii="Arial" w:hAnsi="Arial" w:cs="Arial"/>
-          <w:sz w:val="24"/>
-          <w:szCs w:val="24"/>
-        </w:rPr>
-        <w:t>Los profesores también podrán registrar las faltas de asistencia de los alumnos, las cuales serán visibles para los padres.</w:t>
-      </w:r>
-    </w:p>
-    <w:p>
-      <w:pPr>
-        <w:rPr>
-          <w:rFonts w:ascii="Arial" w:hAnsi="Arial" w:cs="Arial"/>
-          <w:sz w:val="24"/>
-          <w:szCs w:val="24"/>
-        </w:rPr>
-      </w:pPr>
-      <w:r>
-        <w:rPr>
-          <w:rFonts w:ascii="Arial" w:hAnsi="Arial" w:cs="Arial"/>
-          <w:sz w:val="24"/>
-          <w:szCs w:val="24"/>
-        </w:rPr>
-        <w:pict w14:anchorId="44F9DEF0">
-          <v:rect id="_x0000_i1050" style="width:0;height:1.5pt" o:hralign="center" o:hrstd="t" o:hr="t" fillcolor="#a0a0a0" stroked="f"/>
-        </w:pict>
-      </w:r>
+        <w:t>Funcionalidad por tipo de usuario</w:t>
+      </w:r>
+      <w:r>
+        <w:rPr>
+          <w:rFonts w:ascii="Arial" w:hAnsi="Arial" w:cs="Arial"/>
+          <w:b/>
+          <w:bCs/>
+          <w:sz w:val="24"/>
+          <w:szCs w:val="24"/>
+        </w:rPr>
+        <w:t>:</w:t>
+      </w:r>
+    </w:p>
+    <w:p>
+      <w:pPr>
+        <w:rPr>
+          <w:rFonts w:ascii="Arial" w:hAnsi="Arial" w:cs="Arial"/>
+          <w:b/>
+          <w:bCs/>
+          <w:sz w:val="24"/>
+          <w:szCs w:val="24"/>
+        </w:rPr>
+      </w:pPr>
+    </w:p>
+    <w:tbl>
+      <w:tblPr>
+        <w:tblStyle w:val="Tablaconcuadrcula4-nfasis4"/>
+        <w:tblW w:w="8672" w:type="dxa"/>
+        <w:tblLook w:val="04A0" w:firstRow="1" w:lastRow="0" w:firstColumn="1" w:lastColumn="0" w:noHBand="0" w:noVBand="1"/>
+      </w:tblPr>
+      <w:tblGrid>
+        <w:gridCol w:w="4336"/>
+        <w:gridCol w:w="4336"/>
+      </w:tblGrid>
+      <w:tr>
+        <w:trPr>
+          <w:cnfStyle w:val="100000000000" w:firstRow="1" w:lastRow="0" w:firstColumn="0" w:lastColumn="0" w:oddVBand="0" w:evenVBand="0" w:oddHBand="0" w:evenHBand="0" w:firstRowFirstColumn="0" w:firstRowLastColumn="0" w:lastRowFirstColumn="0" w:lastRowLastColumn="0"/>
+          <w:trHeight w:val="559"/>
+        </w:trPr>
+        <w:tc>
+          <w:tcPr>
+            <w:cnfStyle w:val="001000000000" w:firstRow="0" w:lastRow="0" w:firstColumn="1" w:lastColumn="0" w:oddVBand="0" w:evenVBand="0" w:oddHBand="0" w:evenHBand="0" w:firstRowFirstColumn="0" w:firstRowLastColumn="0" w:lastRowFirstColumn="0" w:lastRowLastColumn="0"/>
+            <w:tcW w:w="4336" w:type="dxa"/>
+          </w:tcPr>
+          <w:p>
+            <w:pPr>
+              <w:jc w:val="center"/>
+              <w:rPr>
+                <w:rFonts w:ascii="Arial" w:hAnsi="Arial" w:cs="Arial"/>
+                <w:sz w:val="24"/>
+                <w:szCs w:val="24"/>
+              </w:rPr>
+            </w:pPr>
+            <w:r>
+              <w:rPr>
+                <w:rFonts w:ascii="Arial" w:hAnsi="Arial" w:cs="Arial"/>
+                <w:sz w:val="24"/>
+                <w:szCs w:val="24"/>
+              </w:rPr>
+              <w:t>Tipo de Usuario</w:t>
+            </w:r>
+          </w:p>
+        </w:tc>
+        <w:tc>
+          <w:tcPr>
+            <w:tcW w:w="4336" w:type="dxa"/>
+          </w:tcPr>
+          <w:p>
+            <w:pPr>
+              <w:jc w:val="center"/>
+              <w:cnfStyle w:val="100000000000" w:firstRow="1" w:lastRow="0" w:firstColumn="0" w:lastColumn="0" w:oddVBand="0" w:evenVBand="0" w:oddHBand="0" w:evenHBand="0" w:firstRowFirstColumn="0" w:firstRowLastColumn="0" w:lastRowFirstColumn="0" w:lastRowLastColumn="0"/>
+              <w:rPr>
+                <w:rFonts w:ascii="Arial" w:hAnsi="Arial" w:cs="Arial"/>
+                <w:sz w:val="24"/>
+                <w:szCs w:val="24"/>
+              </w:rPr>
+            </w:pPr>
+            <w:r>
+              <w:rPr>
+                <w:rFonts w:ascii="Arial" w:hAnsi="Arial" w:cs="Arial"/>
+                <w:sz w:val="24"/>
+                <w:szCs w:val="24"/>
+              </w:rPr>
+              <w:t>Funcionalidades</w:t>
+            </w:r>
+          </w:p>
+        </w:tc>
+      </w:tr>
+      <w:tr>
+        <w:trPr>
+          <w:cnfStyle w:val="000000100000" w:firstRow="0" w:lastRow="0" w:firstColumn="0" w:lastColumn="0" w:oddVBand="0" w:evenVBand="0" w:oddHBand="1" w:evenHBand="0" w:firstRowFirstColumn="0" w:firstRowLastColumn="0" w:lastRowFirstColumn="0" w:lastRowLastColumn="0"/>
+          <w:trHeight w:val="559"/>
+        </w:trPr>
+        <w:tc>
+          <w:tcPr>
+            <w:cnfStyle w:val="001000000000" w:firstRow="0" w:lastRow="0" w:firstColumn="1" w:lastColumn="0" w:oddVBand="0" w:evenVBand="0" w:oddHBand="0" w:evenHBand="0" w:firstRowFirstColumn="0" w:firstRowLastColumn="0" w:lastRowFirstColumn="0" w:lastRowLastColumn="0"/>
+            <w:tcW w:w="4336" w:type="dxa"/>
+          </w:tcPr>
+          <w:p>
+            <w:pPr>
+              <w:rPr>
+                <w:rFonts w:ascii="Arial" w:hAnsi="Arial" w:cs="Arial"/>
+                <w:sz w:val="24"/>
+                <w:szCs w:val="24"/>
+              </w:rPr>
+            </w:pPr>
+            <w:r>
+              <w:rPr>
+                <w:rFonts w:ascii="Arial" w:hAnsi="Arial" w:cs="Arial"/>
+                <w:sz w:val="24"/>
+                <w:szCs w:val="24"/>
+              </w:rPr>
+              <w:t>Administrador</w:t>
+            </w:r>
+          </w:p>
+        </w:tc>
+        <w:tc>
+          <w:tcPr>
+            <w:tcW w:w="4336" w:type="dxa"/>
+          </w:tcPr>
+          <w:p>
+            <w:pPr>
+              <w:cnfStyle w:val="000000100000" w:firstRow="0" w:lastRow="0" w:firstColumn="0" w:lastColumn="0" w:oddVBand="0" w:evenVBand="0" w:oddHBand="1" w:evenHBand="0" w:firstRowFirstColumn="0" w:firstRowLastColumn="0" w:lastRowFirstColumn="0" w:lastRowLastColumn="0"/>
+              <w:rPr>
+                <w:rFonts w:ascii="Arial" w:hAnsi="Arial" w:cs="Arial"/>
+                <w:sz w:val="24"/>
+                <w:szCs w:val="24"/>
+              </w:rPr>
+            </w:pPr>
+            <w:r>
+              <w:rPr>
+                <w:rFonts w:ascii="Arial" w:hAnsi="Arial" w:cs="Arial"/>
+                <w:sz w:val="24"/>
+                <w:szCs w:val="24"/>
+              </w:rPr>
+              <w:t>Gestión de usuarios</w:t>
+            </w:r>
+          </w:p>
+          <w:p>
+            <w:pPr>
+              <w:cnfStyle w:val="000000100000" w:firstRow="0" w:lastRow="0" w:firstColumn="0" w:lastColumn="0" w:oddVBand="0" w:evenVBand="0" w:oddHBand="1" w:evenHBand="0" w:firstRowFirstColumn="0" w:firstRowLastColumn="0" w:lastRowFirstColumn="0" w:lastRowLastColumn="0"/>
+              <w:rPr>
+                <w:rFonts w:ascii="Arial" w:hAnsi="Arial" w:cs="Arial"/>
+                <w:sz w:val="24"/>
+                <w:szCs w:val="24"/>
+              </w:rPr>
+            </w:pPr>
+            <w:r>
+              <w:rPr>
+                <w:rFonts w:ascii="Arial" w:hAnsi="Arial" w:cs="Arial"/>
+                <w:sz w:val="24"/>
+                <w:szCs w:val="24"/>
+              </w:rPr>
+              <w:t>Gestión de Grupos</w:t>
+            </w:r>
+          </w:p>
+          <w:p>
+            <w:pPr>
+              <w:cnfStyle w:val="000000100000" w:firstRow="0" w:lastRow="0" w:firstColumn="0" w:lastColumn="0" w:oddVBand="0" w:evenVBand="0" w:oddHBand="1" w:evenHBand="0" w:firstRowFirstColumn="0" w:firstRowLastColumn="0" w:lastRowFirstColumn="0" w:lastRowLastColumn="0"/>
+              <w:rPr>
+                <w:rFonts w:ascii="Arial" w:hAnsi="Arial" w:cs="Arial"/>
+                <w:sz w:val="24"/>
+                <w:szCs w:val="24"/>
+              </w:rPr>
+            </w:pPr>
+            <w:r>
+              <w:rPr>
+                <w:rFonts w:ascii="Arial" w:hAnsi="Arial" w:cs="Arial"/>
+                <w:sz w:val="24"/>
+                <w:szCs w:val="24"/>
+              </w:rPr>
+              <w:t>Actualizar foto de perfil</w:t>
+            </w:r>
+          </w:p>
+          <w:p>
+            <w:pPr>
+              <w:cnfStyle w:val="000000100000" w:firstRow="0" w:lastRow="0" w:firstColumn="0" w:lastColumn="0" w:oddVBand="0" w:evenVBand="0" w:oddHBand="1" w:evenHBand="0" w:firstRowFirstColumn="0" w:firstRowLastColumn="0" w:lastRowFirstColumn="0" w:lastRowLastColumn="0"/>
+              <w:rPr>
+                <w:rFonts w:ascii="Arial" w:hAnsi="Arial" w:cs="Arial"/>
+                <w:sz w:val="24"/>
+                <w:szCs w:val="24"/>
+              </w:rPr>
+            </w:pPr>
+            <w:r>
+              <w:rPr>
+                <w:rFonts w:ascii="Arial" w:hAnsi="Arial" w:cs="Arial"/>
+                <w:sz w:val="24"/>
+                <w:szCs w:val="24"/>
+              </w:rPr>
+              <w:t>Actualizar Contraseña</w:t>
+            </w:r>
+          </w:p>
+          <w:p>
+            <w:pPr>
+              <w:cnfStyle w:val="000000100000" w:firstRow="0" w:lastRow="0" w:firstColumn="0" w:lastColumn="0" w:oddVBand="0" w:evenVBand="0" w:oddHBand="1" w:evenHBand="0" w:firstRowFirstColumn="0" w:firstRowLastColumn="0" w:lastRowFirstColumn="0" w:lastRowLastColumn="0"/>
+              <w:rPr>
+                <w:rFonts w:ascii="Arial" w:hAnsi="Arial" w:cs="Arial"/>
+                <w:sz w:val="24"/>
+                <w:szCs w:val="24"/>
+              </w:rPr>
+            </w:pPr>
+            <w:r>
+              <w:rPr>
+                <w:rFonts w:ascii="Arial" w:hAnsi="Arial" w:cs="Arial"/>
+                <w:sz w:val="24"/>
+                <w:szCs w:val="24"/>
+              </w:rPr>
+              <w:t>Navegar a Home</w:t>
+            </w:r>
+          </w:p>
+          <w:p>
+            <w:pPr>
+              <w:cnfStyle w:val="000000100000" w:firstRow="0" w:lastRow="0" w:firstColumn="0" w:lastColumn="0" w:oddVBand="0" w:evenVBand="0" w:oddHBand="1" w:evenHBand="0" w:firstRowFirstColumn="0" w:firstRowLastColumn="0" w:lastRowFirstColumn="0" w:lastRowLastColumn="0"/>
+              <w:rPr>
+                <w:rFonts w:ascii="Arial" w:hAnsi="Arial" w:cs="Arial"/>
+                <w:sz w:val="24"/>
+                <w:szCs w:val="24"/>
+              </w:rPr>
+            </w:pPr>
+            <w:r>
+              <w:rPr>
+                <w:rFonts w:ascii="Arial" w:hAnsi="Arial" w:cs="Arial"/>
+                <w:sz w:val="24"/>
+                <w:szCs w:val="24"/>
+              </w:rPr>
+              <w:t>Visualiza</w:t>
+            </w:r>
+            <w:r>
+              <w:rPr>
+                <w:rFonts w:ascii="Arial" w:hAnsi="Arial" w:cs="Arial"/>
+                <w:sz w:val="24"/>
+                <w:szCs w:val="24"/>
+              </w:rPr>
+              <w:t>ción de</w:t>
+            </w:r>
+            <w:r>
+              <w:rPr>
+                <w:rFonts w:ascii="Arial" w:hAnsi="Arial" w:cs="Arial"/>
+                <w:sz w:val="24"/>
+                <w:szCs w:val="24"/>
+              </w:rPr>
+              <w:t xml:space="preserve"> Noticias</w:t>
+            </w:r>
+          </w:p>
+          <w:p>
+            <w:pPr>
+              <w:cnfStyle w:val="000000100000" w:firstRow="0" w:lastRow="0" w:firstColumn="0" w:lastColumn="0" w:oddVBand="0" w:evenVBand="0" w:oddHBand="1" w:evenHBand="0" w:firstRowFirstColumn="0" w:firstRowLastColumn="0" w:lastRowFirstColumn="0" w:lastRowLastColumn="0"/>
+              <w:rPr>
+                <w:rFonts w:ascii="Arial" w:hAnsi="Arial" w:cs="Arial"/>
+                <w:sz w:val="24"/>
+                <w:szCs w:val="24"/>
+              </w:rPr>
+            </w:pPr>
+            <w:r>
+              <w:rPr>
+                <w:rFonts w:ascii="Arial" w:hAnsi="Arial" w:cs="Arial"/>
+                <w:sz w:val="24"/>
+                <w:szCs w:val="24"/>
+              </w:rPr>
+              <w:t>Gestión de Noticias</w:t>
+            </w:r>
+          </w:p>
+          <w:p>
+            <w:pPr>
+              <w:cnfStyle w:val="000000100000" w:firstRow="0" w:lastRow="0" w:firstColumn="0" w:lastColumn="0" w:oddVBand="0" w:evenVBand="0" w:oddHBand="1" w:evenHBand="0" w:firstRowFirstColumn="0" w:firstRowLastColumn="0" w:lastRowFirstColumn="0" w:lastRowLastColumn="0"/>
+              <w:rPr>
+                <w:rFonts w:ascii="Arial" w:hAnsi="Arial" w:cs="Arial"/>
+                <w:sz w:val="24"/>
+                <w:szCs w:val="24"/>
+              </w:rPr>
+            </w:pPr>
+            <w:r>
+              <w:rPr>
+                <w:rFonts w:ascii="Arial" w:hAnsi="Arial" w:cs="Arial"/>
+                <w:sz w:val="24"/>
+                <w:szCs w:val="24"/>
+              </w:rPr>
+              <w:t>Gestión de Informes</w:t>
+            </w:r>
+          </w:p>
+          <w:p>
+            <w:pPr>
+              <w:cnfStyle w:val="000000100000" w:firstRow="0" w:lastRow="0" w:firstColumn="0" w:lastColumn="0" w:oddVBand="0" w:evenVBand="0" w:oddHBand="1" w:evenHBand="0" w:firstRowFirstColumn="0" w:firstRowLastColumn="0" w:lastRowFirstColumn="0" w:lastRowLastColumn="0"/>
+              <w:rPr>
+                <w:rFonts w:ascii="Arial" w:hAnsi="Arial" w:cs="Arial"/>
+                <w:sz w:val="24"/>
+                <w:szCs w:val="24"/>
+              </w:rPr>
+            </w:pPr>
+            <w:r>
+              <w:rPr>
+                <w:rFonts w:ascii="Arial" w:hAnsi="Arial" w:cs="Arial"/>
+                <w:sz w:val="24"/>
+                <w:szCs w:val="24"/>
+              </w:rPr>
+              <w:t>Gestión de Faltas de Asistencia</w:t>
+            </w:r>
+          </w:p>
+          <w:p>
+            <w:pPr>
+              <w:cnfStyle w:val="000000100000" w:firstRow="0" w:lastRow="0" w:firstColumn="0" w:lastColumn="0" w:oddVBand="0" w:evenVBand="0" w:oddHBand="1" w:evenHBand="0" w:firstRowFirstColumn="0" w:firstRowLastColumn="0" w:lastRowFirstColumn="0" w:lastRowLastColumn="0"/>
+              <w:rPr>
+                <w:rFonts w:ascii="Arial" w:hAnsi="Arial" w:cs="Arial"/>
+                <w:sz w:val="24"/>
+                <w:szCs w:val="24"/>
+              </w:rPr>
+            </w:pPr>
+            <w:r>
+              <w:rPr>
+                <w:rFonts w:ascii="Arial" w:hAnsi="Arial" w:cs="Arial"/>
+                <w:sz w:val="24"/>
+                <w:szCs w:val="24"/>
+              </w:rPr>
+              <w:t>Mensajería interna</w:t>
+            </w:r>
+          </w:p>
+        </w:tc>
+      </w:tr>
+      <w:tr>
+        <w:trPr>
+          <w:trHeight w:val="559"/>
+        </w:trPr>
+        <w:tc>
+          <w:tcPr>
+            <w:cnfStyle w:val="001000000000" w:firstRow="0" w:lastRow="0" w:firstColumn="1" w:lastColumn="0" w:oddVBand="0" w:evenVBand="0" w:oddHBand="0" w:evenHBand="0" w:firstRowFirstColumn="0" w:firstRowLastColumn="0" w:lastRowFirstColumn="0" w:lastRowLastColumn="0"/>
+            <w:tcW w:w="4336" w:type="dxa"/>
+          </w:tcPr>
+          <w:p>
+            <w:pPr>
+              <w:rPr>
+                <w:rFonts w:ascii="Arial" w:hAnsi="Arial" w:cs="Arial"/>
+                <w:sz w:val="24"/>
+                <w:szCs w:val="24"/>
+              </w:rPr>
+            </w:pPr>
+            <w:r>
+              <w:rPr>
+                <w:rFonts w:ascii="Arial" w:hAnsi="Arial" w:cs="Arial"/>
+                <w:sz w:val="24"/>
+                <w:szCs w:val="24"/>
+              </w:rPr>
+              <w:t>Profesor</w:t>
+            </w:r>
+          </w:p>
+        </w:tc>
+        <w:tc>
+          <w:tcPr>
+            <w:tcW w:w="4336" w:type="dxa"/>
+          </w:tcPr>
+          <w:p>
+            <w:pPr>
+              <w:cnfStyle w:val="000000000000" w:firstRow="0" w:lastRow="0" w:firstColumn="0" w:lastColumn="0" w:oddVBand="0" w:evenVBand="0" w:oddHBand="0" w:evenHBand="0" w:firstRowFirstColumn="0" w:firstRowLastColumn="0" w:lastRowFirstColumn="0" w:lastRowLastColumn="0"/>
+              <w:rPr>
+                <w:rFonts w:ascii="Arial" w:hAnsi="Arial" w:cs="Arial"/>
+                <w:sz w:val="24"/>
+                <w:szCs w:val="24"/>
+              </w:rPr>
+            </w:pPr>
+            <w:r>
+              <w:rPr>
+                <w:rFonts w:ascii="Arial" w:hAnsi="Arial" w:cs="Arial"/>
+                <w:sz w:val="24"/>
+                <w:szCs w:val="24"/>
+              </w:rPr>
+              <w:t>Actualizar foto de perfil</w:t>
+            </w:r>
+          </w:p>
+          <w:p>
+            <w:pPr>
+              <w:cnfStyle w:val="000000000000" w:firstRow="0" w:lastRow="0" w:firstColumn="0" w:lastColumn="0" w:oddVBand="0" w:evenVBand="0" w:oddHBand="0" w:evenHBand="0" w:firstRowFirstColumn="0" w:firstRowLastColumn="0" w:lastRowFirstColumn="0" w:lastRowLastColumn="0"/>
+              <w:rPr>
+                <w:rFonts w:ascii="Arial" w:hAnsi="Arial" w:cs="Arial"/>
+                <w:sz w:val="24"/>
+                <w:szCs w:val="24"/>
+              </w:rPr>
+            </w:pPr>
+            <w:r>
+              <w:rPr>
+                <w:rFonts w:ascii="Arial" w:hAnsi="Arial" w:cs="Arial"/>
+                <w:sz w:val="24"/>
+                <w:szCs w:val="24"/>
+              </w:rPr>
+              <w:t>Actualizar Contraseña</w:t>
+            </w:r>
+          </w:p>
+          <w:p>
+            <w:pPr>
+              <w:cnfStyle w:val="000000000000" w:firstRow="0" w:lastRow="0" w:firstColumn="0" w:lastColumn="0" w:oddVBand="0" w:evenVBand="0" w:oddHBand="0" w:evenHBand="0" w:firstRowFirstColumn="0" w:firstRowLastColumn="0" w:lastRowFirstColumn="0" w:lastRowLastColumn="0"/>
+              <w:rPr>
+                <w:rFonts w:ascii="Arial" w:hAnsi="Arial" w:cs="Arial"/>
+                <w:sz w:val="24"/>
+                <w:szCs w:val="24"/>
+              </w:rPr>
+            </w:pPr>
+            <w:r>
+              <w:rPr>
+                <w:rFonts w:ascii="Arial" w:hAnsi="Arial" w:cs="Arial"/>
+                <w:sz w:val="24"/>
+                <w:szCs w:val="24"/>
+              </w:rPr>
+              <w:t>Navegar a Home</w:t>
+            </w:r>
+          </w:p>
+          <w:p>
+            <w:pPr>
+              <w:cnfStyle w:val="000000000000" w:firstRow="0" w:lastRow="0" w:firstColumn="0" w:lastColumn="0" w:oddVBand="0" w:evenVBand="0" w:oddHBand="0" w:evenHBand="0" w:firstRowFirstColumn="0" w:firstRowLastColumn="0" w:lastRowFirstColumn="0" w:lastRowLastColumn="0"/>
+              <w:rPr>
+                <w:rFonts w:ascii="Arial" w:hAnsi="Arial" w:cs="Arial"/>
+                <w:sz w:val="24"/>
+                <w:szCs w:val="24"/>
+              </w:rPr>
+            </w:pPr>
+            <w:r>
+              <w:rPr>
+                <w:rFonts w:ascii="Arial" w:hAnsi="Arial" w:cs="Arial"/>
+                <w:sz w:val="24"/>
+                <w:szCs w:val="24"/>
+              </w:rPr>
+              <w:t>Visualiza</w:t>
+            </w:r>
+            <w:r>
+              <w:rPr>
+                <w:rFonts w:ascii="Arial" w:hAnsi="Arial" w:cs="Arial"/>
+                <w:sz w:val="24"/>
+                <w:szCs w:val="24"/>
+              </w:rPr>
+              <w:t>ción de</w:t>
+            </w:r>
+            <w:r>
+              <w:rPr>
+                <w:rFonts w:ascii="Arial" w:hAnsi="Arial" w:cs="Arial"/>
+                <w:sz w:val="24"/>
+                <w:szCs w:val="24"/>
+              </w:rPr>
+              <w:t xml:space="preserve"> Noticias</w:t>
+            </w:r>
+          </w:p>
+          <w:p>
+            <w:pPr>
+              <w:cnfStyle w:val="000000000000" w:firstRow="0" w:lastRow="0" w:firstColumn="0" w:lastColumn="0" w:oddVBand="0" w:evenVBand="0" w:oddHBand="0" w:evenHBand="0" w:firstRowFirstColumn="0" w:firstRowLastColumn="0" w:lastRowFirstColumn="0" w:lastRowLastColumn="0"/>
+              <w:rPr>
+                <w:rFonts w:ascii="Arial" w:hAnsi="Arial" w:cs="Arial"/>
+                <w:sz w:val="24"/>
+                <w:szCs w:val="24"/>
+              </w:rPr>
+            </w:pPr>
+            <w:r>
+              <w:rPr>
+                <w:rFonts w:ascii="Arial" w:hAnsi="Arial" w:cs="Arial"/>
+                <w:sz w:val="24"/>
+                <w:szCs w:val="24"/>
+              </w:rPr>
+              <w:t>Gestión de Noticias</w:t>
+            </w:r>
+          </w:p>
+          <w:p>
+            <w:pPr>
+              <w:cnfStyle w:val="000000000000" w:firstRow="0" w:lastRow="0" w:firstColumn="0" w:lastColumn="0" w:oddVBand="0" w:evenVBand="0" w:oddHBand="0" w:evenHBand="0" w:firstRowFirstColumn="0" w:firstRowLastColumn="0" w:lastRowFirstColumn="0" w:lastRowLastColumn="0"/>
+              <w:rPr>
+                <w:rFonts w:ascii="Arial" w:hAnsi="Arial" w:cs="Arial"/>
+                <w:sz w:val="24"/>
+                <w:szCs w:val="24"/>
+              </w:rPr>
+            </w:pPr>
+            <w:r>
+              <w:rPr>
+                <w:rFonts w:ascii="Arial" w:hAnsi="Arial" w:cs="Arial"/>
+                <w:sz w:val="24"/>
+                <w:szCs w:val="24"/>
+              </w:rPr>
+              <w:t>Gestión de Informes</w:t>
+            </w:r>
+          </w:p>
+          <w:p>
+            <w:pPr>
+              <w:cnfStyle w:val="000000000000" w:firstRow="0" w:lastRow="0" w:firstColumn="0" w:lastColumn="0" w:oddVBand="0" w:evenVBand="0" w:oddHBand="0" w:evenHBand="0" w:firstRowFirstColumn="0" w:firstRowLastColumn="0" w:lastRowFirstColumn="0" w:lastRowLastColumn="0"/>
+              <w:rPr>
+                <w:rFonts w:ascii="Arial" w:hAnsi="Arial" w:cs="Arial"/>
+                <w:sz w:val="24"/>
+                <w:szCs w:val="24"/>
+              </w:rPr>
+            </w:pPr>
+            <w:r>
+              <w:rPr>
+                <w:rFonts w:ascii="Arial" w:hAnsi="Arial" w:cs="Arial"/>
+                <w:sz w:val="24"/>
+                <w:szCs w:val="24"/>
+              </w:rPr>
+              <w:t>Gestión de Faltas de Asistencia</w:t>
+            </w:r>
+          </w:p>
+          <w:p>
+            <w:pPr>
+              <w:cnfStyle w:val="000000000000" w:firstRow="0" w:lastRow="0" w:firstColumn="0" w:lastColumn="0" w:oddVBand="0" w:evenVBand="0" w:oddHBand="0" w:evenHBand="0" w:firstRowFirstColumn="0" w:firstRowLastColumn="0" w:lastRowFirstColumn="0" w:lastRowLastColumn="0"/>
+              <w:rPr>
+                <w:rFonts w:ascii="Arial" w:hAnsi="Arial" w:cs="Arial"/>
+                <w:sz w:val="24"/>
+                <w:szCs w:val="24"/>
+              </w:rPr>
+            </w:pPr>
+            <w:r>
+              <w:rPr>
+                <w:rFonts w:ascii="Arial" w:hAnsi="Arial" w:cs="Arial"/>
+                <w:sz w:val="24"/>
+                <w:szCs w:val="24"/>
+              </w:rPr>
+              <w:t>Mensajería interna</w:t>
+            </w:r>
+          </w:p>
+        </w:tc>
+      </w:tr>
+      <w:tr>
+        <w:trPr>
+          <w:cnfStyle w:val="000000100000" w:firstRow="0" w:lastRow="0" w:firstColumn="0" w:lastColumn="0" w:oddVBand="0" w:evenVBand="0" w:oddHBand="1" w:evenHBand="0" w:firstRowFirstColumn="0" w:firstRowLastColumn="0" w:lastRowFirstColumn="0" w:lastRowLastColumn="0"/>
+          <w:trHeight w:val="559"/>
+        </w:trPr>
+        <w:tc>
+          <w:tcPr>
+            <w:cnfStyle w:val="001000000000" w:firstRow="0" w:lastRow="0" w:firstColumn="1" w:lastColumn="0" w:oddVBand="0" w:evenVBand="0" w:oddHBand="0" w:evenHBand="0" w:firstRowFirstColumn="0" w:firstRowLastColumn="0" w:lastRowFirstColumn="0" w:lastRowLastColumn="0"/>
+            <w:tcW w:w="4336" w:type="dxa"/>
+          </w:tcPr>
+          <w:p>
+            <w:pPr>
+              <w:rPr>
+                <w:rFonts w:ascii="Arial" w:hAnsi="Arial" w:cs="Arial"/>
+                <w:sz w:val="24"/>
+                <w:szCs w:val="24"/>
+              </w:rPr>
+            </w:pPr>
+            <w:r>
+              <w:rPr>
+                <w:rFonts w:ascii="Arial" w:hAnsi="Arial" w:cs="Arial"/>
+                <w:sz w:val="24"/>
+                <w:szCs w:val="24"/>
+              </w:rPr>
+              <w:t>Alumno</w:t>
+            </w:r>
+          </w:p>
+        </w:tc>
+        <w:tc>
+          <w:tcPr>
+            <w:tcW w:w="4336" w:type="dxa"/>
+          </w:tcPr>
+          <w:p>
+            <w:pPr>
+              <w:cnfStyle w:val="000000100000" w:firstRow="0" w:lastRow="0" w:firstColumn="0" w:lastColumn="0" w:oddVBand="0" w:evenVBand="0" w:oddHBand="1" w:evenHBand="0" w:firstRowFirstColumn="0" w:firstRowLastColumn="0" w:lastRowFirstColumn="0" w:lastRowLastColumn="0"/>
+              <w:rPr>
+                <w:rFonts w:ascii="Arial" w:hAnsi="Arial" w:cs="Arial"/>
+                <w:sz w:val="24"/>
+                <w:szCs w:val="24"/>
+              </w:rPr>
+            </w:pPr>
+            <w:r>
+              <w:rPr>
+                <w:rFonts w:ascii="Arial" w:hAnsi="Arial" w:cs="Arial"/>
+                <w:sz w:val="24"/>
+                <w:szCs w:val="24"/>
+              </w:rPr>
+              <w:t>Actualizar foto de perfil</w:t>
+            </w:r>
+          </w:p>
+          <w:p>
+            <w:pPr>
+              <w:cnfStyle w:val="000000100000" w:firstRow="0" w:lastRow="0" w:firstColumn="0" w:lastColumn="0" w:oddVBand="0" w:evenVBand="0" w:oddHBand="1" w:evenHBand="0" w:firstRowFirstColumn="0" w:firstRowLastColumn="0" w:lastRowFirstColumn="0" w:lastRowLastColumn="0"/>
+              <w:rPr>
+                <w:rFonts w:ascii="Arial" w:hAnsi="Arial" w:cs="Arial"/>
+                <w:sz w:val="24"/>
+                <w:szCs w:val="24"/>
+              </w:rPr>
+            </w:pPr>
+            <w:r>
+              <w:rPr>
+                <w:rFonts w:ascii="Arial" w:hAnsi="Arial" w:cs="Arial"/>
+                <w:sz w:val="24"/>
+                <w:szCs w:val="24"/>
+              </w:rPr>
+              <w:t>Actualizar Contraseña</w:t>
+            </w:r>
+          </w:p>
+          <w:p>
+            <w:pPr>
+              <w:cnfStyle w:val="000000100000" w:firstRow="0" w:lastRow="0" w:firstColumn="0" w:lastColumn="0" w:oddVBand="0" w:evenVBand="0" w:oddHBand="1" w:evenHBand="0" w:firstRowFirstColumn="0" w:firstRowLastColumn="0" w:lastRowFirstColumn="0" w:lastRowLastColumn="0"/>
+              <w:rPr>
+                <w:rFonts w:ascii="Arial" w:hAnsi="Arial" w:cs="Arial"/>
+                <w:sz w:val="24"/>
+                <w:szCs w:val="24"/>
+              </w:rPr>
+            </w:pPr>
+            <w:r>
+              <w:rPr>
+                <w:rFonts w:ascii="Arial" w:hAnsi="Arial" w:cs="Arial"/>
+                <w:sz w:val="24"/>
+                <w:szCs w:val="24"/>
+              </w:rPr>
+              <w:t>Navegar a Home</w:t>
+            </w:r>
+          </w:p>
+          <w:p>
+            <w:pPr>
+              <w:cnfStyle w:val="000000100000" w:firstRow="0" w:lastRow="0" w:firstColumn="0" w:lastColumn="0" w:oddVBand="0" w:evenVBand="0" w:oddHBand="1" w:evenHBand="0" w:firstRowFirstColumn="0" w:firstRowLastColumn="0" w:lastRowFirstColumn="0" w:lastRowLastColumn="0"/>
+              <w:rPr>
+                <w:rFonts w:ascii="Arial" w:hAnsi="Arial" w:cs="Arial"/>
+                <w:sz w:val="24"/>
+                <w:szCs w:val="24"/>
+              </w:rPr>
+            </w:pPr>
+            <w:r>
+              <w:rPr>
+                <w:rFonts w:ascii="Arial" w:hAnsi="Arial" w:cs="Arial"/>
+                <w:sz w:val="24"/>
+                <w:szCs w:val="24"/>
+              </w:rPr>
+              <w:t>Visualiza</w:t>
+            </w:r>
+            <w:r>
+              <w:rPr>
+                <w:rFonts w:ascii="Arial" w:hAnsi="Arial" w:cs="Arial"/>
+                <w:sz w:val="24"/>
+                <w:szCs w:val="24"/>
+              </w:rPr>
+              <w:t>ción de</w:t>
+            </w:r>
+            <w:r>
+              <w:rPr>
+                <w:rFonts w:ascii="Arial" w:hAnsi="Arial" w:cs="Arial"/>
+                <w:sz w:val="24"/>
+                <w:szCs w:val="24"/>
+              </w:rPr>
+              <w:t xml:space="preserve"> Noticias</w:t>
+            </w:r>
+          </w:p>
+          <w:p>
+            <w:pPr>
+              <w:cnfStyle w:val="000000100000" w:firstRow="0" w:lastRow="0" w:firstColumn="0" w:lastColumn="0" w:oddVBand="0" w:evenVBand="0" w:oddHBand="1" w:evenHBand="0" w:firstRowFirstColumn="0" w:firstRowLastColumn="0" w:lastRowFirstColumn="0" w:lastRowLastColumn="0"/>
+              <w:rPr>
+                <w:rFonts w:ascii="Arial" w:hAnsi="Arial" w:cs="Arial"/>
+                <w:sz w:val="24"/>
+                <w:szCs w:val="24"/>
+              </w:rPr>
+            </w:pPr>
+            <w:r>
+              <w:rPr>
+                <w:rFonts w:ascii="Arial" w:hAnsi="Arial" w:cs="Arial"/>
+                <w:sz w:val="24"/>
+                <w:szCs w:val="24"/>
+              </w:rPr>
+              <w:t>Visualización de Informes</w:t>
+            </w:r>
+          </w:p>
+          <w:p>
+            <w:pPr>
+              <w:cnfStyle w:val="000000100000" w:firstRow="0" w:lastRow="0" w:firstColumn="0" w:lastColumn="0" w:oddVBand="0" w:evenVBand="0" w:oddHBand="1" w:evenHBand="0" w:firstRowFirstColumn="0" w:firstRowLastColumn="0" w:lastRowFirstColumn="0" w:lastRowLastColumn="0"/>
+              <w:rPr>
+                <w:rFonts w:ascii="Arial" w:hAnsi="Arial" w:cs="Arial"/>
+                <w:sz w:val="24"/>
+                <w:szCs w:val="24"/>
+              </w:rPr>
+            </w:pPr>
+            <w:r>
+              <w:rPr>
+                <w:rFonts w:ascii="Arial" w:hAnsi="Arial" w:cs="Arial"/>
+                <w:sz w:val="24"/>
+                <w:szCs w:val="24"/>
+              </w:rPr>
+              <w:t>Visualización</w:t>
+            </w:r>
+            <w:r>
+              <w:rPr>
+                <w:rFonts w:ascii="Arial" w:hAnsi="Arial" w:cs="Arial"/>
+                <w:sz w:val="24"/>
+                <w:szCs w:val="24"/>
+              </w:rPr>
+              <w:t xml:space="preserve"> de Faltas de Asistencia</w:t>
+            </w:r>
+          </w:p>
+          <w:p>
+            <w:pPr>
+              <w:cnfStyle w:val="000000100000" w:firstRow="0" w:lastRow="0" w:firstColumn="0" w:lastColumn="0" w:oddVBand="0" w:evenVBand="0" w:oddHBand="1" w:evenHBand="0" w:firstRowFirstColumn="0" w:firstRowLastColumn="0" w:lastRowFirstColumn="0" w:lastRowLastColumn="0"/>
+              <w:rPr>
+                <w:rFonts w:ascii="Arial" w:hAnsi="Arial" w:cs="Arial"/>
+                <w:sz w:val="24"/>
+                <w:szCs w:val="24"/>
+              </w:rPr>
+            </w:pPr>
+            <w:r>
+              <w:rPr>
+                <w:rFonts w:ascii="Arial" w:hAnsi="Arial" w:cs="Arial"/>
+                <w:sz w:val="24"/>
+                <w:szCs w:val="24"/>
+              </w:rPr>
+              <w:t>Mensajería interna</w:t>
+            </w:r>
+          </w:p>
+        </w:tc>
+      </w:tr>
+      <w:tr>
+        <w:trPr>
+          <w:trHeight w:val="559"/>
+        </w:trPr>
+        <w:tc>
+          <w:tcPr>
+            <w:cnfStyle w:val="001000000000" w:firstRow="0" w:lastRow="0" w:firstColumn="1" w:lastColumn="0" w:oddVBand="0" w:evenVBand="0" w:oddHBand="0" w:evenHBand="0" w:firstRowFirstColumn="0" w:firstRowLastColumn="0" w:lastRowFirstColumn="0" w:lastRowLastColumn="0"/>
+            <w:tcW w:w="4336" w:type="dxa"/>
+          </w:tcPr>
+          <w:p>
+            <w:pPr>
+              <w:rPr>
+                <w:rFonts w:ascii="Arial" w:hAnsi="Arial" w:cs="Arial"/>
+                <w:sz w:val="24"/>
+                <w:szCs w:val="24"/>
+              </w:rPr>
+            </w:pPr>
+            <w:r>
+              <w:rPr>
+                <w:rFonts w:ascii="Arial" w:hAnsi="Arial" w:cs="Arial"/>
+                <w:sz w:val="24"/>
+                <w:szCs w:val="24"/>
+              </w:rPr>
+              <w:t>Padre/Madre</w:t>
+            </w:r>
+          </w:p>
+        </w:tc>
+        <w:tc>
+          <w:tcPr>
+            <w:tcW w:w="4336" w:type="dxa"/>
+          </w:tcPr>
+          <w:p>
+            <w:pPr>
+              <w:cnfStyle w:val="000000000000" w:firstRow="0" w:lastRow="0" w:firstColumn="0" w:lastColumn="0" w:oddVBand="0" w:evenVBand="0" w:oddHBand="0" w:evenHBand="0" w:firstRowFirstColumn="0" w:firstRowLastColumn="0" w:lastRowFirstColumn="0" w:lastRowLastColumn="0"/>
+              <w:rPr>
+                <w:rFonts w:ascii="Arial" w:hAnsi="Arial" w:cs="Arial"/>
+                <w:sz w:val="24"/>
+                <w:szCs w:val="24"/>
+              </w:rPr>
+            </w:pPr>
+            <w:r>
+              <w:rPr>
+                <w:rFonts w:ascii="Arial" w:hAnsi="Arial" w:cs="Arial"/>
+                <w:sz w:val="24"/>
+                <w:szCs w:val="24"/>
+              </w:rPr>
+              <w:t>Actualizar foto de perfil</w:t>
+            </w:r>
+          </w:p>
+          <w:p>
+            <w:pPr>
+              <w:cnfStyle w:val="000000000000" w:firstRow="0" w:lastRow="0" w:firstColumn="0" w:lastColumn="0" w:oddVBand="0" w:evenVBand="0" w:oddHBand="0" w:evenHBand="0" w:firstRowFirstColumn="0" w:firstRowLastColumn="0" w:lastRowFirstColumn="0" w:lastRowLastColumn="0"/>
+              <w:rPr>
+                <w:rFonts w:ascii="Arial" w:hAnsi="Arial" w:cs="Arial"/>
+                <w:sz w:val="24"/>
+                <w:szCs w:val="24"/>
+              </w:rPr>
+            </w:pPr>
+            <w:r>
+              <w:rPr>
+                <w:rFonts w:ascii="Arial" w:hAnsi="Arial" w:cs="Arial"/>
+                <w:sz w:val="24"/>
+                <w:szCs w:val="24"/>
+              </w:rPr>
+              <w:t>Actualizar Contraseña</w:t>
+            </w:r>
+          </w:p>
+          <w:p>
+            <w:pPr>
+              <w:cnfStyle w:val="000000000000" w:firstRow="0" w:lastRow="0" w:firstColumn="0" w:lastColumn="0" w:oddVBand="0" w:evenVBand="0" w:oddHBand="0" w:evenHBand="0" w:firstRowFirstColumn="0" w:firstRowLastColumn="0" w:lastRowFirstColumn="0" w:lastRowLastColumn="0"/>
+              <w:rPr>
+                <w:rFonts w:ascii="Arial" w:hAnsi="Arial" w:cs="Arial"/>
+                <w:sz w:val="24"/>
+                <w:szCs w:val="24"/>
+              </w:rPr>
+            </w:pPr>
+            <w:r>
+              <w:rPr>
+                <w:rFonts w:ascii="Arial" w:hAnsi="Arial" w:cs="Arial"/>
+                <w:sz w:val="24"/>
+                <w:szCs w:val="24"/>
+              </w:rPr>
+              <w:t>Navegar a Home</w:t>
+            </w:r>
+          </w:p>
+          <w:p>
+            <w:pPr>
+              <w:cnfStyle w:val="000000000000" w:firstRow="0" w:lastRow="0" w:firstColumn="0" w:lastColumn="0" w:oddVBand="0" w:evenVBand="0" w:oddHBand="0" w:evenHBand="0" w:firstRowFirstColumn="0" w:firstRowLastColumn="0" w:lastRowFirstColumn="0" w:lastRowLastColumn="0"/>
+              <w:rPr>
+                <w:rFonts w:ascii="Arial" w:hAnsi="Arial" w:cs="Arial"/>
+                <w:sz w:val="24"/>
+                <w:szCs w:val="24"/>
+              </w:rPr>
+            </w:pPr>
+            <w:r>
+              <w:rPr>
+                <w:rFonts w:ascii="Arial" w:hAnsi="Arial" w:cs="Arial"/>
+                <w:sz w:val="24"/>
+                <w:szCs w:val="24"/>
+              </w:rPr>
+              <w:t>Visualiza</w:t>
+            </w:r>
+            <w:r>
+              <w:rPr>
+                <w:rFonts w:ascii="Arial" w:hAnsi="Arial" w:cs="Arial"/>
+                <w:sz w:val="24"/>
+                <w:szCs w:val="24"/>
+              </w:rPr>
+              <w:t>ción de</w:t>
+            </w:r>
+            <w:r>
+              <w:rPr>
+                <w:rFonts w:ascii="Arial" w:hAnsi="Arial" w:cs="Arial"/>
+                <w:sz w:val="24"/>
+                <w:szCs w:val="24"/>
+              </w:rPr>
+              <w:t xml:space="preserve"> Noticias</w:t>
+            </w:r>
+          </w:p>
+          <w:p>
+            <w:pPr>
+              <w:cnfStyle w:val="000000000000" w:firstRow="0" w:lastRow="0" w:firstColumn="0" w:lastColumn="0" w:oddVBand="0" w:evenVBand="0" w:oddHBand="0" w:evenHBand="0" w:firstRowFirstColumn="0" w:firstRowLastColumn="0" w:lastRowFirstColumn="0" w:lastRowLastColumn="0"/>
+              <w:rPr>
+                <w:rFonts w:ascii="Arial" w:hAnsi="Arial" w:cs="Arial"/>
+                <w:sz w:val="24"/>
+                <w:szCs w:val="24"/>
+              </w:rPr>
+            </w:pPr>
+            <w:r>
+              <w:rPr>
+                <w:rFonts w:ascii="Arial" w:hAnsi="Arial" w:cs="Arial"/>
+                <w:sz w:val="24"/>
+                <w:szCs w:val="24"/>
+              </w:rPr>
+              <w:t>Visualización de Informes</w:t>
+            </w:r>
+          </w:p>
+          <w:p>
+            <w:pPr>
+              <w:cnfStyle w:val="000000000000" w:firstRow="0" w:lastRow="0" w:firstColumn="0" w:lastColumn="0" w:oddVBand="0" w:evenVBand="0" w:oddHBand="0" w:evenHBand="0" w:firstRowFirstColumn="0" w:firstRowLastColumn="0" w:lastRowFirstColumn="0" w:lastRowLastColumn="0"/>
+              <w:rPr>
+                <w:rFonts w:ascii="Arial" w:hAnsi="Arial" w:cs="Arial"/>
+                <w:sz w:val="24"/>
+                <w:szCs w:val="24"/>
+              </w:rPr>
+            </w:pPr>
+            <w:r>
+              <w:rPr>
+                <w:rFonts w:ascii="Arial" w:hAnsi="Arial" w:cs="Arial"/>
+                <w:sz w:val="24"/>
+                <w:szCs w:val="24"/>
+              </w:rPr>
+              <w:t>Visualización de Faltas de Asistencia</w:t>
+            </w:r>
+          </w:p>
+          <w:p>
+            <w:pPr>
+              <w:cnfStyle w:val="000000000000" w:firstRow="0" w:lastRow="0" w:firstColumn="0" w:lastColumn="0" w:oddVBand="0" w:evenVBand="0" w:oddHBand="0" w:evenHBand="0" w:firstRowFirstColumn="0" w:firstRowLastColumn="0" w:lastRowFirstColumn="0" w:lastRowLastColumn="0"/>
+              <w:rPr>
+                <w:rFonts w:ascii="Arial" w:hAnsi="Arial" w:cs="Arial"/>
+                <w:sz w:val="24"/>
+                <w:szCs w:val="24"/>
+              </w:rPr>
+            </w:pPr>
+            <w:r>
+              <w:rPr>
+                <w:rFonts w:ascii="Arial" w:hAnsi="Arial" w:cs="Arial"/>
+                <w:sz w:val="24"/>
+                <w:szCs w:val="24"/>
+              </w:rPr>
+              <w:t>Mensajería interna</w:t>
+            </w:r>
+          </w:p>
+        </w:tc>
+      </w:tr>
+    </w:tbl>
+    <w:p>
+      <w:pPr>
+        <w:rPr>
+          <w:rFonts w:ascii="Arial" w:hAnsi="Arial" w:cs="Arial"/>
+          <w:b/>
+          <w:bCs/>
+          <w:sz w:val="24"/>
+          <w:szCs w:val="24"/>
+        </w:rPr>
+      </w:pPr>
+    </w:p>
+    <w:p>
+      <w:pPr>
+        <w:rPr>
+          <w:rFonts w:ascii="Arial" w:hAnsi="Arial" w:cs="Arial"/>
+          <w:sz w:val="24"/>
+          <w:szCs w:val="24"/>
+        </w:rPr>
+      </w:pPr>
     </w:p>
     <w:p>
       <w:pPr>
@@ -2387,6 +3150,7 @@
           <w:sz w:val="24"/>
           <w:szCs w:val="24"/>
         </w:rPr>
+        <w:lastRenderedPageBreak/>
         <w:t>nombre</w:t>
       </w:r>
     </w:p>
@@ -2450,7 +3214,25 @@
           <w:sz w:val="24"/>
           <w:szCs w:val="24"/>
         </w:rPr>
-        <w:t>rol (admin, padre, alumno, profesor)</w:t>
+        <w:t>rol (</w:t>
+      </w:r>
+      <w:proofErr w:type="spellStart"/>
+      <w:r>
+        <w:rPr>
+          <w:rFonts w:ascii="Arial" w:hAnsi="Arial" w:cs="Arial"/>
+          <w:sz w:val="24"/>
+          <w:szCs w:val="24"/>
+        </w:rPr>
+        <w:t>admin</w:t>
+      </w:r>
+      <w:proofErr w:type="spellEnd"/>
+      <w:r>
+        <w:rPr>
+          <w:rFonts w:ascii="Arial" w:hAnsi="Arial" w:cs="Arial"/>
+          <w:sz w:val="24"/>
+          <w:szCs w:val="24"/>
+        </w:rPr>
+        <w:t>, padre, alumno, profesor)</w:t>
       </w:r>
     </w:p>
     <w:p>
@@ -2536,7 +3318,6 @@
           <w:sz w:val="24"/>
           <w:szCs w:val="24"/>
         </w:rPr>
-        <w:lastRenderedPageBreak/>
         <w:t>nombre</w:t>
       </w:r>
     </w:p>
@@ -2573,15 +3354,27 @@
           <w:szCs w:val="24"/>
         </w:rPr>
       </w:pPr>
-      <w:r>
-        <w:rPr>
-          <w:rFonts w:ascii="Arial" w:hAnsi="Arial" w:cs="Arial"/>
-          <w:b/>
-          <w:bCs/>
-          <w:sz w:val="24"/>
-          <w:szCs w:val="24"/>
-        </w:rPr>
-        <w:t>Usuarios_Grupos:</w:t>
+      <w:proofErr w:type="spellStart"/>
+      <w:r>
+        <w:rPr>
+          <w:rFonts w:ascii="Arial" w:hAnsi="Arial" w:cs="Arial"/>
+          <w:b/>
+          <w:bCs/>
+          <w:sz w:val="24"/>
+          <w:szCs w:val="24"/>
+        </w:rPr>
+        <w:t>Usuarios_Grupos</w:t>
+      </w:r>
+      <w:proofErr w:type="spellEnd"/>
+      <w:r>
+        <w:rPr>
+          <w:rFonts w:ascii="Arial" w:hAnsi="Arial" w:cs="Arial"/>
+          <w:b/>
+          <w:bCs/>
+          <w:sz w:val="24"/>
+          <w:szCs w:val="24"/>
+        </w:rPr>
+        <w:t>:</w:t>
       </w:r>
     </w:p>
     <w:p>
@@ -2596,13 +3389,23 @@
           <w:szCs w:val="24"/>
         </w:rPr>
       </w:pPr>
-      <w:r>
-        <w:rPr>
-          <w:rFonts w:ascii="Arial" w:hAnsi="Arial" w:cs="Arial"/>
-          <w:sz w:val="24"/>
-          <w:szCs w:val="24"/>
-        </w:rPr>
-        <w:t>usuario_id (FK -&gt; Usuarios)</w:t>
+      <w:proofErr w:type="spellStart"/>
+      <w:r>
+        <w:rPr>
+          <w:rFonts w:ascii="Arial" w:hAnsi="Arial" w:cs="Arial"/>
+          <w:sz w:val="24"/>
+          <w:szCs w:val="24"/>
+        </w:rPr>
+        <w:t>usuario_id</w:t>
+      </w:r>
+      <w:proofErr w:type="spellEnd"/>
+      <w:r>
+        <w:rPr>
+          <w:rFonts w:ascii="Arial" w:hAnsi="Arial" w:cs="Arial"/>
+          <w:sz w:val="24"/>
+          <w:szCs w:val="24"/>
+        </w:rPr>
+        <w:t xml:space="preserve"> (FK -&gt; Usuarios)</w:t>
       </w:r>
     </w:p>
     <w:p>
@@ -2617,13 +3420,23 @@
           <w:szCs w:val="24"/>
         </w:rPr>
       </w:pPr>
-      <w:r>
-        <w:rPr>
-          <w:rFonts w:ascii="Arial" w:hAnsi="Arial" w:cs="Arial"/>
-          <w:sz w:val="24"/>
-          <w:szCs w:val="24"/>
-        </w:rPr>
-        <w:t>grupo_id (FK -&gt; Grupos)</w:t>
+      <w:proofErr w:type="spellStart"/>
+      <w:r>
+        <w:rPr>
+          <w:rFonts w:ascii="Arial" w:hAnsi="Arial" w:cs="Arial"/>
+          <w:sz w:val="24"/>
+          <w:szCs w:val="24"/>
+        </w:rPr>
+        <w:t>grupo_id</w:t>
+      </w:r>
+      <w:proofErr w:type="spellEnd"/>
+      <w:r>
+        <w:rPr>
+          <w:rFonts w:ascii="Arial" w:hAnsi="Arial" w:cs="Arial"/>
+          <w:sz w:val="24"/>
+          <w:szCs w:val="24"/>
+        </w:rPr>
+        <w:t xml:space="preserve"> (FK -&gt; Grupos)</w:t>
       </w:r>
     </w:p>
     <w:p>
@@ -2682,13 +3495,23 @@
           <w:szCs w:val="24"/>
         </w:rPr>
       </w:pPr>
-      <w:r>
-        <w:rPr>
-          <w:rFonts w:ascii="Arial" w:hAnsi="Arial" w:cs="Arial"/>
-          <w:sz w:val="24"/>
-          <w:szCs w:val="24"/>
-        </w:rPr>
-        <w:t>remitente_id (FK -&gt; Usuarios)</w:t>
+      <w:proofErr w:type="spellStart"/>
+      <w:r>
+        <w:rPr>
+          <w:rFonts w:ascii="Arial" w:hAnsi="Arial" w:cs="Arial"/>
+          <w:sz w:val="24"/>
+          <w:szCs w:val="24"/>
+        </w:rPr>
+        <w:t>remitente_id</w:t>
+      </w:r>
+      <w:proofErr w:type="spellEnd"/>
+      <w:r>
+        <w:rPr>
+          <w:rFonts w:ascii="Arial" w:hAnsi="Arial" w:cs="Arial"/>
+          <w:sz w:val="24"/>
+          <w:szCs w:val="24"/>
+        </w:rPr>
+        <w:t xml:space="preserve"> (FK -&gt; Usuarios)</w:t>
       </w:r>
     </w:p>
     <w:p>
@@ -2703,13 +3526,23 @@
           <w:szCs w:val="24"/>
         </w:rPr>
       </w:pPr>
-      <w:r>
-        <w:rPr>
-          <w:rFonts w:ascii="Arial" w:hAnsi="Arial" w:cs="Arial"/>
-          <w:sz w:val="24"/>
-          <w:szCs w:val="24"/>
-        </w:rPr>
-        <w:t>receptor_id (FK -&gt; Usuarios)</w:t>
+      <w:proofErr w:type="spellStart"/>
+      <w:r>
+        <w:rPr>
+          <w:rFonts w:ascii="Arial" w:hAnsi="Arial" w:cs="Arial"/>
+          <w:sz w:val="24"/>
+          <w:szCs w:val="24"/>
+        </w:rPr>
+        <w:t>receptor_id</w:t>
+      </w:r>
+      <w:proofErr w:type="spellEnd"/>
+      <w:r>
+        <w:rPr>
+          <w:rFonts w:ascii="Arial" w:hAnsi="Arial" w:cs="Arial"/>
+          <w:sz w:val="24"/>
+          <w:szCs w:val="24"/>
+        </w:rPr>
+        <w:t xml:space="preserve"> (FK -&gt; Usuarios)</w:t>
       </w:r>
     </w:p>
     <w:p>
@@ -2766,13 +3599,23 @@
           <w:szCs w:val="24"/>
         </w:rPr>
       </w:pPr>
-      <w:r>
-        <w:rPr>
-          <w:rFonts w:ascii="Arial" w:hAnsi="Arial" w:cs="Arial"/>
-          <w:sz w:val="24"/>
-          <w:szCs w:val="24"/>
-        </w:rPr>
-        <w:t>leido (booleano)</w:t>
+      <w:proofErr w:type="spellStart"/>
+      <w:r>
+        <w:rPr>
+          <w:rFonts w:ascii="Arial" w:hAnsi="Arial" w:cs="Arial"/>
+          <w:sz w:val="24"/>
+          <w:szCs w:val="24"/>
+        </w:rPr>
+        <w:t>leido</w:t>
+      </w:r>
+      <w:proofErr w:type="spellEnd"/>
+      <w:r>
+        <w:rPr>
+          <w:rFonts w:ascii="Arial" w:hAnsi="Arial" w:cs="Arial"/>
+          <w:sz w:val="24"/>
+          <w:szCs w:val="24"/>
+        </w:rPr>
+        <w:t xml:space="preserve"> (booleano)</w:t>
       </w:r>
     </w:p>
     <w:p>
@@ -2873,6 +3716,7 @@
           <w:szCs w:val="24"/>
         </w:rPr>
       </w:pPr>
+      <w:proofErr w:type="spellStart"/>
       <w:r>
         <w:rPr>
           <w:rFonts w:ascii="Arial" w:hAnsi="Arial" w:cs="Arial"/>
@@ -2881,6 +3725,7 @@
         </w:rPr>
         <w:t>fecha_publicacion</w:t>
       </w:r>
+      <w:proofErr w:type="spellEnd"/>
     </w:p>
     <w:p>
       <w:pPr>
@@ -2894,13 +3739,23 @@
           <w:szCs w:val="24"/>
         </w:rPr>
       </w:pPr>
-      <w:r>
-        <w:rPr>
-          <w:rFonts w:ascii="Arial" w:hAnsi="Arial" w:cs="Arial"/>
-          <w:sz w:val="24"/>
-          <w:szCs w:val="24"/>
-        </w:rPr>
-        <w:t>usuario_id (FK -&gt; Usuarios)</w:t>
+      <w:proofErr w:type="spellStart"/>
+      <w:r>
+        <w:rPr>
+          <w:rFonts w:ascii="Arial" w:hAnsi="Arial" w:cs="Arial"/>
+          <w:sz w:val="24"/>
+          <w:szCs w:val="24"/>
+        </w:rPr>
+        <w:t>usuario_id</w:t>
+      </w:r>
+      <w:proofErr w:type="spellEnd"/>
+      <w:r>
+        <w:rPr>
+          <w:rFonts w:ascii="Arial" w:hAnsi="Arial" w:cs="Arial"/>
+          <w:sz w:val="24"/>
+          <w:szCs w:val="24"/>
+        </w:rPr>
+        <w:t xml:space="preserve"> (FK -&gt; Usuarios)</w:t>
       </w:r>
     </w:p>
     <w:p>
@@ -2959,13 +3814,23 @@
           <w:szCs w:val="24"/>
         </w:rPr>
       </w:pPr>
-      <w:r>
-        <w:rPr>
-          <w:rFonts w:ascii="Arial" w:hAnsi="Arial" w:cs="Arial"/>
-          <w:sz w:val="24"/>
-          <w:szCs w:val="24"/>
-        </w:rPr>
-        <w:t>alumno_id (FK -&gt; Usuarios)</w:t>
+      <w:proofErr w:type="spellStart"/>
+      <w:r>
+        <w:rPr>
+          <w:rFonts w:ascii="Arial" w:hAnsi="Arial" w:cs="Arial"/>
+          <w:sz w:val="24"/>
+          <w:szCs w:val="24"/>
+        </w:rPr>
+        <w:t>alumno_id</w:t>
+      </w:r>
+      <w:proofErr w:type="spellEnd"/>
+      <w:r>
+        <w:rPr>
+          <w:rFonts w:ascii="Arial" w:hAnsi="Arial" w:cs="Arial"/>
+          <w:sz w:val="24"/>
+          <w:szCs w:val="24"/>
+        </w:rPr>
+        <w:t xml:space="preserve"> (FK -&gt; Usuarios)</w:t>
       </w:r>
     </w:p>
     <w:p>
@@ -2980,13 +3845,23 @@
           <w:szCs w:val="24"/>
         </w:rPr>
       </w:pPr>
-      <w:r>
-        <w:rPr>
-          <w:rFonts w:ascii="Arial" w:hAnsi="Arial" w:cs="Arial"/>
-          <w:sz w:val="24"/>
-          <w:szCs w:val="24"/>
-        </w:rPr>
-        <w:t>profesor_id (FK -&gt; Usuarios)</w:t>
+      <w:proofErr w:type="spellStart"/>
+      <w:r>
+        <w:rPr>
+          <w:rFonts w:ascii="Arial" w:hAnsi="Arial" w:cs="Arial"/>
+          <w:sz w:val="24"/>
+          <w:szCs w:val="24"/>
+        </w:rPr>
+        <w:t>profesor_id</w:t>
+      </w:r>
+      <w:proofErr w:type="spellEnd"/>
+      <w:r>
+        <w:rPr>
+          <w:rFonts w:ascii="Arial" w:hAnsi="Arial" w:cs="Arial"/>
+          <w:sz w:val="24"/>
+          <w:szCs w:val="24"/>
+        </w:rPr>
+        <w:t xml:space="preserve"> (FK -&gt; Usuarios)</w:t>
       </w:r>
     </w:p>
     <w:p>
@@ -3028,6 +3903,7 @@
           <w:sz w:val="24"/>
           <w:szCs w:val="24"/>
         </w:rPr>
+        <w:lastRenderedPageBreak/>
         <w:t>fecha</w:t>
       </w:r>
     </w:p>
@@ -3108,13 +3984,23 @@
           <w:szCs w:val="24"/>
         </w:rPr>
       </w:pPr>
-      <w:r>
-        <w:rPr>
-          <w:rFonts w:ascii="Arial" w:hAnsi="Arial" w:cs="Arial"/>
-          <w:sz w:val="24"/>
-          <w:szCs w:val="24"/>
-        </w:rPr>
-        <w:t>alumno_id (FK -&gt; Usuarios)</w:t>
+      <w:proofErr w:type="spellStart"/>
+      <w:r>
+        <w:rPr>
+          <w:rFonts w:ascii="Arial" w:hAnsi="Arial" w:cs="Arial"/>
+          <w:sz w:val="24"/>
+          <w:szCs w:val="24"/>
+        </w:rPr>
+        <w:t>alumno_id</w:t>
+      </w:r>
+      <w:proofErr w:type="spellEnd"/>
+      <w:r>
+        <w:rPr>
+          <w:rFonts w:ascii="Arial" w:hAnsi="Arial" w:cs="Arial"/>
+          <w:sz w:val="24"/>
+          <w:szCs w:val="24"/>
+        </w:rPr>
+        <w:t xml:space="preserve"> (FK -&gt; Usuarios)</w:t>
       </w:r>
     </w:p>
     <w:p>
@@ -3177,7 +4063,6 @@
           <w:sz w:val="24"/>
           <w:szCs w:val="24"/>
         </w:rPr>
-        <w:lastRenderedPageBreak/>
         <w:t>estado (justificada, injustificada)</w:t>
       </w:r>
     </w:p>
@@ -3256,7 +4141,25 @@
           <w:sz w:val="24"/>
           <w:szCs w:val="24"/>
         </w:rPr>
-        <w:t>, por eso existe una tabla intermedia Usuarios_Grupos.</w:t>
+        <w:t xml:space="preserve">, por eso existe una tabla intermedia </w:t>
+      </w:r>
+      <w:proofErr w:type="spellStart"/>
+      <w:r>
+        <w:rPr>
+          <w:rFonts w:ascii="Arial" w:hAnsi="Arial" w:cs="Arial"/>
+          <w:sz w:val="24"/>
+          <w:szCs w:val="24"/>
+        </w:rPr>
+        <w:t>Usuarios_Grupos</w:t>
+      </w:r>
+      <w:proofErr w:type="spellEnd"/>
+      <w:r>
+        <w:rPr>
+          <w:rFonts w:ascii="Arial" w:hAnsi="Arial" w:cs="Arial"/>
+          <w:sz w:val="24"/>
+          <w:szCs w:val="24"/>
+        </w:rPr>
+        <w:t>.</w:t>
       </w:r>
     </w:p>
     <w:p>
@@ -3313,7 +4216,43 @@
           <w:sz w:val="24"/>
           <w:szCs w:val="24"/>
         </w:rPr>
-        <w:t xml:space="preserve"> a otros usuarios, por eso se relaciona la tabla Mensajes con los usuarios mediante las claves foráneas remitente_id y receptor_id.</w:t>
+        <w:t xml:space="preserve"> a otros usuarios, por eso se relaciona la tabla Mensajes con los usuarios mediante las claves foráneas </w:t>
+      </w:r>
+      <w:proofErr w:type="spellStart"/>
+      <w:r>
+        <w:rPr>
+          <w:rFonts w:ascii="Arial" w:hAnsi="Arial" w:cs="Arial"/>
+          <w:sz w:val="24"/>
+          <w:szCs w:val="24"/>
+        </w:rPr>
+        <w:t>remitente_id</w:t>
+      </w:r>
+      <w:proofErr w:type="spellEnd"/>
+      <w:r>
+        <w:rPr>
+          <w:rFonts w:ascii="Arial" w:hAnsi="Arial" w:cs="Arial"/>
+          <w:sz w:val="24"/>
+          <w:szCs w:val="24"/>
+        </w:rPr>
+        <w:t xml:space="preserve"> y </w:t>
+      </w:r>
+      <w:proofErr w:type="spellStart"/>
+      <w:r>
+        <w:rPr>
+          <w:rFonts w:ascii="Arial" w:hAnsi="Arial" w:cs="Arial"/>
+          <w:sz w:val="24"/>
+          <w:szCs w:val="24"/>
+        </w:rPr>
+        <w:t>receptor_id</w:t>
+      </w:r>
+      <w:proofErr w:type="spellEnd"/>
+      <w:r>
+        <w:rPr>
+          <w:rFonts w:ascii="Arial" w:hAnsi="Arial" w:cs="Arial"/>
+          <w:sz w:val="24"/>
+          <w:szCs w:val="24"/>
+        </w:rPr>
+        <w:t>.</w:t>
       </w:r>
     </w:p>
     <w:p>
@@ -3474,16 +4413,6 @@
           <w:szCs w:val="24"/>
         </w:rPr>
       </w:pPr>
-      <w:r>
-        <w:rPr>
-          <w:rFonts w:ascii="Arial" w:hAnsi="Arial" w:cs="Arial"/>
-          <w:sz w:val="24"/>
-          <w:szCs w:val="24"/>
-        </w:rPr>
-        <w:pict w14:anchorId="40EA6651">
-          <v:rect id="_x0000_i1051" style="width:0;height:1.5pt" o:hralign="center" o:hrstd="t" o:hr="t" fillcolor="#a0a0a0" stroked="f"/>
-        </w:pict>
-      </w:r>
     </w:p>
     <w:p>
       <w:pPr>
@@ -3504,6 +4433,31 @@
           <w:szCs w:val="28"/>
         </w:rPr>
         <w:t>4. Estudio de Implantación de la Aplicación WEB</w:t>
+      </w:r>
+    </w:p>
+    <w:p>
+      <w:pPr>
+        <w:rPr>
+          <w:rFonts w:ascii="Arial" w:hAnsi="Arial" w:cs="Arial"/>
+          <w:sz w:val="24"/>
+          <w:szCs w:val="24"/>
+        </w:rPr>
+      </w:pPr>
+      <w:r>
+        <w:rPr>
+          <w:rFonts w:ascii="Arial" w:hAnsi="Arial" w:cs="Arial"/>
+          <w:sz w:val="24"/>
+          <w:szCs w:val="24"/>
+        </w:rPr>
+        <w:t xml:space="preserve">Para poder implantar mi aplicación en la web y conseguir así una aplicación completamente funcional y lista para su uso en producción, he tenido que seguir </w:t>
+      </w:r>
+      <w:r>
+        <w:rPr>
+          <w:rFonts w:ascii="Arial" w:hAnsi="Arial" w:cs="Arial"/>
+          <w:sz w:val="24"/>
+          <w:szCs w:val="24"/>
+        </w:rPr>
+        <w:t>diferentes fases de implantación, las cuales detallo a continuación.</w:t>
       </w:r>
     </w:p>
     <w:p>
@@ -3552,6 +4506,701 @@
     </w:p>
     <w:p>
       <w:pPr>
+        <w:rPr>
+          <w:rFonts w:ascii="Arial" w:hAnsi="Arial" w:cs="Arial"/>
+          <w:sz w:val="24"/>
+          <w:szCs w:val="24"/>
+        </w:rPr>
+      </w:pPr>
+      <w:r>
+        <w:rPr>
+          <w:rFonts w:ascii="Arial" w:hAnsi="Arial" w:cs="Arial"/>
+          <w:sz w:val="24"/>
+          <w:szCs w:val="24"/>
+        </w:rPr>
+        <w:t xml:space="preserve">Para poder trabajar de forma local en mi aplicación web y realizar cada una de las pruebas unitarias necesarias para asegurar el buen funcionamiento de esta, he decido trabajar con XAMPP para desarrollar mi </w:t>
+      </w:r>
+      <w:r>
+        <w:rPr>
+          <w:rFonts w:ascii="Arial" w:hAnsi="Arial" w:cs="Arial"/>
+          <w:sz w:val="24"/>
+          <w:szCs w:val="24"/>
+        </w:rPr>
+        <w:t xml:space="preserve">proyecto de </w:t>
+      </w:r>
+      <w:proofErr w:type="spellStart"/>
+      <w:r>
+        <w:rPr>
+          <w:rFonts w:ascii="Arial" w:hAnsi="Arial" w:cs="Arial"/>
+          <w:sz w:val="24"/>
+          <w:szCs w:val="24"/>
+        </w:rPr>
+        <w:t>backend</w:t>
+      </w:r>
+      <w:proofErr w:type="spellEnd"/>
+      <w:r>
+        <w:rPr>
+          <w:rFonts w:ascii="Arial" w:hAnsi="Arial" w:cs="Arial"/>
+          <w:sz w:val="24"/>
+          <w:szCs w:val="24"/>
+        </w:rPr>
+        <w:t xml:space="preserve"> y con Vite y </w:t>
+      </w:r>
+      <w:proofErr w:type="spellStart"/>
+      <w:r>
+        <w:rPr>
+          <w:rFonts w:ascii="Arial" w:hAnsi="Arial" w:cs="Arial"/>
+          <w:sz w:val="24"/>
+          <w:szCs w:val="24"/>
+        </w:rPr>
+        <w:t>React</w:t>
+      </w:r>
+      <w:proofErr w:type="spellEnd"/>
+      <w:r>
+        <w:rPr>
+          <w:rFonts w:ascii="Arial" w:hAnsi="Arial" w:cs="Arial"/>
+          <w:sz w:val="24"/>
+          <w:szCs w:val="24"/>
+        </w:rPr>
+        <w:t xml:space="preserve"> para el </w:t>
+      </w:r>
+      <w:r>
+        <w:rPr>
+          <w:rFonts w:ascii="Arial" w:hAnsi="Arial" w:cs="Arial"/>
+          <w:sz w:val="24"/>
+          <w:szCs w:val="24"/>
+        </w:rPr>
+        <w:t xml:space="preserve">proyecto de </w:t>
+      </w:r>
+      <w:proofErr w:type="spellStart"/>
+      <w:r>
+        <w:rPr>
+          <w:rFonts w:ascii="Arial" w:hAnsi="Arial" w:cs="Arial"/>
+          <w:sz w:val="24"/>
+          <w:szCs w:val="24"/>
+        </w:rPr>
+        <w:t>frontend</w:t>
+      </w:r>
+      <w:proofErr w:type="spellEnd"/>
+      <w:r>
+        <w:rPr>
+          <w:rFonts w:ascii="Arial" w:hAnsi="Arial" w:cs="Arial"/>
+          <w:sz w:val="24"/>
+          <w:szCs w:val="24"/>
+        </w:rPr>
+        <w:t xml:space="preserve">. </w:t>
+      </w:r>
+    </w:p>
+    <w:p>
+      <w:pPr>
+        <w:rPr>
+          <w:rFonts w:ascii="Arial" w:hAnsi="Arial" w:cs="Arial"/>
+          <w:sz w:val="24"/>
+          <w:szCs w:val="24"/>
+        </w:rPr>
+      </w:pPr>
+      <w:r>
+        <w:rPr>
+          <w:rFonts w:ascii="Arial" w:hAnsi="Arial" w:cs="Arial"/>
+          <w:sz w:val="24"/>
+          <w:szCs w:val="24"/>
+        </w:rPr>
+        <w:t xml:space="preserve">Una vez instalado XAMPP, he decidido crear un proyecto en </w:t>
+      </w:r>
+      <w:proofErr w:type="spellStart"/>
+      <w:r>
+        <w:rPr>
+          <w:rFonts w:ascii="Arial" w:hAnsi="Arial" w:cs="Arial"/>
+          <w:sz w:val="24"/>
+          <w:szCs w:val="24"/>
+        </w:rPr>
+        <w:t>htdocs</w:t>
+      </w:r>
+      <w:proofErr w:type="spellEnd"/>
+      <w:r>
+        <w:rPr>
+          <w:rFonts w:ascii="Arial" w:hAnsi="Arial" w:cs="Arial"/>
+          <w:sz w:val="24"/>
+          <w:szCs w:val="24"/>
+        </w:rPr>
+        <w:t xml:space="preserve"> solo con archivos </w:t>
+      </w:r>
+      <w:proofErr w:type="spellStart"/>
+      <w:r>
+        <w:rPr>
+          <w:rFonts w:ascii="Arial" w:hAnsi="Arial" w:cs="Arial"/>
+          <w:sz w:val="24"/>
+          <w:szCs w:val="24"/>
+        </w:rPr>
+        <w:t>php</w:t>
+      </w:r>
+      <w:proofErr w:type="spellEnd"/>
+      <w:r>
+        <w:rPr>
+          <w:rFonts w:ascii="Arial" w:hAnsi="Arial" w:cs="Arial"/>
+          <w:sz w:val="24"/>
+          <w:szCs w:val="24"/>
+        </w:rPr>
+        <w:t xml:space="preserve">. La idea es crear un servidor que actúe como un API REST, con diferentes </w:t>
+      </w:r>
+      <w:proofErr w:type="spellStart"/>
+      <w:r>
+        <w:rPr>
+          <w:rFonts w:ascii="Arial" w:hAnsi="Arial" w:cs="Arial"/>
+          <w:sz w:val="24"/>
+          <w:szCs w:val="24"/>
+        </w:rPr>
+        <w:t>endpoitns</w:t>
+      </w:r>
+      <w:proofErr w:type="spellEnd"/>
+      <w:r>
+        <w:rPr>
+          <w:rFonts w:ascii="Arial" w:hAnsi="Arial" w:cs="Arial"/>
+          <w:sz w:val="24"/>
+          <w:szCs w:val="24"/>
+        </w:rPr>
+        <w:t xml:space="preserve">, de manera que en función del tipo de petición que le envíe mi aplicación nos devuelva </w:t>
+      </w:r>
+      <w:r>
+        <w:rPr>
+          <w:rFonts w:ascii="Arial" w:hAnsi="Arial" w:cs="Arial"/>
+          <w:sz w:val="24"/>
+          <w:szCs w:val="24"/>
+        </w:rPr>
+        <w:t xml:space="preserve">o modifique los datos correspondientes a la tabla de este </w:t>
+      </w:r>
+      <w:proofErr w:type="spellStart"/>
+      <w:r>
+        <w:rPr>
+          <w:rFonts w:ascii="Arial" w:hAnsi="Arial" w:cs="Arial"/>
+          <w:sz w:val="24"/>
+          <w:szCs w:val="24"/>
+        </w:rPr>
+        <w:t>endpoint</w:t>
+      </w:r>
+      <w:proofErr w:type="spellEnd"/>
+      <w:r>
+        <w:rPr>
+          <w:rFonts w:ascii="Arial" w:hAnsi="Arial" w:cs="Arial"/>
+          <w:sz w:val="24"/>
+          <w:szCs w:val="24"/>
+        </w:rPr>
+        <w:t xml:space="preserve">. </w:t>
+      </w:r>
+    </w:p>
+    <w:p>
+      <w:pPr>
+        <w:rPr>
+          <w:rFonts w:ascii="Arial" w:hAnsi="Arial" w:cs="Arial"/>
+          <w:sz w:val="24"/>
+          <w:szCs w:val="24"/>
+        </w:rPr>
+      </w:pPr>
+      <w:r>
+        <w:rPr>
+          <w:noProof/>
+        </w:rPr>
+        <w:lastRenderedPageBreak/>
+        <w:drawing>
+          <wp:anchor distT="0" distB="0" distL="114300" distR="114300" simplePos="0" relativeHeight="251658240" behindDoc="1" locked="0" layoutInCell="1" allowOverlap="1" wp14:anchorId="6A33FBD7" wp14:editId="46136641">
+            <wp:simplePos x="0" y="0"/>
+            <wp:positionH relativeFrom="column">
+              <wp:posOffset>2958465</wp:posOffset>
+            </wp:positionH>
+            <wp:positionV relativeFrom="paragraph">
+              <wp:posOffset>233680</wp:posOffset>
+            </wp:positionV>
+            <wp:extent cx="1866900" cy="1009650"/>
+            <wp:effectExtent l="0" t="0" r="0" b="0"/>
+            <wp:wrapTight wrapText="bothSides">
+              <wp:wrapPolygon edited="0">
+                <wp:start x="7714" y="0"/>
+                <wp:lineTo x="5510" y="815"/>
+                <wp:lineTo x="441" y="5298"/>
+                <wp:lineTo x="0" y="8966"/>
+                <wp:lineTo x="0" y="11411"/>
+                <wp:lineTo x="220" y="15079"/>
+                <wp:lineTo x="4408" y="19970"/>
+                <wp:lineTo x="7935" y="21192"/>
+                <wp:lineTo x="13445" y="21192"/>
+                <wp:lineTo x="16971" y="19970"/>
+                <wp:lineTo x="21159" y="15079"/>
+                <wp:lineTo x="21380" y="11411"/>
+                <wp:lineTo x="21159" y="5706"/>
+                <wp:lineTo x="15869" y="815"/>
+                <wp:lineTo x="13665" y="0"/>
+                <wp:lineTo x="7714" y="0"/>
+              </wp:wrapPolygon>
+            </wp:wrapTight>
+            <wp:docPr id="15178727" name="Imagen 3" descr="PHP - Wikipedia, la enciclopedia libre"/>
+            <wp:cNvGraphicFramePr>
+              <a:graphicFrameLocks xmlns:a="http://schemas.openxmlformats.org/drawingml/2006/main" noChangeAspect="1"/>
+            </wp:cNvGraphicFramePr>
+            <a:graphic xmlns:a="http://schemas.openxmlformats.org/drawingml/2006/main">
+              <a:graphicData uri="http://schemas.openxmlformats.org/drawingml/2006/picture">
+                <pic:pic xmlns:pic="http://schemas.openxmlformats.org/drawingml/2006/picture">
+                  <pic:nvPicPr>
+                    <pic:cNvPr id="0" name="Picture 13" descr="PHP - Wikipedia, la enciclopedia libre"/>
+                    <pic:cNvPicPr>
+                      <a:picLocks noChangeAspect="1" noChangeArrowheads="1"/>
+                    </pic:cNvPicPr>
+                  </pic:nvPicPr>
+                  <pic:blipFill>
+                    <a:blip r:embed="rId5" cstate="print">
+                      <a:extLst>
+                        <a:ext uri="{28A0092B-C50C-407E-A947-70E740481C1C}">
+                          <a14:useLocalDpi xmlns:a14="http://schemas.microsoft.com/office/drawing/2010/main" val="0"/>
+                        </a:ext>
+                      </a:extLst>
+                    </a:blip>
+                    <a:srcRect/>
+                    <a:stretch>
+                      <a:fillRect/>
+                    </a:stretch>
+                  </pic:blipFill>
+                  <pic:spPr bwMode="auto">
+                    <a:xfrm>
+                      <a:off x="0" y="0"/>
+                      <a:ext cx="1866900" cy="1009650"/>
+                    </a:xfrm>
+                    <a:prstGeom prst="rect">
+                      <a:avLst/>
+                    </a:prstGeom>
+                    <a:noFill/>
+                    <a:ln>
+                      <a:noFill/>
+                    </a:ln>
+                  </pic:spPr>
+                </pic:pic>
+              </a:graphicData>
+            </a:graphic>
+            <wp14:sizeRelH relativeFrom="margin">
+              <wp14:pctWidth>0</wp14:pctWidth>
+            </wp14:sizeRelH>
+            <wp14:sizeRelV relativeFrom="margin">
+              <wp14:pctHeight>0</wp14:pctHeight>
+            </wp14:sizeRelV>
+          </wp:anchor>
+        </w:drawing>
+      </w:r>
+      <w:r>
+        <w:rPr>
+          <w:noProof/>
+        </w:rPr>
+        <w:drawing>
+          <wp:inline distT="0" distB="0" distL="0" distR="0" wp14:anchorId="3855F20D" wp14:editId="471DDD24">
+            <wp:extent cx="2320376" cy="1543050"/>
+            <wp:effectExtent l="0" t="0" r="3810" b="0"/>
+            <wp:docPr id="497577734" name="Imagen 2" descr="Como instalar un servidor Web con XAMPP"/>
+            <wp:cNvGraphicFramePr>
+              <a:graphicFrameLocks xmlns:a="http://schemas.openxmlformats.org/drawingml/2006/main" noChangeAspect="1"/>
+            </wp:cNvGraphicFramePr>
+            <a:graphic xmlns:a="http://schemas.openxmlformats.org/drawingml/2006/main">
+              <a:graphicData uri="http://schemas.openxmlformats.org/drawingml/2006/picture">
+                <pic:pic xmlns:pic="http://schemas.openxmlformats.org/drawingml/2006/picture">
+                  <pic:nvPicPr>
+                    <pic:cNvPr id="0" name="Picture 11" descr="Como instalar un servidor Web con XAMPP"/>
+                    <pic:cNvPicPr>
+                      <a:picLocks noChangeAspect="1" noChangeArrowheads="1"/>
+                    </pic:cNvPicPr>
+                  </pic:nvPicPr>
+                  <pic:blipFill>
+                    <a:blip r:embed="rId6">
+                      <a:extLst>
+                        <a:ext uri="{28A0092B-C50C-407E-A947-70E740481C1C}">
+                          <a14:useLocalDpi xmlns:a14="http://schemas.microsoft.com/office/drawing/2010/main" val="0"/>
+                        </a:ext>
+                      </a:extLst>
+                    </a:blip>
+                    <a:srcRect/>
+                    <a:stretch>
+                      <a:fillRect/>
+                    </a:stretch>
+                  </pic:blipFill>
+                  <pic:spPr bwMode="auto">
+                    <a:xfrm>
+                      <a:off x="0" y="0"/>
+                      <a:ext cx="2329348" cy="1549017"/>
+                    </a:xfrm>
+                    <a:prstGeom prst="rect">
+                      <a:avLst/>
+                    </a:prstGeom>
+                    <a:noFill/>
+                    <a:ln>
+                      <a:noFill/>
+                    </a:ln>
+                  </pic:spPr>
+                </pic:pic>
+              </a:graphicData>
+            </a:graphic>
+          </wp:inline>
+        </w:drawing>
+      </w:r>
+    </w:p>
+    <w:p>
+      <w:pPr>
+        <w:rPr>
+          <w:rFonts w:ascii="Arial" w:hAnsi="Arial" w:cs="Arial"/>
+          <w:sz w:val="24"/>
+          <w:szCs w:val="24"/>
+        </w:rPr>
+      </w:pPr>
+      <w:r>
+        <w:rPr>
+          <w:noProof/>
+        </w:rPr>
+        <w:drawing>
+          <wp:anchor distT="0" distB="0" distL="114300" distR="114300" simplePos="0" relativeHeight="251659264" behindDoc="1" locked="0" layoutInCell="1" allowOverlap="1" wp14:anchorId="17ADC3B8" wp14:editId="2E81A54E">
+            <wp:simplePos x="0" y="0"/>
+            <wp:positionH relativeFrom="margin">
+              <wp:align>center</wp:align>
+            </wp:positionH>
+            <wp:positionV relativeFrom="paragraph">
+              <wp:posOffset>1328420</wp:posOffset>
+            </wp:positionV>
+            <wp:extent cx="3886200" cy="1715135"/>
+            <wp:effectExtent l="0" t="0" r="0" b="0"/>
+            <wp:wrapTopAndBottom/>
+            <wp:docPr id="1971858839" name="Imagen 4" descr="Cómo restablecer una base de datos MySQL de respaldo con phpMyAdmin •  EXTASSIS NETwork Tutoriales"/>
+            <wp:cNvGraphicFramePr>
+              <a:graphicFrameLocks xmlns:a="http://schemas.openxmlformats.org/drawingml/2006/main" noChangeAspect="1"/>
+            </wp:cNvGraphicFramePr>
+            <a:graphic xmlns:a="http://schemas.openxmlformats.org/drawingml/2006/main">
+              <a:graphicData uri="http://schemas.openxmlformats.org/drawingml/2006/picture">
+                <pic:pic xmlns:pic="http://schemas.openxmlformats.org/drawingml/2006/picture">
+                  <pic:nvPicPr>
+                    <pic:cNvPr id="0" name="Picture 15" descr="Cómo restablecer una base de datos MySQL de respaldo con phpMyAdmin •  EXTASSIS NETwork Tutoriales"/>
+                    <pic:cNvPicPr>
+                      <a:picLocks noChangeAspect="1" noChangeArrowheads="1"/>
+                    </pic:cNvPicPr>
+                  </pic:nvPicPr>
+                  <pic:blipFill>
+                    <a:blip r:embed="rId7" cstate="print">
+                      <a:extLst>
+                        <a:ext uri="{28A0092B-C50C-407E-A947-70E740481C1C}">
+                          <a14:useLocalDpi xmlns:a14="http://schemas.microsoft.com/office/drawing/2010/main" val="0"/>
+                        </a:ext>
+                      </a:extLst>
+                    </a:blip>
+                    <a:srcRect/>
+                    <a:stretch>
+                      <a:fillRect/>
+                    </a:stretch>
+                  </pic:blipFill>
+                  <pic:spPr bwMode="auto">
+                    <a:xfrm>
+                      <a:off x="0" y="0"/>
+                      <a:ext cx="3886200" cy="1715135"/>
+                    </a:xfrm>
+                    <a:prstGeom prst="rect">
+                      <a:avLst/>
+                    </a:prstGeom>
+                    <a:noFill/>
+                    <a:ln>
+                      <a:noFill/>
+                    </a:ln>
+                  </pic:spPr>
+                </pic:pic>
+              </a:graphicData>
+            </a:graphic>
+            <wp14:sizeRelH relativeFrom="margin">
+              <wp14:pctWidth>0</wp14:pctWidth>
+            </wp14:sizeRelH>
+            <wp14:sizeRelV relativeFrom="margin">
+              <wp14:pctHeight>0</wp14:pctHeight>
+            </wp14:sizeRelV>
+          </wp:anchor>
+        </w:drawing>
+      </w:r>
+      <w:r>
+        <w:rPr>
+          <w:rFonts w:ascii="Arial" w:hAnsi="Arial" w:cs="Arial"/>
+          <w:sz w:val="24"/>
+          <w:szCs w:val="24"/>
+        </w:rPr>
+        <w:t xml:space="preserve">Para poder trabajar con una base de datos en local, he aprovechado la herramienta </w:t>
+      </w:r>
+      <w:proofErr w:type="spellStart"/>
+      <w:r>
+        <w:rPr>
+          <w:rFonts w:ascii="Arial" w:hAnsi="Arial" w:cs="Arial"/>
+          <w:sz w:val="24"/>
+          <w:szCs w:val="24"/>
+        </w:rPr>
+        <w:t>phpMyAdmin</w:t>
+      </w:r>
+      <w:proofErr w:type="spellEnd"/>
+      <w:r>
+        <w:rPr>
+          <w:rFonts w:ascii="Arial" w:hAnsi="Arial" w:cs="Arial"/>
+          <w:sz w:val="24"/>
+          <w:szCs w:val="24"/>
+        </w:rPr>
+        <w:t xml:space="preserve"> que nos ofrece XAMPP</w:t>
+      </w:r>
+      <w:r>
+        <w:rPr>
+          <w:rFonts w:ascii="Arial" w:hAnsi="Arial" w:cs="Arial"/>
+          <w:sz w:val="24"/>
+          <w:szCs w:val="24"/>
+        </w:rPr>
+        <w:t xml:space="preserve">, creando así la base de datos </w:t>
+      </w:r>
+      <w:proofErr w:type="spellStart"/>
+      <w:r>
+        <w:rPr>
+          <w:rFonts w:ascii="Arial" w:hAnsi="Arial" w:cs="Arial"/>
+          <w:sz w:val="24"/>
+          <w:szCs w:val="24"/>
+        </w:rPr>
+        <w:t>EducaCenter</w:t>
+      </w:r>
+      <w:proofErr w:type="spellEnd"/>
+      <w:r>
+        <w:rPr>
+          <w:rFonts w:ascii="Arial" w:hAnsi="Arial" w:cs="Arial"/>
+          <w:sz w:val="24"/>
+          <w:szCs w:val="24"/>
+        </w:rPr>
+        <w:t xml:space="preserve">, con cada una de las tablas ya descritas en el punto anterior. </w:t>
+      </w:r>
+      <w:r>
+        <w:rPr>
+          <w:rFonts w:ascii="Arial" w:hAnsi="Arial" w:cs="Arial"/>
+          <w:sz w:val="24"/>
+          <w:szCs w:val="24"/>
+        </w:rPr>
+        <w:t xml:space="preserve">Además, una vez generada la base de datos, puedo exportar un archivo </w:t>
+      </w:r>
+      <w:proofErr w:type="spellStart"/>
+      <w:r>
+        <w:rPr>
+          <w:rFonts w:ascii="Arial" w:hAnsi="Arial" w:cs="Arial"/>
+          <w:sz w:val="24"/>
+          <w:szCs w:val="24"/>
+        </w:rPr>
+        <w:t>sql</w:t>
+      </w:r>
+      <w:proofErr w:type="spellEnd"/>
+      <w:r>
+        <w:rPr>
+          <w:rFonts w:ascii="Arial" w:hAnsi="Arial" w:cs="Arial"/>
+          <w:sz w:val="24"/>
+          <w:szCs w:val="24"/>
+        </w:rPr>
+        <w:t xml:space="preserve"> el cual puedo utilizar para poder generar esta misma base de datos en cualquier otro servidor. </w:t>
+      </w:r>
+    </w:p>
+    <w:p>
+      <w:pPr>
+        <w:rPr>
+          <w:rFonts w:ascii="Arial" w:hAnsi="Arial" w:cs="Arial"/>
+          <w:sz w:val="24"/>
+          <w:szCs w:val="24"/>
+        </w:rPr>
+      </w:pPr>
+    </w:p>
+    <w:p>
+      <w:pPr>
+        <w:rPr>
+          <w:rFonts w:ascii="Arial" w:hAnsi="Arial" w:cs="Arial"/>
+          <w:sz w:val="24"/>
+          <w:szCs w:val="24"/>
+        </w:rPr>
+      </w:pPr>
+      <w:r>
+        <w:rPr>
+          <w:noProof/>
+        </w:rPr>
+        <w:drawing>
+          <wp:anchor distT="0" distB="0" distL="114300" distR="114300" simplePos="0" relativeHeight="251660288" behindDoc="0" locked="0" layoutInCell="1" allowOverlap="1" wp14:anchorId="2F4EA007" wp14:editId="3A464478">
+            <wp:simplePos x="0" y="0"/>
+            <wp:positionH relativeFrom="margin">
+              <wp:align>center</wp:align>
+            </wp:positionH>
+            <wp:positionV relativeFrom="paragraph">
+              <wp:posOffset>1403985</wp:posOffset>
+            </wp:positionV>
+            <wp:extent cx="2867025" cy="2104390"/>
+            <wp:effectExtent l="0" t="0" r="9525" b="0"/>
+            <wp:wrapTopAndBottom/>
+            <wp:docPr id="1833999512" name="Imagen 5" descr="Setting Up React With Vite on VSCode: Your Easy Guide"/>
+            <wp:cNvGraphicFramePr>
+              <a:graphicFrameLocks xmlns:a="http://schemas.openxmlformats.org/drawingml/2006/main" noChangeAspect="1"/>
+            </wp:cNvGraphicFramePr>
+            <a:graphic xmlns:a="http://schemas.openxmlformats.org/drawingml/2006/main">
+              <a:graphicData uri="http://schemas.openxmlformats.org/drawingml/2006/picture">
+                <pic:pic xmlns:pic="http://schemas.openxmlformats.org/drawingml/2006/picture">
+                  <pic:nvPicPr>
+                    <pic:cNvPr id="0" name="Picture 17" descr="Setting Up React With Vite on VSCode: Your Easy Guide"/>
+                    <pic:cNvPicPr>
+                      <a:picLocks noChangeAspect="1" noChangeArrowheads="1"/>
+                    </pic:cNvPicPr>
+                  </pic:nvPicPr>
+                  <pic:blipFill rotWithShape="1">
+                    <a:blip r:embed="rId8">
+                      <a:extLst>
+                        <a:ext uri="{28A0092B-C50C-407E-A947-70E740481C1C}">
+                          <a14:useLocalDpi xmlns:a14="http://schemas.microsoft.com/office/drawing/2010/main" val="0"/>
+                        </a:ext>
+                      </a:extLst>
+                    </a:blip>
+                    <a:srcRect l="25251" t="18349" r="23999" b="11926"/>
+                    <a:stretch/>
+                  </pic:blipFill>
+                  <pic:spPr bwMode="auto">
+                    <a:xfrm>
+                      <a:off x="0" y="0"/>
+                      <a:ext cx="2867025" cy="2104390"/>
+                    </a:xfrm>
+                    <a:prstGeom prst="rect">
+                      <a:avLst/>
+                    </a:prstGeom>
+                    <a:noFill/>
+                    <a:ln>
+                      <a:noFill/>
+                    </a:ln>
+                    <a:extLst>
+                      <a:ext uri="{53640926-AAD7-44D8-BBD7-CCE9431645EC}">
+                        <a14:shadowObscured xmlns:a14="http://schemas.microsoft.com/office/drawing/2010/main"/>
+                      </a:ext>
+                    </a:extLst>
+                  </pic:spPr>
+                </pic:pic>
+              </a:graphicData>
+            </a:graphic>
+            <wp14:sizeRelH relativeFrom="margin">
+              <wp14:pctWidth>0</wp14:pctWidth>
+            </wp14:sizeRelH>
+            <wp14:sizeRelV relativeFrom="margin">
+              <wp14:pctHeight>0</wp14:pctHeight>
+            </wp14:sizeRelV>
+          </wp:anchor>
+        </w:drawing>
+      </w:r>
+      <w:r>
+        <w:rPr>
+          <w:rFonts w:ascii="Arial" w:hAnsi="Arial" w:cs="Arial"/>
+          <w:sz w:val="24"/>
+          <w:szCs w:val="24"/>
+        </w:rPr>
+        <w:t xml:space="preserve">Por último, la interfaz gráfica y diferentes funcionalidades que ofrecerá mi aplicación serán posibles gracias al amplio abanico de posibilidades y elementos que nos ofrece </w:t>
+      </w:r>
+      <w:proofErr w:type="spellStart"/>
+      <w:r>
+        <w:rPr>
+          <w:rFonts w:ascii="Arial" w:hAnsi="Arial" w:cs="Arial"/>
+          <w:sz w:val="24"/>
+          <w:szCs w:val="24"/>
+        </w:rPr>
+        <w:t>React</w:t>
+      </w:r>
+      <w:proofErr w:type="spellEnd"/>
+      <w:r>
+        <w:rPr>
+          <w:rFonts w:ascii="Arial" w:hAnsi="Arial" w:cs="Arial"/>
+          <w:sz w:val="24"/>
+          <w:szCs w:val="24"/>
+        </w:rPr>
+        <w:t xml:space="preserve">. Para poder </w:t>
+      </w:r>
+      <w:r>
+        <w:rPr>
+          <w:rFonts w:ascii="Arial" w:hAnsi="Arial" w:cs="Arial"/>
+          <w:sz w:val="24"/>
+          <w:szCs w:val="24"/>
+        </w:rPr>
+        <w:t>compilar y ejecutar este proyecto, he decidido instalarme Vite, el cual simplemente mediante un comando (</w:t>
+      </w:r>
+      <w:proofErr w:type="spellStart"/>
+      <w:r>
+        <w:rPr>
+          <w:rFonts w:ascii="Arial" w:hAnsi="Arial" w:cs="Arial"/>
+          <w:sz w:val="24"/>
+          <w:szCs w:val="24"/>
+        </w:rPr>
+        <w:t>npm</w:t>
+      </w:r>
+      <w:proofErr w:type="spellEnd"/>
+      <w:r>
+        <w:rPr>
+          <w:rFonts w:ascii="Arial" w:hAnsi="Arial" w:cs="Arial"/>
+          <w:sz w:val="24"/>
+          <w:szCs w:val="24"/>
+        </w:rPr>
+        <w:t xml:space="preserve"> run </w:t>
+      </w:r>
+      <w:proofErr w:type="spellStart"/>
+      <w:r>
+        <w:rPr>
+          <w:rFonts w:ascii="Arial" w:hAnsi="Arial" w:cs="Arial"/>
+          <w:sz w:val="24"/>
+          <w:szCs w:val="24"/>
+        </w:rPr>
+        <w:t>dev</w:t>
+      </w:r>
+      <w:proofErr w:type="spellEnd"/>
+      <w:r>
+        <w:rPr>
+          <w:rFonts w:ascii="Arial" w:hAnsi="Arial" w:cs="Arial"/>
+          <w:sz w:val="24"/>
+          <w:szCs w:val="24"/>
+        </w:rPr>
+        <w:t xml:space="preserve">), nos crea un servidor local en el cual podemos visualizar de forma instantánea todos los cambios que vamos generando. </w:t>
+      </w:r>
+    </w:p>
+    <w:p>
+      <w:pPr>
+        <w:rPr>
+          <w:rFonts w:ascii="Arial" w:hAnsi="Arial" w:cs="Arial"/>
+          <w:sz w:val="24"/>
+          <w:szCs w:val="24"/>
+        </w:rPr>
+      </w:pPr>
+    </w:p>
+    <w:p>
+      <w:pPr>
+        <w:numPr>
+          <w:ilvl w:val="0"/>
+          <w:numId w:val="11"/>
+        </w:numPr>
+        <w:rPr>
+          <w:rFonts w:ascii="Arial" w:hAnsi="Arial" w:cs="Arial"/>
+          <w:sz w:val="24"/>
+          <w:szCs w:val="24"/>
+        </w:rPr>
+      </w:pPr>
+      <w:r>
+        <w:rPr>
+          <w:rFonts w:ascii="Arial" w:hAnsi="Arial" w:cs="Arial"/>
+          <w:b/>
+          <w:bCs/>
+          <w:sz w:val="24"/>
+          <w:szCs w:val="24"/>
+        </w:rPr>
+        <w:lastRenderedPageBreak/>
+        <w:t>Despliegue:</w:t>
+      </w:r>
+    </w:p>
+    <w:p>
+      <w:pPr>
+        <w:rPr>
+          <w:rFonts w:ascii="Arial" w:hAnsi="Arial" w:cs="Arial"/>
+          <w:sz w:val="24"/>
+          <w:szCs w:val="24"/>
+        </w:rPr>
+      </w:pPr>
+      <w:r>
+        <w:rPr>
+          <w:rFonts w:ascii="Arial" w:hAnsi="Arial" w:cs="Arial"/>
+          <w:sz w:val="24"/>
+          <w:szCs w:val="24"/>
+        </w:rPr>
+        <w:t>Una vez que la aplicación funcione correctamente en nuestro entorno local, podemos comenzar a realizar el despliegue de esta en la web. Para poder desplegar la aplicación existen diferentes opciones, pero al estar desarrollando una aplicación con fines educativos, voy a optar por las opciones gratuitas. Estas alternativas, al ser de coste cero, presentan muchas limitaciones y poco espacio de almacenamiento, pero son suficientes para comprobar todas las funcionalidades a implementar en mi aplicación. A continuación, se muestran cada una de las plataformas utilizadas para desplegar los distintos componentes de mi aplicación:</w:t>
+      </w:r>
+    </w:p>
+    <w:p>
+      <w:pPr>
         <w:numPr>
           <w:ilvl w:val="1"/>
           <w:numId w:val="11"/>
@@ -3565,10 +5214,100 @@
       <w:r>
         <w:rPr>
           <w:rFonts w:ascii="Arial" w:hAnsi="Arial" w:cs="Arial"/>
-          <w:sz w:val="24"/>
-          <w:szCs w:val="24"/>
-        </w:rPr>
-        <w:t>Durante la fase de desarrollo, se utilizarán entornos locales (como XAMPP para MySQL o PostgreSQL) para desarrollar y probar la aplicación.</w:t>
+          <w:b/>
+          <w:bCs/>
+          <w:sz w:val="24"/>
+          <w:szCs w:val="24"/>
+        </w:rPr>
+        <w:t xml:space="preserve">Servidor </w:t>
+      </w:r>
+      <w:r>
+        <w:rPr>
+          <w:rFonts w:ascii="Arial" w:hAnsi="Arial" w:cs="Arial"/>
+          <w:b/>
+          <w:bCs/>
+          <w:sz w:val="24"/>
+          <w:szCs w:val="24"/>
+        </w:rPr>
+        <w:t>API REST</w:t>
+      </w:r>
+      <w:r>
+        <w:rPr>
+          <w:rFonts w:ascii="Arial" w:hAnsi="Arial" w:cs="Arial"/>
+          <w:b/>
+          <w:bCs/>
+          <w:sz w:val="24"/>
+          <w:szCs w:val="24"/>
+        </w:rPr>
+        <w:t>:</w:t>
+      </w:r>
+      <w:r>
+        <w:rPr>
+          <w:rFonts w:ascii="Arial" w:hAnsi="Arial" w:cs="Arial"/>
+          <w:sz w:val="24"/>
+          <w:szCs w:val="24"/>
+        </w:rPr>
+        <w:t xml:space="preserve"> </w:t>
+      </w:r>
+      <w:r>
+        <w:rPr>
+          <w:rFonts w:ascii="Arial" w:hAnsi="Arial" w:cs="Arial"/>
+          <w:sz w:val="24"/>
+          <w:szCs w:val="24"/>
+        </w:rPr>
+        <w:t>para poder generar un servidor que actúe como API REST, que no presenten limitaciones ni genere problemas al realizar peticiones de tipo Cross-</w:t>
+      </w:r>
+      <w:proofErr w:type="spellStart"/>
+      <w:r>
+        <w:rPr>
+          <w:rFonts w:ascii="Arial" w:hAnsi="Arial" w:cs="Arial"/>
+          <w:sz w:val="24"/>
+          <w:szCs w:val="24"/>
+        </w:rPr>
+        <w:t>Origin</w:t>
+      </w:r>
+      <w:proofErr w:type="spellEnd"/>
+      <w:r>
+        <w:rPr>
+          <w:rFonts w:ascii="Arial" w:hAnsi="Arial" w:cs="Arial"/>
+          <w:sz w:val="24"/>
+          <w:szCs w:val="24"/>
+        </w:rPr>
+        <w:t>, me he decantado por Render. Este servicio web, nos permite vincular un repositorio en GitHub con nuestra cuenta, para después desplegarlo</w:t>
+      </w:r>
+      <w:r>
+        <w:rPr>
+          <w:rFonts w:ascii="Arial" w:hAnsi="Arial" w:cs="Arial"/>
+          <w:sz w:val="24"/>
+          <w:szCs w:val="24"/>
+        </w:rPr>
+        <w:t>. Para poder tener un mayor control sobre nuestro servidor y no tener problemas con las peticiones Cross-</w:t>
+      </w:r>
+      <w:proofErr w:type="spellStart"/>
+      <w:r>
+        <w:rPr>
+          <w:rFonts w:ascii="Arial" w:hAnsi="Arial" w:cs="Arial"/>
+          <w:sz w:val="24"/>
+          <w:szCs w:val="24"/>
+        </w:rPr>
+        <w:t>Origin</w:t>
+      </w:r>
+      <w:proofErr w:type="spellEnd"/>
+      <w:r>
+        <w:rPr>
+          <w:rFonts w:ascii="Arial" w:hAnsi="Arial" w:cs="Arial"/>
+          <w:sz w:val="24"/>
+          <w:szCs w:val="24"/>
+        </w:rPr>
+        <w:t xml:space="preserve">, tengo que crear un archivo Docker con la configuración deseada de mi servidor para que Render al detectar este archivo monte la imagen del contenedor y se pueda desplegar correctamente.  </w:t>
+      </w:r>
+      <w:r>
+        <w:rPr>
+          <w:rFonts w:ascii="Arial" w:hAnsi="Arial" w:cs="Arial"/>
+          <w:sz w:val="24"/>
+          <w:szCs w:val="24"/>
+        </w:rPr>
+        <w:t xml:space="preserve"> </w:t>
       </w:r>
     </w:p>
     <w:p>
@@ -3586,10 +5325,220 @@
       <w:r>
         <w:rPr>
           <w:rFonts w:ascii="Arial" w:hAnsi="Arial" w:cs="Arial"/>
-          <w:sz w:val="24"/>
-          <w:szCs w:val="24"/>
-        </w:rPr>
-        <w:t>Pruebas unitarias y de integración para asegurar el buen funcionamiento de las funcionalidades.</w:t>
+          <w:b/>
+          <w:bCs/>
+          <w:sz w:val="24"/>
+          <w:szCs w:val="24"/>
+        </w:rPr>
+        <w:t>Base de Datos:</w:t>
+      </w:r>
+      <w:r>
+        <w:rPr>
+          <w:rFonts w:ascii="Arial" w:hAnsi="Arial" w:cs="Arial"/>
+          <w:sz w:val="24"/>
+          <w:szCs w:val="24"/>
+        </w:rPr>
+        <w:t xml:space="preserve"> </w:t>
+      </w:r>
+      <w:r>
+        <w:rPr>
+          <w:rFonts w:ascii="Arial" w:hAnsi="Arial" w:cs="Arial"/>
+          <w:sz w:val="24"/>
+          <w:szCs w:val="24"/>
+        </w:rPr>
+        <w:t xml:space="preserve">ya que en local estoy trabajando con </w:t>
+      </w:r>
+      <w:proofErr w:type="spellStart"/>
+      <w:r>
+        <w:rPr>
+          <w:rFonts w:ascii="Arial" w:hAnsi="Arial" w:cs="Arial"/>
+          <w:sz w:val="24"/>
+          <w:szCs w:val="24"/>
+        </w:rPr>
+        <w:t>phpMyAdmin</w:t>
+      </w:r>
+      <w:proofErr w:type="spellEnd"/>
+      <w:r>
+        <w:rPr>
+          <w:rFonts w:ascii="Arial" w:hAnsi="Arial" w:cs="Arial"/>
+          <w:sz w:val="24"/>
+          <w:szCs w:val="24"/>
+        </w:rPr>
+        <w:t xml:space="preserve">, he decido utilizar la plataforma </w:t>
+      </w:r>
+      <w:proofErr w:type="spellStart"/>
+      <w:r>
+        <w:rPr>
+          <w:rFonts w:ascii="Arial" w:hAnsi="Arial" w:cs="Arial"/>
+          <w:sz w:val="24"/>
+          <w:szCs w:val="24"/>
+        </w:rPr>
+        <w:t>freeSql</w:t>
+      </w:r>
+      <w:r>
+        <w:rPr>
+          <w:rFonts w:ascii="Arial" w:hAnsi="Arial" w:cs="Arial"/>
+          <w:sz w:val="24"/>
+          <w:szCs w:val="24"/>
+        </w:rPr>
+        <w:t>Database</w:t>
+      </w:r>
+      <w:proofErr w:type="spellEnd"/>
+      <w:r>
+        <w:rPr>
+          <w:rFonts w:ascii="Arial" w:hAnsi="Arial" w:cs="Arial"/>
+          <w:sz w:val="24"/>
+          <w:szCs w:val="24"/>
+        </w:rPr>
+        <w:t xml:space="preserve"> para poder tener mi base de datos en la nube. A pesar de que el plan gratuito no ofrece una gran cantidad de almacenamiento, esta plataforma permite gestionar tus bases de datos con </w:t>
+      </w:r>
+      <w:proofErr w:type="spellStart"/>
+      <w:r>
+        <w:rPr>
+          <w:rFonts w:ascii="Arial" w:hAnsi="Arial" w:cs="Arial"/>
+          <w:sz w:val="24"/>
+          <w:szCs w:val="24"/>
+        </w:rPr>
+        <w:t>phpMyAdmin</w:t>
+      </w:r>
+      <w:proofErr w:type="spellEnd"/>
+      <w:r>
+        <w:rPr>
+          <w:rFonts w:ascii="Arial" w:hAnsi="Arial" w:cs="Arial"/>
+          <w:sz w:val="24"/>
+          <w:szCs w:val="24"/>
+        </w:rPr>
+        <w:t xml:space="preserve">, lo cual me facilita mucho el manejo e integración de la base de datos previamente creada en local. </w:t>
+      </w:r>
+    </w:p>
+    <w:p>
+      <w:pPr>
+        <w:numPr>
+          <w:ilvl w:val="1"/>
+          <w:numId w:val="11"/>
+        </w:numPr>
+        <w:rPr>
+          <w:rFonts w:ascii="Arial" w:hAnsi="Arial" w:cs="Arial"/>
+          <w:sz w:val="24"/>
+          <w:szCs w:val="24"/>
+        </w:rPr>
+      </w:pPr>
+      <w:r>
+        <w:rPr>
+          <w:rFonts w:ascii="Arial" w:hAnsi="Arial" w:cs="Arial"/>
+          <w:b/>
+          <w:bCs/>
+          <w:sz w:val="24"/>
+          <w:szCs w:val="24"/>
+        </w:rPr>
+        <w:t>Dominio</w:t>
+      </w:r>
+      <w:r>
+        <w:rPr>
+          <w:rFonts w:ascii="Arial" w:hAnsi="Arial" w:cs="Arial"/>
+          <w:b/>
+          <w:bCs/>
+          <w:sz w:val="24"/>
+          <w:szCs w:val="24"/>
+        </w:rPr>
+        <w:t>:</w:t>
+      </w:r>
+      <w:r>
+        <w:rPr>
+          <w:rFonts w:ascii="Arial" w:hAnsi="Arial" w:cs="Arial"/>
+          <w:sz w:val="24"/>
+          <w:szCs w:val="24"/>
+        </w:rPr>
+        <w:t xml:space="preserve"> </w:t>
+      </w:r>
+      <w:r>
+        <w:rPr>
+          <w:rFonts w:ascii="Arial" w:hAnsi="Arial" w:cs="Arial"/>
+          <w:sz w:val="24"/>
+          <w:szCs w:val="24"/>
+        </w:rPr>
+        <w:t xml:space="preserve">por </w:t>
+      </w:r>
+      <w:r>
+        <w:rPr>
+          <w:rFonts w:ascii="Arial" w:hAnsi="Arial" w:cs="Arial"/>
+          <w:sz w:val="24"/>
+          <w:szCs w:val="24"/>
+        </w:rPr>
+        <w:t>último,</w:t>
+      </w:r>
+      <w:r>
+        <w:rPr>
+          <w:rFonts w:ascii="Arial" w:hAnsi="Arial" w:cs="Arial"/>
+          <w:sz w:val="24"/>
+          <w:szCs w:val="24"/>
+        </w:rPr>
+        <w:t xml:space="preserve"> para poder acceder a mi aplicación, será necesario desplegar nuestro proyecto con </w:t>
+      </w:r>
+      <w:proofErr w:type="spellStart"/>
+      <w:r>
+        <w:rPr>
+          <w:rFonts w:ascii="Arial" w:hAnsi="Arial" w:cs="Arial"/>
+          <w:sz w:val="24"/>
+          <w:szCs w:val="24"/>
+        </w:rPr>
+        <w:t>React</w:t>
+      </w:r>
+      <w:proofErr w:type="spellEnd"/>
+      <w:r>
+        <w:rPr>
+          <w:rFonts w:ascii="Arial" w:hAnsi="Arial" w:cs="Arial"/>
+          <w:sz w:val="24"/>
+          <w:szCs w:val="24"/>
+        </w:rPr>
+        <w:t xml:space="preserve"> en una plataforma que nos genere un dominio público y gratuito.</w:t>
+      </w:r>
+      <w:r>
+        <w:rPr>
+          <w:rFonts w:ascii="Arial" w:hAnsi="Arial" w:cs="Arial"/>
+          <w:sz w:val="24"/>
+          <w:szCs w:val="24"/>
+        </w:rPr>
+        <w:t xml:space="preserve"> En este caso, me he decantado por usar la plataforma </w:t>
+      </w:r>
+      <w:proofErr w:type="spellStart"/>
+      <w:r>
+        <w:rPr>
+          <w:rFonts w:ascii="Arial" w:hAnsi="Arial" w:cs="Arial"/>
+          <w:sz w:val="24"/>
+          <w:szCs w:val="24"/>
+        </w:rPr>
+        <w:t>Netlify</w:t>
+      </w:r>
+      <w:proofErr w:type="spellEnd"/>
+      <w:r>
+        <w:rPr>
+          <w:rFonts w:ascii="Arial" w:hAnsi="Arial" w:cs="Arial"/>
+          <w:sz w:val="24"/>
+          <w:szCs w:val="24"/>
+        </w:rPr>
+        <w:t xml:space="preserve">, ya que simplemente con vincular mi proyecto en GitHub a la cuenta creada, automáticamente se despliega mi aplicación en el dominio que yo decida (en mi caso </w:t>
+      </w:r>
+      <w:hyperlink r:id="rId9" w:history="1">
+        <w:proofErr w:type="spellStart"/>
+        <w:r>
+          <w:rPr>
+            <w:rStyle w:val="Hipervnculo"/>
+            <w:rFonts w:ascii="Arial" w:hAnsi="Arial" w:cs="Arial"/>
+            <w:sz w:val="24"/>
+            <w:szCs w:val="24"/>
+          </w:rPr>
+          <w:t>educacenter.netlify.app</w:t>
+        </w:r>
+        <w:proofErr w:type="spellEnd"/>
+      </w:hyperlink>
+      <w:r>
+        <w:rPr>
+          <w:rFonts w:ascii="Arial" w:hAnsi="Arial" w:cs="Arial"/>
+          <w:sz w:val="24"/>
+          <w:szCs w:val="24"/>
+        </w:rPr>
+        <w:t xml:space="preserve">). </w:t>
       </w:r>
     </w:p>
     <w:p>
@@ -3612,226 +5561,176 @@
           <w:sz w:val="24"/>
           <w:szCs w:val="24"/>
         </w:rPr>
-        <w:t>Despliegue:</w:t>
-      </w:r>
-    </w:p>
-    <w:p>
-      <w:pPr>
-        <w:numPr>
-          <w:ilvl w:val="1"/>
-          <w:numId w:val="11"/>
-        </w:numPr>
-        <w:rPr>
-          <w:rFonts w:ascii="Arial" w:hAnsi="Arial" w:cs="Arial"/>
-          <w:sz w:val="24"/>
-          <w:szCs w:val="24"/>
-        </w:rPr>
-      </w:pPr>
-      <w:r>
-        <w:rPr>
-          <w:rFonts w:ascii="Arial" w:hAnsi="Arial" w:cs="Arial"/>
-          <w:b/>
-          <w:bCs/>
-          <w:sz w:val="24"/>
-          <w:szCs w:val="24"/>
-        </w:rPr>
-        <w:t>Servidor de Producción:</w:t>
-      </w:r>
-      <w:r>
-        <w:rPr>
-          <w:rFonts w:ascii="Arial" w:hAnsi="Arial" w:cs="Arial"/>
-          <w:sz w:val="24"/>
-          <w:szCs w:val="24"/>
-        </w:rPr>
-        <w:t xml:space="preserve"> Una vez completado el desarrollo, la aplicación se subirá a un servidor en la nube. Se pueden utilizar plataformas como </w:t>
-      </w:r>
-      <w:r>
-        <w:rPr>
-          <w:rFonts w:ascii="Arial" w:hAnsi="Arial" w:cs="Arial"/>
-          <w:b/>
-          <w:bCs/>
-          <w:sz w:val="24"/>
-          <w:szCs w:val="24"/>
-        </w:rPr>
-        <w:t>Heroku</w:t>
-      </w:r>
-      <w:r>
-        <w:rPr>
-          <w:rFonts w:ascii="Arial" w:hAnsi="Arial" w:cs="Arial"/>
-          <w:sz w:val="24"/>
-          <w:szCs w:val="24"/>
-        </w:rPr>
-        <w:t xml:space="preserve">, </w:t>
-      </w:r>
-      <w:r>
-        <w:rPr>
-          <w:rFonts w:ascii="Arial" w:hAnsi="Arial" w:cs="Arial"/>
-          <w:b/>
-          <w:bCs/>
-          <w:sz w:val="24"/>
-          <w:szCs w:val="24"/>
-        </w:rPr>
-        <w:t>AWS</w:t>
-      </w:r>
-      <w:r>
-        <w:rPr>
-          <w:rFonts w:ascii="Arial" w:hAnsi="Arial" w:cs="Arial"/>
-          <w:sz w:val="24"/>
-          <w:szCs w:val="24"/>
-        </w:rPr>
-        <w:t xml:space="preserve">, </w:t>
-      </w:r>
-      <w:r>
-        <w:rPr>
-          <w:rFonts w:ascii="Arial" w:hAnsi="Arial" w:cs="Arial"/>
-          <w:b/>
-          <w:bCs/>
-          <w:sz w:val="24"/>
-          <w:szCs w:val="24"/>
-        </w:rPr>
-        <w:t>DigitalOcean</w:t>
-      </w:r>
-      <w:r>
-        <w:rPr>
-          <w:rFonts w:ascii="Arial" w:hAnsi="Arial" w:cs="Arial"/>
-          <w:sz w:val="24"/>
-          <w:szCs w:val="24"/>
-        </w:rPr>
-        <w:t xml:space="preserve"> o </w:t>
-      </w:r>
-      <w:r>
-        <w:rPr>
-          <w:rFonts w:ascii="Arial" w:hAnsi="Arial" w:cs="Arial"/>
-          <w:b/>
-          <w:bCs/>
-          <w:sz w:val="24"/>
-          <w:szCs w:val="24"/>
-        </w:rPr>
-        <w:t>Vercel</w:t>
-      </w:r>
-      <w:r>
-        <w:rPr>
-          <w:rFonts w:ascii="Arial" w:hAnsi="Arial" w:cs="Arial"/>
-          <w:sz w:val="24"/>
-          <w:szCs w:val="24"/>
-        </w:rPr>
-        <w:t xml:space="preserve"> para el despliegue.</w:t>
-      </w:r>
-    </w:p>
-    <w:p>
-      <w:pPr>
-        <w:numPr>
-          <w:ilvl w:val="1"/>
-          <w:numId w:val="11"/>
-        </w:numPr>
-        <w:rPr>
-          <w:rFonts w:ascii="Arial" w:hAnsi="Arial" w:cs="Arial"/>
-          <w:sz w:val="24"/>
-          <w:szCs w:val="24"/>
-        </w:rPr>
-      </w:pPr>
-      <w:r>
-        <w:rPr>
-          <w:rFonts w:ascii="Arial" w:hAnsi="Arial" w:cs="Arial"/>
-          <w:b/>
-          <w:bCs/>
-          <w:sz w:val="24"/>
-          <w:szCs w:val="24"/>
-        </w:rPr>
-        <w:t>Base de Datos en la Nube:</w:t>
-      </w:r>
-      <w:r>
-        <w:rPr>
-          <w:rFonts w:ascii="Arial" w:hAnsi="Arial" w:cs="Arial"/>
-          <w:sz w:val="24"/>
-          <w:szCs w:val="24"/>
-        </w:rPr>
-        <w:t xml:space="preserve"> La base de datos puede ser alojada en </w:t>
-      </w:r>
-      <w:r>
-        <w:rPr>
-          <w:rFonts w:ascii="Arial" w:hAnsi="Arial" w:cs="Arial"/>
-          <w:b/>
-          <w:bCs/>
-          <w:sz w:val="24"/>
-          <w:szCs w:val="24"/>
-        </w:rPr>
-        <w:t>AWS RDS</w:t>
-      </w:r>
-      <w:r>
-        <w:rPr>
-          <w:rFonts w:ascii="Arial" w:hAnsi="Arial" w:cs="Arial"/>
-          <w:sz w:val="24"/>
-          <w:szCs w:val="24"/>
-        </w:rPr>
-        <w:t xml:space="preserve"> o </w:t>
-      </w:r>
-      <w:r>
-        <w:rPr>
-          <w:rFonts w:ascii="Arial" w:hAnsi="Arial" w:cs="Arial"/>
-          <w:b/>
-          <w:bCs/>
-          <w:sz w:val="24"/>
-          <w:szCs w:val="24"/>
-        </w:rPr>
-        <w:t>Google Cloud SQL</w:t>
-      </w:r>
-      <w:r>
-        <w:rPr>
-          <w:rFonts w:ascii="Arial" w:hAnsi="Arial" w:cs="Arial"/>
-          <w:sz w:val="24"/>
-          <w:szCs w:val="24"/>
-        </w:rPr>
-        <w:t>.</w:t>
-      </w:r>
-    </w:p>
-    <w:p>
-      <w:pPr>
-        <w:numPr>
-          <w:ilvl w:val="1"/>
-          <w:numId w:val="11"/>
-        </w:numPr>
-        <w:rPr>
-          <w:rFonts w:ascii="Arial" w:hAnsi="Arial" w:cs="Arial"/>
-          <w:sz w:val="24"/>
-          <w:szCs w:val="24"/>
-        </w:rPr>
-      </w:pPr>
-      <w:r>
-        <w:rPr>
-          <w:rFonts w:ascii="Arial" w:hAnsi="Arial" w:cs="Arial"/>
-          <w:b/>
-          <w:bCs/>
-          <w:sz w:val="24"/>
-          <w:szCs w:val="24"/>
-        </w:rPr>
-        <w:t>Dominio:</w:t>
-      </w:r>
-      <w:r>
-        <w:rPr>
-          <w:rFonts w:ascii="Arial" w:hAnsi="Arial" w:cs="Arial"/>
-          <w:sz w:val="24"/>
-          <w:szCs w:val="24"/>
-        </w:rPr>
-        <w:t xml:space="preserve"> Se comprará un dominio para la aplicación, como </w:t>
-      </w:r>
-      <w:r>
-        <w:rPr>
-          <w:rFonts w:ascii="Arial" w:hAnsi="Arial" w:cs="Arial"/>
-          <w:b/>
-          <w:bCs/>
-          <w:sz w:val="24"/>
-          <w:szCs w:val="24"/>
-        </w:rPr>
-        <w:t>educacenter.com</w:t>
-      </w:r>
-      <w:r>
-        <w:rPr>
-          <w:rFonts w:ascii="Arial" w:hAnsi="Arial" w:cs="Arial"/>
-          <w:sz w:val="24"/>
-          <w:szCs w:val="24"/>
-        </w:rPr>
-        <w:t xml:space="preserve"> o uno relacionado.</w:t>
+        <w:t>Seguridad:</w:t>
+      </w:r>
+    </w:p>
+    <w:p>
+      <w:pPr>
+        <w:ind w:left="360"/>
+        <w:rPr>
+          <w:rFonts w:ascii="Arial" w:hAnsi="Arial" w:cs="Arial"/>
+          <w:sz w:val="24"/>
+          <w:szCs w:val="24"/>
+        </w:rPr>
+      </w:pPr>
+      <w:r>
+        <w:rPr>
+          <w:rFonts w:ascii="Arial" w:hAnsi="Arial" w:cs="Arial"/>
+          <w:sz w:val="24"/>
+          <w:szCs w:val="24"/>
+        </w:rPr>
+        <w:t xml:space="preserve">Para conseguir la mayor seguridad posible en mi aplicación, y que sólo los usuarios registrados por el administrador puedan acceder a las diferentes funcionalidades que se ofrecen, voy a incorporar autenticaciones con JWT. Con los </w:t>
+      </w:r>
+      <w:proofErr w:type="spellStart"/>
+      <w:r>
+        <w:rPr>
+          <w:rFonts w:ascii="Arial" w:hAnsi="Arial" w:cs="Arial"/>
+          <w:sz w:val="24"/>
+          <w:szCs w:val="24"/>
+        </w:rPr>
+        <w:t>Json</w:t>
+      </w:r>
+      <w:proofErr w:type="spellEnd"/>
+      <w:r>
+        <w:rPr>
+          <w:rFonts w:ascii="Arial" w:hAnsi="Arial" w:cs="Arial"/>
+          <w:sz w:val="24"/>
+          <w:szCs w:val="24"/>
+        </w:rPr>
+        <w:t xml:space="preserve"> Web Tokens, lo que se consigue es una mayor seguridad a la hora de acceder a nuestra aplicación, ya que cuando se inicie sesión en la aplicación, se creará un token en base 64 para ese usuario, el cual se enviará en el </w:t>
+      </w:r>
+      <w:proofErr w:type="spellStart"/>
+      <w:r>
+        <w:rPr>
+          <w:rFonts w:ascii="Arial" w:hAnsi="Arial" w:cs="Arial"/>
+          <w:sz w:val="24"/>
+          <w:szCs w:val="24"/>
+        </w:rPr>
+        <w:t>header</w:t>
+      </w:r>
+      <w:proofErr w:type="spellEnd"/>
+      <w:r>
+        <w:rPr>
+          <w:rFonts w:ascii="Arial" w:hAnsi="Arial" w:cs="Arial"/>
+          <w:sz w:val="24"/>
+          <w:szCs w:val="24"/>
+        </w:rPr>
+        <w:t xml:space="preserve"> de las peticiones que se realicen a nuestro servidor </w:t>
+      </w:r>
+      <w:proofErr w:type="spellStart"/>
+      <w:r>
+        <w:rPr>
+          <w:rFonts w:ascii="Arial" w:hAnsi="Arial" w:cs="Arial"/>
+          <w:sz w:val="24"/>
+          <w:szCs w:val="24"/>
+        </w:rPr>
+        <w:t>backend</w:t>
+      </w:r>
+      <w:proofErr w:type="spellEnd"/>
+      <w:r>
+        <w:rPr>
+          <w:rFonts w:ascii="Arial" w:hAnsi="Arial" w:cs="Arial"/>
+          <w:sz w:val="24"/>
+          <w:szCs w:val="24"/>
+        </w:rPr>
+        <w:t xml:space="preserve">. Si este token es correcto, el servidor nos permitirá el acceso, pero </w:t>
+      </w:r>
+      <w:r>
+        <w:rPr>
+          <w:rFonts w:ascii="Arial" w:hAnsi="Arial" w:cs="Arial"/>
+          <w:sz w:val="24"/>
+          <w:szCs w:val="24"/>
+        </w:rPr>
+        <w:lastRenderedPageBreak/>
+        <w:t xml:space="preserve">si no lo es, no podremos acceder a ningún tipo de información. Además, para incrementar la seguridad, he establecido un periodo de validez de estos tokens de 4 horas, de manera que, tras las 4 horas de creación del token, el usuario deberá volver a iniciar sesión para generar uno nuevo. </w:t>
+      </w:r>
+      <w:r>
+        <w:rPr>
+          <w:rFonts w:ascii="Arial" w:hAnsi="Arial" w:cs="Arial"/>
+          <w:sz w:val="24"/>
+          <w:szCs w:val="24"/>
+        </w:rPr>
+        <w:t>Estos tokens, serán almacenados en la sesión de nuestro navegador, pero también serán eliminados automáticamente transcurridas 4 horas desde que se almacenaron.</w:t>
+      </w:r>
+    </w:p>
+    <w:p>
+      <w:pPr>
+        <w:ind w:left="360"/>
+        <w:rPr>
+          <w:rFonts w:ascii="Arial" w:hAnsi="Arial" w:cs="Arial"/>
+          <w:sz w:val="24"/>
+          <w:szCs w:val="24"/>
+        </w:rPr>
+      </w:pPr>
+      <w:r>
+        <w:rPr>
+          <w:rFonts w:ascii="Arial" w:hAnsi="Arial" w:cs="Arial"/>
+          <w:sz w:val="24"/>
+          <w:szCs w:val="24"/>
+        </w:rPr>
+        <w:t xml:space="preserve">Por otro lado, las contraseñas que se almacenan en mi base de datos, siempre se almacenarán utilizando el encriptado </w:t>
+      </w:r>
+      <w:proofErr w:type="spellStart"/>
+      <w:r>
+        <w:rPr>
+          <w:rFonts w:ascii="Arial" w:hAnsi="Arial" w:cs="Arial"/>
+          <w:sz w:val="24"/>
+          <w:szCs w:val="24"/>
+        </w:rPr>
+        <w:t>bcrypt</w:t>
+      </w:r>
+      <w:proofErr w:type="spellEnd"/>
+      <w:r>
+        <w:rPr>
+          <w:rFonts w:ascii="Arial" w:hAnsi="Arial" w:cs="Arial"/>
+          <w:sz w:val="24"/>
+          <w:szCs w:val="24"/>
+        </w:rPr>
+        <w:t xml:space="preserve">, que nos proporciona la función </w:t>
+      </w:r>
+      <w:proofErr w:type="spellStart"/>
+      <w:proofErr w:type="gramStart"/>
+      <w:r>
+        <w:rPr>
+          <w:rFonts w:ascii="Arial" w:hAnsi="Arial" w:cs="Arial"/>
+          <w:sz w:val="24"/>
+          <w:szCs w:val="24"/>
+        </w:rPr>
+        <w:t>pas</w:t>
+      </w:r>
+      <w:r>
+        <w:rPr>
+          <w:rFonts w:ascii="Arial" w:hAnsi="Arial" w:cs="Arial"/>
+          <w:sz w:val="24"/>
+          <w:szCs w:val="24"/>
+        </w:rPr>
+        <w:t>s</w:t>
+      </w:r>
+      <w:r>
+        <w:rPr>
+          <w:rFonts w:ascii="Arial" w:hAnsi="Arial" w:cs="Arial"/>
+          <w:sz w:val="24"/>
+          <w:szCs w:val="24"/>
+        </w:rPr>
+        <w:t>word</w:t>
+      </w:r>
+      <w:proofErr w:type="gramEnd"/>
+      <w:r>
+        <w:rPr>
+          <w:rFonts w:ascii="Arial" w:hAnsi="Arial" w:cs="Arial"/>
+          <w:sz w:val="24"/>
+          <w:szCs w:val="24"/>
+        </w:rPr>
+        <w:t>_hash</w:t>
+      </w:r>
+      <w:proofErr w:type="spellEnd"/>
+      <w:r>
+        <w:rPr>
+          <w:rFonts w:ascii="Arial" w:hAnsi="Arial" w:cs="Arial"/>
+          <w:sz w:val="24"/>
+          <w:szCs w:val="24"/>
+        </w:rPr>
+        <w:t xml:space="preserve"> de PHP, impidiendo de esta forma la visualización de cualquier contraseña desde nuestra base de datos. </w:t>
       </w:r>
     </w:p>
     <w:p>
@@ -3854,198 +5753,149 @@
           <w:sz w:val="24"/>
           <w:szCs w:val="24"/>
         </w:rPr>
-        <w:t>Seguridad:</w:t>
-      </w:r>
-    </w:p>
-    <w:p>
-      <w:pPr>
-        <w:numPr>
-          <w:ilvl w:val="1"/>
-          <w:numId w:val="11"/>
-        </w:numPr>
-        <w:rPr>
-          <w:rFonts w:ascii="Arial" w:hAnsi="Arial" w:cs="Arial"/>
-          <w:sz w:val="24"/>
-          <w:szCs w:val="24"/>
-        </w:rPr>
-      </w:pPr>
-      <w:r>
-        <w:rPr>
-          <w:rFonts w:ascii="Arial" w:hAnsi="Arial" w:cs="Arial"/>
-          <w:sz w:val="24"/>
-          <w:szCs w:val="24"/>
-        </w:rPr>
-        <w:t xml:space="preserve">Implementar </w:t>
-      </w:r>
-      <w:r>
-        <w:rPr>
-          <w:rFonts w:ascii="Arial" w:hAnsi="Arial" w:cs="Arial"/>
-          <w:b/>
-          <w:bCs/>
-          <w:sz w:val="24"/>
-          <w:szCs w:val="24"/>
-        </w:rPr>
-        <w:t>autenticación JWT</w:t>
-      </w:r>
-      <w:r>
-        <w:rPr>
-          <w:rFonts w:ascii="Arial" w:hAnsi="Arial" w:cs="Arial"/>
-          <w:sz w:val="24"/>
-          <w:szCs w:val="24"/>
-        </w:rPr>
-        <w:t xml:space="preserve"> para asegurar que solo los usuarios autorizados accedan a las diferentes funcionalidades.</w:t>
-      </w:r>
-    </w:p>
-    <w:p>
-      <w:pPr>
-        <w:numPr>
-          <w:ilvl w:val="1"/>
-          <w:numId w:val="11"/>
-        </w:numPr>
-        <w:rPr>
-          <w:rFonts w:ascii="Arial" w:hAnsi="Arial" w:cs="Arial"/>
-          <w:sz w:val="24"/>
-          <w:szCs w:val="24"/>
-        </w:rPr>
-      </w:pPr>
-      <w:r>
-        <w:rPr>
-          <w:rFonts w:ascii="Arial" w:hAnsi="Arial" w:cs="Arial"/>
-          <w:sz w:val="24"/>
-          <w:szCs w:val="24"/>
-        </w:rPr>
-        <w:t xml:space="preserve">Encriptación de contraseñas utilizando </w:t>
-      </w:r>
-      <w:r>
-        <w:rPr>
-          <w:rFonts w:ascii="Arial" w:hAnsi="Arial" w:cs="Arial"/>
-          <w:b/>
-          <w:bCs/>
-          <w:sz w:val="24"/>
-          <w:szCs w:val="24"/>
-        </w:rPr>
-        <w:t>bcrypt</w:t>
-      </w:r>
-      <w:r>
-        <w:rPr>
-          <w:rFonts w:ascii="Arial" w:hAnsi="Arial" w:cs="Arial"/>
-          <w:sz w:val="24"/>
-          <w:szCs w:val="24"/>
-        </w:rPr>
-        <w:t>.</w:t>
-      </w:r>
-    </w:p>
-    <w:p>
-      <w:pPr>
-        <w:numPr>
-          <w:ilvl w:val="0"/>
-          <w:numId w:val="11"/>
-        </w:numPr>
-        <w:rPr>
-          <w:rFonts w:ascii="Arial" w:hAnsi="Arial" w:cs="Arial"/>
-          <w:sz w:val="24"/>
-          <w:szCs w:val="24"/>
-        </w:rPr>
-      </w:pPr>
-      <w:r>
-        <w:rPr>
-          <w:rFonts w:ascii="Arial" w:hAnsi="Arial" w:cs="Arial"/>
-          <w:b/>
-          <w:bCs/>
-          <w:sz w:val="24"/>
-          <w:szCs w:val="24"/>
-        </w:rPr>
         <w:t>Mantenimiento:</w:t>
       </w:r>
     </w:p>
     <w:p>
       <w:pPr>
-        <w:numPr>
-          <w:ilvl w:val="1"/>
-          <w:numId w:val="11"/>
-        </w:numPr>
-        <w:rPr>
-          <w:rFonts w:ascii="Arial" w:hAnsi="Arial" w:cs="Arial"/>
-          <w:sz w:val="24"/>
-          <w:szCs w:val="24"/>
-        </w:rPr>
-      </w:pPr>
-      <w:r>
-        <w:rPr>
-          <w:rFonts w:ascii="Arial" w:hAnsi="Arial" w:cs="Arial"/>
-          <w:sz w:val="24"/>
-          <w:szCs w:val="24"/>
-        </w:rPr>
-        <w:lastRenderedPageBreak/>
-        <w:t>Se realizarán actualizaciones periódicas, corrección de errores, y nuevas funcionalidades de acuerdo con las necesidades del usuario.</w:t>
-      </w:r>
-    </w:p>
-    <w:p>
-      <w:pPr>
-        <w:numPr>
-          <w:ilvl w:val="1"/>
-          <w:numId w:val="11"/>
-        </w:numPr>
-        <w:rPr>
-          <w:rFonts w:ascii="Arial" w:hAnsi="Arial" w:cs="Arial"/>
-          <w:sz w:val="24"/>
-          <w:szCs w:val="24"/>
-        </w:rPr>
-      </w:pPr>
-      <w:r>
-        <w:rPr>
-          <w:rFonts w:ascii="Arial" w:hAnsi="Arial" w:cs="Arial"/>
-          <w:sz w:val="24"/>
-          <w:szCs w:val="24"/>
-        </w:rPr>
-        <w:t>Soporte técnico para resolver problemas y preguntas de los usuarios.</w:t>
-      </w:r>
-    </w:p>
-    <w:p>
-      <w:pPr>
-        <w:rPr>
-          <w:rFonts w:ascii="Arial" w:hAnsi="Arial" w:cs="Arial"/>
-          <w:sz w:val="24"/>
-          <w:szCs w:val="24"/>
-        </w:rPr>
-      </w:pPr>
-      <w:r>
-        <w:rPr>
-          <w:rFonts w:ascii="Arial" w:hAnsi="Arial" w:cs="Arial"/>
-          <w:sz w:val="24"/>
-          <w:szCs w:val="24"/>
-        </w:rPr>
-        <w:pict w14:anchorId="7B64160D">
-          <v:rect id="_x0000_i1052" style="width:0;height:1.5pt" o:hralign="center" o:hrstd="t" o:hr="t" fillcolor="#a0a0a0" stroked="f"/>
-        </w:pict>
-      </w:r>
-    </w:p>
-    <w:p>
-      <w:pPr>
-        <w:rPr>
-          <w:rFonts w:ascii="Arial" w:hAnsi="Arial" w:cs="Arial"/>
-          <w:sz w:val="24"/>
-          <w:szCs w:val="24"/>
-        </w:rPr>
-      </w:pPr>
-      <w:r>
-        <w:rPr>
-          <w:rFonts w:ascii="Arial" w:hAnsi="Arial" w:cs="Arial"/>
-          <w:b/>
-          <w:bCs/>
-          <w:sz w:val="24"/>
-          <w:szCs w:val="24"/>
-        </w:rPr>
-        <w:t>Conclusión:</w:t>
-      </w:r>
-      <w:r>
-        <w:rPr>
-          <w:rFonts w:ascii="Arial" w:hAnsi="Arial" w:cs="Arial"/>
-          <w:sz w:val="24"/>
-          <w:szCs w:val="24"/>
-        </w:rPr>
-        <w:br/>
-        <w:t>EducaCenter tiene muchas funcionalidades y puede crecer para adaptarse a diferentes tipos de centros educativos, desde guarderías hasta escuelas primarias o incluso secundarias. El diseño debe ser flexible y escalable, permitiendo la expansión a otras funcionalidades como la gestión de horarios y asignaturas cuando la aplicación se expanda.</w:t>
+        <w:rPr>
+          <w:rFonts w:ascii="Arial" w:hAnsi="Arial" w:cs="Arial"/>
+          <w:sz w:val="24"/>
+          <w:szCs w:val="24"/>
+        </w:rPr>
+      </w:pPr>
+      <w:r>
+        <w:rPr>
+          <w:rFonts w:ascii="Arial" w:hAnsi="Arial" w:cs="Arial"/>
+          <w:sz w:val="24"/>
+          <w:szCs w:val="24"/>
+        </w:rPr>
+        <w:t>Si la aplicación resulta de interés para cualquier empresa o centro educativo, s</w:t>
+      </w:r>
+      <w:r>
+        <w:rPr>
+          <w:rFonts w:ascii="Arial" w:hAnsi="Arial" w:cs="Arial"/>
+          <w:sz w:val="24"/>
+          <w:szCs w:val="24"/>
+        </w:rPr>
+        <w:t>e realizarán actualizaciones periódicas, corrección de errores, y nuevas funcionalidades de acuerdo con las necesidades</w:t>
+      </w:r>
+      <w:r>
+        <w:rPr>
+          <w:rFonts w:ascii="Arial" w:hAnsi="Arial" w:cs="Arial"/>
+          <w:sz w:val="24"/>
+          <w:szCs w:val="24"/>
+        </w:rPr>
+        <w:t xml:space="preserve"> los centros que quieran darle uso</w:t>
+      </w:r>
+    </w:p>
+    <w:p>
+      <w:pPr>
+        <w:rPr>
+          <w:rFonts w:ascii="Arial" w:hAnsi="Arial" w:cs="Arial"/>
+          <w:sz w:val="24"/>
+          <w:szCs w:val="24"/>
+        </w:rPr>
+      </w:pPr>
+    </w:p>
+    <w:p>
+      <w:pPr>
+        <w:rPr>
+          <w:rFonts w:ascii="Arial" w:hAnsi="Arial" w:cs="Arial"/>
+          <w:sz w:val="24"/>
+          <w:szCs w:val="24"/>
+        </w:rPr>
+      </w:pPr>
+    </w:p>
+    <w:p>
+      <w:pPr>
+        <w:rPr>
+          <w:rFonts w:ascii="Arial" w:hAnsi="Arial" w:cs="Arial"/>
+          <w:sz w:val="24"/>
+          <w:szCs w:val="24"/>
+        </w:rPr>
+      </w:pPr>
+      <w:r>
+        <w:rPr>
+          <w:rFonts w:ascii="Arial" w:hAnsi="Arial" w:cs="Arial"/>
+          <w:sz w:val="24"/>
+          <w:szCs w:val="24"/>
+        </w:rPr>
+        <w:t xml:space="preserve">En conclusión, </w:t>
+      </w:r>
+      <w:proofErr w:type="spellStart"/>
+      <w:r>
+        <w:rPr>
+          <w:rFonts w:ascii="Arial" w:hAnsi="Arial" w:cs="Arial"/>
+          <w:sz w:val="24"/>
+          <w:szCs w:val="24"/>
+        </w:rPr>
+        <w:t>EducaCenter</w:t>
+      </w:r>
+      <w:proofErr w:type="spellEnd"/>
+      <w:r>
+        <w:rPr>
+          <w:rFonts w:ascii="Arial" w:hAnsi="Arial" w:cs="Arial"/>
+          <w:sz w:val="24"/>
+          <w:szCs w:val="24"/>
+        </w:rPr>
+        <w:t xml:space="preserve"> tiene muchas funcionalidades y puede crecer para adaptarse a diferentes tipos de centros educativos, desde guarderías hasta escuelas primarias o incluso secundarias. </w:t>
+      </w:r>
+      <w:r>
+        <w:rPr>
+          <w:rFonts w:ascii="Arial" w:hAnsi="Arial" w:cs="Arial"/>
+          <w:sz w:val="24"/>
+          <w:szCs w:val="24"/>
+        </w:rPr>
+        <w:t>Además, el diseño de la aplicación será lo más</w:t>
+      </w:r>
+      <w:r>
+        <w:rPr>
+          <w:rFonts w:ascii="Arial" w:hAnsi="Arial" w:cs="Arial"/>
+          <w:sz w:val="24"/>
+          <w:szCs w:val="24"/>
+        </w:rPr>
+        <w:t xml:space="preserve"> flexible y escalable</w:t>
+      </w:r>
+      <w:r>
+        <w:rPr>
+          <w:rFonts w:ascii="Arial" w:hAnsi="Arial" w:cs="Arial"/>
+          <w:sz w:val="24"/>
+          <w:szCs w:val="24"/>
+        </w:rPr>
+        <w:t xml:space="preserve"> posible, para permitir</w:t>
+      </w:r>
+      <w:r>
+        <w:rPr>
+          <w:rFonts w:ascii="Arial" w:hAnsi="Arial" w:cs="Arial"/>
+          <w:sz w:val="24"/>
+          <w:szCs w:val="24"/>
+        </w:rPr>
+        <w:t xml:space="preserve"> la expansión a </w:t>
+      </w:r>
+      <w:r>
+        <w:rPr>
+          <w:rFonts w:ascii="Arial" w:hAnsi="Arial" w:cs="Arial"/>
+          <w:sz w:val="24"/>
+          <w:szCs w:val="24"/>
+        </w:rPr>
+        <w:t>nuevas</w:t>
+      </w:r>
+      <w:r>
+        <w:rPr>
+          <w:rFonts w:ascii="Arial" w:hAnsi="Arial" w:cs="Arial"/>
+          <w:sz w:val="24"/>
+          <w:szCs w:val="24"/>
+        </w:rPr>
+        <w:t xml:space="preserve"> funcionalidades como la gestión de horarios y asignaturas </w:t>
+      </w:r>
+      <w:r>
+        <w:rPr>
+          <w:rFonts w:ascii="Arial" w:hAnsi="Arial" w:cs="Arial"/>
+          <w:sz w:val="24"/>
+          <w:szCs w:val="24"/>
+        </w:rPr>
+        <w:t xml:space="preserve">en un futuro próximo. </w:t>
       </w:r>
     </w:p>
     <w:p>
@@ -5549,9 +7399,9 @@
       <w:lvlJc w:val="left"/>
       <w:pPr>
         <w:tabs>
-          <w:tab w:val="num" w:pos="720"/>
-        </w:tabs>
-        <w:ind w:left="720" w:hanging="360"/>
+          <w:tab w:val="num" w:pos="360"/>
+        </w:tabs>
+        <w:ind w:left="360" w:hanging="360"/>
       </w:pPr>
     </w:lvl>
     <w:lvl w:ilvl="1">
@@ -5561,9 +7411,9 @@
       <w:lvlJc w:val="left"/>
       <w:pPr>
         <w:tabs>
-          <w:tab w:val="num" w:pos="1440"/>
-        </w:tabs>
-        <w:ind w:left="1440" w:hanging="360"/>
+          <w:tab w:val="num" w:pos="1080"/>
+        </w:tabs>
+        <w:ind w:left="1080" w:hanging="360"/>
       </w:pPr>
       <w:rPr>
         <w:rFonts w:ascii="Courier New" w:hAnsi="Courier New" w:hint="default"/>
@@ -5577,9 +7427,9 @@
       <w:lvlJc w:val="left"/>
       <w:pPr>
         <w:tabs>
-          <w:tab w:val="num" w:pos="2160"/>
-        </w:tabs>
-        <w:ind w:left="2160" w:hanging="360"/>
+          <w:tab w:val="num" w:pos="1800"/>
+        </w:tabs>
+        <w:ind w:left="1800" w:hanging="360"/>
       </w:pPr>
     </w:lvl>
     <w:lvl w:ilvl="3" w:tentative="1">
@@ -5589,9 +7439,9 @@
       <w:lvlJc w:val="left"/>
       <w:pPr>
         <w:tabs>
-          <w:tab w:val="num" w:pos="2880"/>
-        </w:tabs>
-        <w:ind w:left="2880" w:hanging="360"/>
+          <w:tab w:val="num" w:pos="2520"/>
+        </w:tabs>
+        <w:ind w:left="2520" w:hanging="360"/>
       </w:pPr>
     </w:lvl>
     <w:lvl w:ilvl="4" w:tentative="1">
@@ -5601,9 +7451,9 @@
       <w:lvlJc w:val="left"/>
       <w:pPr>
         <w:tabs>
-          <w:tab w:val="num" w:pos="3600"/>
-        </w:tabs>
-        <w:ind w:left="3600" w:hanging="360"/>
+          <w:tab w:val="num" w:pos="3240"/>
+        </w:tabs>
+        <w:ind w:left="3240" w:hanging="360"/>
       </w:pPr>
     </w:lvl>
     <w:lvl w:ilvl="5" w:tentative="1">
@@ -5613,9 +7463,9 @@
       <w:lvlJc w:val="left"/>
       <w:pPr>
         <w:tabs>
-          <w:tab w:val="num" w:pos="4320"/>
-        </w:tabs>
-        <w:ind w:left="4320" w:hanging="360"/>
+          <w:tab w:val="num" w:pos="3960"/>
+        </w:tabs>
+        <w:ind w:left="3960" w:hanging="360"/>
       </w:pPr>
     </w:lvl>
     <w:lvl w:ilvl="6" w:tentative="1">
@@ -5625,9 +7475,9 @@
       <w:lvlJc w:val="left"/>
       <w:pPr>
         <w:tabs>
-          <w:tab w:val="num" w:pos="5040"/>
-        </w:tabs>
-        <w:ind w:left="5040" w:hanging="360"/>
+          <w:tab w:val="num" w:pos="4680"/>
+        </w:tabs>
+        <w:ind w:left="4680" w:hanging="360"/>
       </w:pPr>
     </w:lvl>
     <w:lvl w:ilvl="7" w:tentative="1">
@@ -5637,9 +7487,9 @@
       <w:lvlJc w:val="left"/>
       <w:pPr>
         <w:tabs>
-          <w:tab w:val="num" w:pos="5760"/>
-        </w:tabs>
-        <w:ind w:left="5760" w:hanging="360"/>
+          <w:tab w:val="num" w:pos="5400"/>
+        </w:tabs>
+        <w:ind w:left="5400" w:hanging="360"/>
       </w:pPr>
     </w:lvl>
     <w:lvl w:ilvl="8" w:tentative="1">
@@ -5649,9 +7499,9 @@
       <w:lvlJc w:val="left"/>
       <w:pPr>
         <w:tabs>
-          <w:tab w:val="num" w:pos="6480"/>
-        </w:tabs>
-        <w:ind w:left="6480" w:hanging="360"/>
+          <w:tab w:val="num" w:pos="6120"/>
+        </w:tabs>
+        <w:ind w:left="6120" w:hanging="360"/>
       </w:pPr>
     </w:lvl>
   </w:abstractNum>
@@ -7139,6 +8989,7 @@
   <w:style w:type="paragraph" w:default="1" w:styleId="Normal">
     <w:name w:val="Normal"/>
     <w:qFormat/>
+    <w:rsid w:val="00E97BC4"/>
   </w:style>
   <w:style w:type="paragraph" w:styleId="Ttulo1">
     <w:name w:val="heading 1"/>
@@ -7342,6 +9193,7 @@
   <w:style w:type="character" w:default="1" w:styleId="Fuentedeprrafopredeter">
     <w:name w:val="Default Paragraph Font"/>
     <w:uiPriority w:val="1"/>
+    <w:semiHidden/>
     <w:unhideWhenUsed/>
   </w:style>
   <w:style w:type="table" w:default="1" w:styleId="Tablanormal">
@@ -7655,6 +9507,136 @@
       <w:spacing w:val="5"/>
     </w:rPr>
   </w:style>
+  <w:style w:type="table" w:styleId="Tablaconcuadrcula">
+    <w:name w:val="Table Grid"/>
+    <w:basedOn w:val="Tablanormal"/>
+    <w:uiPriority w:val="39"/>
+    <w:rsid w:val="00BE06CE"/>
+    <w:pPr>
+      <w:spacing w:after="0" w:line="240" w:lineRule="auto"/>
+    </w:pPr>
+    <w:tblPr>
+      <w:tblBorders>
+        <w:top w:val="single" w:sz="4" w:space="0" w:color="auto"/>
+        <w:left w:val="single" w:sz="4" w:space="0" w:color="auto"/>
+        <w:bottom w:val="single" w:sz="4" w:space="0" w:color="auto"/>
+        <w:right w:val="single" w:sz="4" w:space="0" w:color="auto"/>
+        <w:insideH w:val="single" w:sz="4" w:space="0" w:color="auto"/>
+        <w:insideV w:val="single" w:sz="4" w:space="0" w:color="auto"/>
+      </w:tblBorders>
+    </w:tblPr>
+  </w:style>
+  <w:style w:type="table" w:styleId="Tablaconcuadrcula4-nfasis4">
+    <w:name w:val="Grid Table 4 Accent 4"/>
+    <w:basedOn w:val="Tablanormal"/>
+    <w:uiPriority w:val="49"/>
+    <w:rsid w:val="00BE06CE"/>
+    <w:pPr>
+      <w:spacing w:after="0" w:line="240" w:lineRule="auto"/>
+    </w:pPr>
+    <w:tblPr>
+      <w:tblStyleRowBandSize w:val="1"/>
+      <w:tblStyleColBandSize w:val="1"/>
+      <w:tblBorders>
+        <w:top w:val="single" w:sz="4" w:space="0" w:color="60CAF3" w:themeColor="accent4" w:themeTint="99"/>
+        <w:left w:val="single" w:sz="4" w:space="0" w:color="60CAF3" w:themeColor="accent4" w:themeTint="99"/>
+        <w:bottom w:val="single" w:sz="4" w:space="0" w:color="60CAF3" w:themeColor="accent4" w:themeTint="99"/>
+        <w:right w:val="single" w:sz="4" w:space="0" w:color="60CAF3" w:themeColor="accent4" w:themeTint="99"/>
+        <w:insideH w:val="single" w:sz="4" w:space="0" w:color="60CAF3" w:themeColor="accent4" w:themeTint="99"/>
+        <w:insideV w:val="single" w:sz="4" w:space="0" w:color="60CAF3" w:themeColor="accent4" w:themeTint="99"/>
+      </w:tblBorders>
+    </w:tblPr>
+    <w:tblStylePr w:type="firstRow">
+      <w:rPr>
+        <w:b/>
+        <w:bCs/>
+        <w:color w:val="FFFFFF" w:themeColor="background1"/>
+      </w:rPr>
+      <w:tblPr/>
+      <w:tcPr>
+        <w:tcBorders>
+          <w:top w:val="single" w:sz="4" w:space="0" w:color="0F9ED5" w:themeColor="accent4"/>
+          <w:left w:val="single" w:sz="4" w:space="0" w:color="0F9ED5" w:themeColor="accent4"/>
+          <w:bottom w:val="single" w:sz="4" w:space="0" w:color="0F9ED5" w:themeColor="accent4"/>
+          <w:right w:val="single" w:sz="4" w:space="0" w:color="0F9ED5" w:themeColor="accent4"/>
+          <w:insideH w:val="nil"/>
+          <w:insideV w:val="nil"/>
+        </w:tcBorders>
+        <w:shd w:val="clear" w:color="auto" w:fill="0F9ED5" w:themeFill="accent4"/>
+      </w:tcPr>
+    </w:tblStylePr>
+    <w:tblStylePr w:type="lastRow">
+      <w:rPr>
+        <w:b/>
+        <w:bCs/>
+      </w:rPr>
+      <w:tblPr/>
+      <w:tcPr>
+        <w:tcBorders>
+          <w:top w:val="double" w:sz="4" w:space="0" w:color="0F9ED5" w:themeColor="accent4"/>
+        </w:tcBorders>
+      </w:tcPr>
+    </w:tblStylePr>
+    <w:tblStylePr w:type="firstCol">
+      <w:rPr>
+        <w:b/>
+        <w:bCs/>
+      </w:rPr>
+    </w:tblStylePr>
+    <w:tblStylePr w:type="lastCol">
+      <w:rPr>
+        <w:b/>
+        <w:bCs/>
+      </w:rPr>
+    </w:tblStylePr>
+    <w:tblStylePr w:type="band1Vert">
+      <w:tblPr/>
+      <w:tcPr>
+        <w:shd w:val="clear" w:color="auto" w:fill="CAEDFB" w:themeFill="accent4" w:themeFillTint="33"/>
+      </w:tcPr>
+    </w:tblStylePr>
+    <w:tblStylePr w:type="band1Horz">
+      <w:tblPr/>
+      <w:tcPr>
+        <w:shd w:val="clear" w:color="auto" w:fill="CAEDFB" w:themeFill="accent4" w:themeFillTint="33"/>
+      </w:tcPr>
+    </w:tblStylePr>
+  </w:style>
+  <w:style w:type="character" w:styleId="Hipervnculo">
+    <w:name w:val="Hyperlink"/>
+    <w:basedOn w:val="Fuentedeprrafopredeter"/>
+    <w:uiPriority w:val="99"/>
+    <w:unhideWhenUsed/>
+    <w:rsid w:val="004C6ABE"/>
+    <w:rPr>
+      <w:color w:val="467886" w:themeColor="hyperlink"/>
+      <w:u w:val="single"/>
+    </w:rPr>
+  </w:style>
+  <w:style w:type="character" w:styleId="Mencinsinresolver">
+    <w:name w:val="Unresolved Mention"/>
+    <w:basedOn w:val="Fuentedeprrafopredeter"/>
+    <w:uiPriority w:val="99"/>
+    <w:semiHidden/>
+    <w:unhideWhenUsed/>
+    <w:rsid w:val="004C6ABE"/>
+    <w:rPr>
+      <w:color w:val="605E5C"/>
+      <w:shd w:val="clear" w:color="auto" w:fill="E1DFDD"/>
+    </w:rPr>
+  </w:style>
+  <w:style w:type="character" w:styleId="Hipervnculovisitado">
+    <w:name w:val="FollowedHyperlink"/>
+    <w:basedOn w:val="Fuentedeprrafopredeter"/>
+    <w:uiPriority w:val="99"/>
+    <w:semiHidden/>
+    <w:unhideWhenUsed/>
+    <w:rsid w:val="004C6ABE"/>
+    <w:rPr>
+      <w:color w:val="96607D" w:themeColor="followedHyperlink"/>
+      <w:u w:val="single"/>
+    </w:rPr>
+  </w:style>
 </w:styles>
 </file>
 

</xml_diff>